<commit_message>
Update Student data Scene Wrote
</commit_message>
<xml_diff>
--- a/src/telegram-bot/Services/Aggrement Maker Service/template.docx
+++ b/src/telegram-bot/Services/Aggrement Maker Service/template.docx
@@ -25,8 +25,141 @@
           <w:szCs w:val="24"/>
           <w:lang w:val="en-US"/>
         </w:rPr>
-        <w:t>Toshkent tibbiyot akademiyasi Termiz filiali direktori F.A.Otamuradovga</w:t>
-      </w:r>
+        <w:t xml:space="preserve">Toshkent </w:t>
+      </w:r>
+      <w:proofErr w:type="spellStart"/>
+      <w:r>
+        <w:rPr>
+          <w:rFonts w:ascii="Times New Roman" w:hAnsi="Times New Roman" w:cs="Times New Roman"/>
+          <w:b/>
+          <w:bCs/>
+          <w:sz w:val="24"/>
+          <w:szCs w:val="24"/>
+          <w:lang w:val="en-US"/>
+        </w:rPr>
+        <w:t>tibbiyot</w:t>
+      </w:r>
+      <w:proofErr w:type="spellEnd"/>
+      <w:r>
+        <w:rPr>
+          <w:rFonts w:ascii="Times New Roman" w:hAnsi="Times New Roman" w:cs="Times New Roman"/>
+          <w:b/>
+          <w:bCs/>
+          <w:sz w:val="24"/>
+          <w:szCs w:val="24"/>
+          <w:lang w:val="en-US"/>
+        </w:rPr>
+        <w:t xml:space="preserve"> </w:t>
+      </w:r>
+      <w:proofErr w:type="spellStart"/>
+      <w:r>
+        <w:rPr>
+          <w:rFonts w:ascii="Times New Roman" w:hAnsi="Times New Roman" w:cs="Times New Roman"/>
+          <w:b/>
+          <w:bCs/>
+          <w:sz w:val="24"/>
+          <w:szCs w:val="24"/>
+          <w:lang w:val="en-US"/>
+        </w:rPr>
+        <w:t>akademiyasi</w:t>
+      </w:r>
+      <w:proofErr w:type="spellEnd"/>
+      <w:r>
+        <w:rPr>
+          <w:rFonts w:ascii="Times New Roman" w:hAnsi="Times New Roman" w:cs="Times New Roman"/>
+          <w:b/>
+          <w:bCs/>
+          <w:sz w:val="24"/>
+          <w:szCs w:val="24"/>
+          <w:lang w:val="en-US"/>
+        </w:rPr>
+        <w:t xml:space="preserve"> </w:t>
+      </w:r>
+      <w:proofErr w:type="spellStart"/>
+      <w:r>
+        <w:rPr>
+          <w:rFonts w:ascii="Times New Roman" w:hAnsi="Times New Roman" w:cs="Times New Roman"/>
+          <w:b/>
+          <w:bCs/>
+          <w:sz w:val="24"/>
+          <w:szCs w:val="24"/>
+          <w:lang w:val="en-US"/>
+        </w:rPr>
+        <w:t>Termiz</w:t>
+      </w:r>
+      <w:proofErr w:type="spellEnd"/>
+      <w:r>
+        <w:rPr>
+          <w:rFonts w:ascii="Times New Roman" w:hAnsi="Times New Roman" w:cs="Times New Roman"/>
+          <w:b/>
+          <w:bCs/>
+          <w:sz w:val="24"/>
+          <w:szCs w:val="24"/>
+          <w:lang w:val="en-US"/>
+        </w:rPr>
+        <w:t xml:space="preserve"> </w:t>
+      </w:r>
+      <w:proofErr w:type="spellStart"/>
+      <w:r>
+        <w:rPr>
+          <w:rFonts w:ascii="Times New Roman" w:hAnsi="Times New Roman" w:cs="Times New Roman"/>
+          <w:b/>
+          <w:bCs/>
+          <w:sz w:val="24"/>
+          <w:szCs w:val="24"/>
+          <w:lang w:val="en-US"/>
+        </w:rPr>
+        <w:t>filiali</w:t>
+      </w:r>
+      <w:proofErr w:type="spellEnd"/>
+      <w:r>
+        <w:rPr>
+          <w:rFonts w:ascii="Times New Roman" w:hAnsi="Times New Roman" w:cs="Times New Roman"/>
+          <w:b/>
+          <w:bCs/>
+          <w:sz w:val="24"/>
+          <w:szCs w:val="24"/>
+          <w:lang w:val="en-US"/>
+        </w:rPr>
+        <w:t xml:space="preserve"> </w:t>
+      </w:r>
+      <w:proofErr w:type="spellStart"/>
+      <w:r>
+        <w:rPr>
+          <w:rFonts w:ascii="Times New Roman" w:hAnsi="Times New Roman" w:cs="Times New Roman"/>
+          <w:b/>
+          <w:bCs/>
+          <w:sz w:val="24"/>
+          <w:szCs w:val="24"/>
+          <w:lang w:val="en-US"/>
+        </w:rPr>
+        <w:t>direktori</w:t>
+      </w:r>
+      <w:proofErr w:type="spellEnd"/>
+      <w:r>
+        <w:rPr>
+          <w:rFonts w:ascii="Times New Roman" w:hAnsi="Times New Roman" w:cs="Times New Roman"/>
+          <w:b/>
+          <w:bCs/>
+          <w:sz w:val="24"/>
+          <w:szCs w:val="24"/>
+          <w:lang w:val="en-US"/>
+        </w:rPr>
+        <w:t xml:space="preserve"> </w:t>
+      </w:r>
+      <w:proofErr w:type="spellStart"/>
+      <w:r>
+        <w:rPr>
+          <w:rFonts w:ascii="Times New Roman" w:hAnsi="Times New Roman" w:cs="Times New Roman"/>
+          <w:b/>
+          <w:bCs/>
+          <w:sz w:val="24"/>
+          <w:szCs w:val="24"/>
+          <w:lang w:val="en-US"/>
+        </w:rPr>
+        <w:t>F.A.Otamuradovga</w:t>
+      </w:r>
+      <w:proofErr w:type="spellEnd"/>
     </w:p>
     <w:p>
       <w:pPr>
@@ -153,10 +286,8 @@
           <w:u w:val="single"/>
           <w:lang w:val="en-US"/>
         </w:rPr>
-        <w:t>XURRAMOV FAZLIDDIN MAN</w:t>
-      </w:r>
-      <w:bookmarkStart w:id="0" w:name="_GoBack"/>
-      <w:bookmarkEnd w:id="0"/>
+        <w:t>{{</w:t>
+      </w:r>
       <w:r>
         <w:rPr>
           <w:rFonts w:ascii="Times New Roman" w:hAnsi="Times New Roman" w:cs="Times New Roman"/>
@@ -166,7 +297,18 @@
           <w:u w:val="single"/>
           <w:lang w:val="en-US"/>
         </w:rPr>
-        <w:t>SUROVICH</w:t>
+        <w:t>data.</w:t>
+      </w:r>
+      <w:r>
+        <w:rPr>
+          <w:rFonts w:ascii="Times New Roman" w:hAnsi="Times New Roman" w:cs="Times New Roman"/>
+          <w:noProof/>
+          <w:sz w:val="24"/>
+          <w:szCs w:val="24"/>
+          <w:u w:val="single"/>
+          <w:lang w:val="en-US"/>
+        </w:rPr>
+        <w:t>HemisData.full_name}}</w:t>
       </w:r>
       <w:r>
         <w:rPr>
@@ -203,6 +345,7 @@
         </w:rPr>
         <w:t>(</w:t>
       </w:r>
+      <w:proofErr w:type="spellStart"/>
       <w:proofErr w:type="gramStart"/>
       <w:r>
         <w:rPr>
@@ -215,6 +358,7 @@
         </w:rPr>
         <w:t>familiyasi</w:t>
       </w:r>
+      <w:proofErr w:type="spellEnd"/>
       <w:proofErr w:type="gramEnd"/>
       <w:r>
         <w:rPr>
@@ -225,7 +369,79 @@
           <w:szCs w:val="24"/>
           <w:lang w:val="en-US"/>
         </w:rPr>
-        <w:t>, ismi, otasining ismi)</w:t>
+        <w:t xml:space="preserve">, </w:t>
+      </w:r>
+      <w:proofErr w:type="spellStart"/>
+      <w:r>
+        <w:rPr>
+          <w:rFonts w:ascii="Times New Roman" w:hAnsi="Times New Roman" w:cs="Times New Roman"/>
+          <w:i/>
+          <w:iCs/>
+          <w:sz w:val="24"/>
+          <w:szCs w:val="24"/>
+          <w:lang w:val="en-US"/>
+        </w:rPr>
+        <w:t>ismi</w:t>
+      </w:r>
+      <w:proofErr w:type="spellEnd"/>
+      <w:r>
+        <w:rPr>
+          <w:rFonts w:ascii="Times New Roman" w:hAnsi="Times New Roman" w:cs="Times New Roman"/>
+          <w:i/>
+          <w:iCs/>
+          <w:sz w:val="24"/>
+          <w:szCs w:val="24"/>
+          <w:lang w:val="en-US"/>
+        </w:rPr>
+        <w:t xml:space="preserve">, </w:t>
+      </w:r>
+      <w:proofErr w:type="spellStart"/>
+      <w:r>
+        <w:rPr>
+          <w:rFonts w:ascii="Times New Roman" w:hAnsi="Times New Roman" w:cs="Times New Roman"/>
+          <w:i/>
+          <w:iCs/>
+          <w:sz w:val="24"/>
+          <w:szCs w:val="24"/>
+          <w:lang w:val="en-US"/>
+        </w:rPr>
+        <w:t>otasining</w:t>
+      </w:r>
+      <w:proofErr w:type="spellEnd"/>
+      <w:r>
+        <w:rPr>
+          <w:rFonts w:ascii="Times New Roman" w:hAnsi="Times New Roman" w:cs="Times New Roman"/>
+          <w:i/>
+          <w:iCs/>
+          <w:sz w:val="24"/>
+          <w:szCs w:val="24"/>
+          <w:lang w:val="en-US"/>
+        </w:rPr>
+        <w:t xml:space="preserve"> </w:t>
+      </w:r>
+      <w:proofErr w:type="spellStart"/>
+      <w:r>
+        <w:rPr>
+          <w:rFonts w:ascii="Times New Roman" w:hAnsi="Times New Roman" w:cs="Times New Roman"/>
+          <w:i/>
+          <w:iCs/>
+          <w:sz w:val="24"/>
+          <w:szCs w:val="24"/>
+          <w:lang w:val="en-US"/>
+        </w:rPr>
+        <w:t>ismi</w:t>
+      </w:r>
+      <w:proofErr w:type="spellEnd"/>
+      <w:r>
+        <w:rPr>
+          <w:rFonts w:ascii="Times New Roman" w:hAnsi="Times New Roman" w:cs="Times New Roman"/>
+          <w:i/>
+          <w:iCs/>
+          <w:sz w:val="24"/>
+          <w:szCs w:val="24"/>
+          <w:lang w:val="en-US"/>
+        </w:rPr>
+        <w:t>)</w:t>
       </w:r>
     </w:p>
     <w:p>
@@ -249,7 +465,27 @@
           <w:szCs w:val="24"/>
           <w:lang w:val="en-US"/>
         </w:rPr>
-        <w:t>2. Manzil:</w:t>
+        <w:t xml:space="preserve">2. </w:t>
+      </w:r>
+      <w:proofErr w:type="spellStart"/>
+      <w:r>
+        <w:rPr>
+          <w:rFonts w:ascii="Times New Roman" w:hAnsi="Times New Roman" w:cs="Times New Roman"/>
+          <w:sz w:val="24"/>
+          <w:szCs w:val="24"/>
+          <w:lang w:val="en-US"/>
+        </w:rPr>
+        <w:t>Manzil</w:t>
+      </w:r>
+      <w:proofErr w:type="spellEnd"/>
+      <w:r>
+        <w:rPr>
+          <w:rFonts w:ascii="Times New Roman" w:hAnsi="Times New Roman" w:cs="Times New Roman"/>
+          <w:sz w:val="24"/>
+          <w:szCs w:val="24"/>
+          <w:lang w:val="en-US"/>
+        </w:rPr>
+        <w:t>:</w:t>
       </w:r>
       <w:r>
         <w:rPr>
@@ -349,7 +585,37 @@
           <w:szCs w:val="24"/>
           <w:lang w:val="en-US"/>
         </w:rPr>
-        <w:t>3. Tug‘ilgan s</w:t>
+        <w:t xml:space="preserve">3. </w:t>
+      </w:r>
+      <w:proofErr w:type="spellStart"/>
+      <w:r>
+        <w:rPr>
+          <w:rFonts w:ascii="Times New Roman" w:hAnsi="Times New Roman" w:cs="Times New Roman"/>
+          <w:sz w:val="24"/>
+          <w:szCs w:val="24"/>
+          <w:lang w:val="en-US"/>
+        </w:rPr>
+        <w:t>Tug‘ilgan</w:t>
+      </w:r>
+      <w:proofErr w:type="spellEnd"/>
+      <w:r>
+        <w:rPr>
+          <w:rFonts w:ascii="Times New Roman" w:hAnsi="Times New Roman" w:cs="Times New Roman"/>
+          <w:sz w:val="24"/>
+          <w:szCs w:val="24"/>
+          <w:lang w:val="en-US"/>
+        </w:rPr>
+        <w:t xml:space="preserve"> </w:t>
+      </w:r>
+      <w:proofErr w:type="spellStart"/>
+      <w:r>
+        <w:rPr>
+          <w:rFonts w:ascii="Times New Roman" w:hAnsi="Times New Roman" w:cs="Times New Roman"/>
+          <w:sz w:val="24"/>
+          <w:szCs w:val="24"/>
+          <w:lang w:val="en-US"/>
+        </w:rPr>
+        <w:t>s</w:t>
       </w:r>
       <w:r>
         <w:rPr>
@@ -367,7 +633,17 @@
           <w:szCs w:val="24"/>
           <w:lang w:val="en-US"/>
         </w:rPr>
-        <w:t xml:space="preserve">nasi </w:t>
+        <w:t>nasi</w:t>
+      </w:r>
+      <w:proofErr w:type="spellEnd"/>
+      <w:r>
+        <w:rPr>
+          <w:rFonts w:ascii="Times New Roman" w:hAnsi="Times New Roman" w:cs="Times New Roman"/>
+          <w:sz w:val="24"/>
+          <w:szCs w:val="24"/>
+          <w:lang w:val="en-US"/>
+        </w:rPr>
+        <w:t xml:space="preserve"> </w:t>
       </w:r>
       <w:r>
         <w:rPr>
@@ -521,7 +797,27 @@
           <w:szCs w:val="24"/>
           <w:lang w:val="en-US"/>
         </w:rPr>
-        <w:t xml:space="preserve">4. Jinsi: </w:t>
+        <w:t xml:space="preserve">4. </w:t>
+      </w:r>
+      <w:proofErr w:type="spellStart"/>
+      <w:r>
+        <w:rPr>
+          <w:rFonts w:ascii="Times New Roman" w:hAnsi="Times New Roman" w:cs="Times New Roman"/>
+          <w:sz w:val="24"/>
+          <w:szCs w:val="24"/>
+          <w:lang w:val="en-US"/>
+        </w:rPr>
+        <w:t>Jinsi</w:t>
+      </w:r>
+      <w:proofErr w:type="spellEnd"/>
+      <w:r>
+        <w:rPr>
+          <w:rFonts w:ascii="Times New Roman" w:hAnsi="Times New Roman" w:cs="Times New Roman"/>
+          <w:sz w:val="24"/>
+          <w:szCs w:val="24"/>
+          <w:lang w:val="en-US"/>
+        </w:rPr>
+        <w:t xml:space="preserve">: </w:t>
       </w:r>
       <w:r>
         <w:rPr>
@@ -542,7 +838,29 @@
           <w:u w:val="single"/>
           <w:lang w:val="en-US"/>
         </w:rPr>
-        <w:t>erkak</w:t>
+        <w:t>{{</w:t>
+      </w:r>
+      <w:r>
+        <w:rPr>
+          <w:rFonts w:ascii="Times New Roman" w:hAnsi="Times New Roman" w:cs="Times New Roman"/>
+          <w:noProof/>
+          <w:sz w:val="24"/>
+          <w:szCs w:val="24"/>
+          <w:u w:val="single"/>
+          <w:lang w:val="en-US"/>
+        </w:rPr>
+        <w:t>data.</w:t>
+      </w:r>
+      <w:r>
+        <w:rPr>
+          <w:rFonts w:ascii="Times New Roman" w:hAnsi="Times New Roman" w:cs="Times New Roman"/>
+          <w:noProof/>
+          <w:sz w:val="24"/>
+          <w:szCs w:val="24"/>
+          <w:u w:val="single"/>
+          <w:lang w:val="en-US"/>
+        </w:rPr>
+        <w:t>gender}}</w:t>
       </w:r>
       <w:r>
         <w:rPr>
@@ -575,7 +893,87 @@
           <w:szCs w:val="24"/>
           <w:lang w:val="en-US"/>
         </w:rPr>
-        <w:t>5. Soliq to‘lovchining identifikatsiya raqami (STIR)</w:t>
+        <w:t xml:space="preserve">5. </w:t>
+      </w:r>
+      <w:proofErr w:type="spellStart"/>
+      <w:r>
+        <w:rPr>
+          <w:rFonts w:ascii="Times New Roman" w:hAnsi="Times New Roman" w:cs="Times New Roman"/>
+          <w:sz w:val="24"/>
+          <w:szCs w:val="24"/>
+          <w:lang w:val="en-US"/>
+        </w:rPr>
+        <w:t>Soliq</w:t>
+      </w:r>
+      <w:proofErr w:type="spellEnd"/>
+      <w:r>
+        <w:rPr>
+          <w:rFonts w:ascii="Times New Roman" w:hAnsi="Times New Roman" w:cs="Times New Roman"/>
+          <w:sz w:val="24"/>
+          <w:szCs w:val="24"/>
+          <w:lang w:val="en-US"/>
+        </w:rPr>
+        <w:t xml:space="preserve"> </w:t>
+      </w:r>
+      <w:proofErr w:type="spellStart"/>
+      <w:r>
+        <w:rPr>
+          <w:rFonts w:ascii="Times New Roman" w:hAnsi="Times New Roman" w:cs="Times New Roman"/>
+          <w:sz w:val="24"/>
+          <w:szCs w:val="24"/>
+          <w:lang w:val="en-US"/>
+        </w:rPr>
+        <w:t>to‘lovchining</w:t>
+      </w:r>
+      <w:proofErr w:type="spellEnd"/>
+      <w:r>
+        <w:rPr>
+          <w:rFonts w:ascii="Times New Roman" w:hAnsi="Times New Roman" w:cs="Times New Roman"/>
+          <w:sz w:val="24"/>
+          <w:szCs w:val="24"/>
+          <w:lang w:val="en-US"/>
+        </w:rPr>
+        <w:t xml:space="preserve"> </w:t>
+      </w:r>
+      <w:proofErr w:type="spellStart"/>
+      <w:r>
+        <w:rPr>
+          <w:rFonts w:ascii="Times New Roman" w:hAnsi="Times New Roman" w:cs="Times New Roman"/>
+          <w:sz w:val="24"/>
+          <w:szCs w:val="24"/>
+          <w:lang w:val="en-US"/>
+        </w:rPr>
+        <w:t>identifikatsiya</w:t>
+      </w:r>
+      <w:proofErr w:type="spellEnd"/>
+      <w:r>
+        <w:rPr>
+          <w:rFonts w:ascii="Times New Roman" w:hAnsi="Times New Roman" w:cs="Times New Roman"/>
+          <w:sz w:val="24"/>
+          <w:szCs w:val="24"/>
+          <w:lang w:val="en-US"/>
+        </w:rPr>
+        <w:t xml:space="preserve"> </w:t>
+      </w:r>
+      <w:proofErr w:type="spellStart"/>
+      <w:r>
+        <w:rPr>
+          <w:rFonts w:ascii="Times New Roman" w:hAnsi="Times New Roman" w:cs="Times New Roman"/>
+          <w:sz w:val="24"/>
+          <w:szCs w:val="24"/>
+          <w:lang w:val="en-US"/>
+        </w:rPr>
+        <w:t>raqami</w:t>
+      </w:r>
+      <w:proofErr w:type="spellEnd"/>
+      <w:r>
+        <w:rPr>
+          <w:rFonts w:ascii="Times New Roman" w:hAnsi="Times New Roman" w:cs="Times New Roman"/>
+          <w:sz w:val="24"/>
+          <w:szCs w:val="24"/>
+          <w:lang w:val="en-US"/>
+        </w:rPr>
+        <w:t xml:space="preserve"> (STIR)</w:t>
       </w:r>
       <w:r>
         <w:rPr>
@@ -605,7 +1003,29 @@
           <w:u w:val="single"/>
           <w:lang w:val="en-US"/>
         </w:rPr>
-        <w:t>598 410 793</w:t>
+        <w:t>{{</w:t>
+      </w:r>
+      <w:r>
+        <w:rPr>
+          <w:rFonts w:ascii="Times New Roman" w:hAnsi="Times New Roman" w:cs="Times New Roman"/>
+          <w:noProof/>
+          <w:sz w:val="24"/>
+          <w:szCs w:val="24"/>
+          <w:u w:val="single"/>
+          <w:lang w:val="en-US"/>
+        </w:rPr>
+        <w:t>data.</w:t>
+      </w:r>
+      <w:r>
+        <w:rPr>
+          <w:rFonts w:ascii="Times New Roman" w:hAnsi="Times New Roman" w:cs="Times New Roman"/>
+          <w:noProof/>
+          <w:sz w:val="24"/>
+          <w:szCs w:val="24"/>
+          <w:u w:val="single"/>
+          <w:lang w:val="en-US"/>
+        </w:rPr>
+        <w:t>stir}}</w:t>
       </w:r>
       <w:r>
         <w:rPr>
@@ -635,7 +1055,107 @@
           <w:szCs w:val="24"/>
           <w:lang w:val="en-US"/>
         </w:rPr>
-        <w:t xml:space="preserve">6. Jismoniy shaxsning shaxsiy identifikatsiya raqami </w:t>
+        <w:t xml:space="preserve">6. </w:t>
+      </w:r>
+      <w:proofErr w:type="spellStart"/>
+      <w:r>
+        <w:rPr>
+          <w:rFonts w:ascii="Times New Roman" w:hAnsi="Times New Roman" w:cs="Times New Roman"/>
+          <w:sz w:val="24"/>
+          <w:szCs w:val="24"/>
+          <w:lang w:val="en-US"/>
+        </w:rPr>
+        <w:t>Jismoniy</w:t>
+      </w:r>
+      <w:proofErr w:type="spellEnd"/>
+      <w:r>
+        <w:rPr>
+          <w:rFonts w:ascii="Times New Roman" w:hAnsi="Times New Roman" w:cs="Times New Roman"/>
+          <w:sz w:val="24"/>
+          <w:szCs w:val="24"/>
+          <w:lang w:val="en-US"/>
+        </w:rPr>
+        <w:t xml:space="preserve"> </w:t>
+      </w:r>
+      <w:proofErr w:type="spellStart"/>
+      <w:r>
+        <w:rPr>
+          <w:rFonts w:ascii="Times New Roman" w:hAnsi="Times New Roman" w:cs="Times New Roman"/>
+          <w:sz w:val="24"/>
+          <w:szCs w:val="24"/>
+          <w:lang w:val="en-US"/>
+        </w:rPr>
+        <w:t>shaxsning</w:t>
+      </w:r>
+      <w:proofErr w:type="spellEnd"/>
+      <w:r>
+        <w:rPr>
+          <w:rFonts w:ascii="Times New Roman" w:hAnsi="Times New Roman" w:cs="Times New Roman"/>
+          <w:sz w:val="24"/>
+          <w:szCs w:val="24"/>
+          <w:lang w:val="en-US"/>
+        </w:rPr>
+        <w:t xml:space="preserve"> </w:t>
+      </w:r>
+      <w:proofErr w:type="spellStart"/>
+      <w:r>
+        <w:rPr>
+          <w:rFonts w:ascii="Times New Roman" w:hAnsi="Times New Roman" w:cs="Times New Roman"/>
+          <w:sz w:val="24"/>
+          <w:szCs w:val="24"/>
+          <w:lang w:val="en-US"/>
+        </w:rPr>
+        <w:t>shaxsiy</w:t>
+      </w:r>
+      <w:proofErr w:type="spellEnd"/>
+      <w:r>
+        <w:rPr>
+          <w:rFonts w:ascii="Times New Roman" w:hAnsi="Times New Roman" w:cs="Times New Roman"/>
+          <w:sz w:val="24"/>
+          <w:szCs w:val="24"/>
+          <w:lang w:val="en-US"/>
+        </w:rPr>
+        <w:t xml:space="preserve"> </w:t>
+      </w:r>
+      <w:proofErr w:type="spellStart"/>
+      <w:r>
+        <w:rPr>
+          <w:rFonts w:ascii="Times New Roman" w:hAnsi="Times New Roman" w:cs="Times New Roman"/>
+          <w:sz w:val="24"/>
+          <w:szCs w:val="24"/>
+          <w:lang w:val="en-US"/>
+        </w:rPr>
+        <w:t>identifikatsiya</w:t>
+      </w:r>
+      <w:proofErr w:type="spellEnd"/>
+      <w:r>
+        <w:rPr>
+          <w:rFonts w:ascii="Times New Roman" w:hAnsi="Times New Roman" w:cs="Times New Roman"/>
+          <w:sz w:val="24"/>
+          <w:szCs w:val="24"/>
+          <w:lang w:val="en-US"/>
+        </w:rPr>
+        <w:t xml:space="preserve"> </w:t>
+      </w:r>
+      <w:proofErr w:type="spellStart"/>
+      <w:r>
+        <w:rPr>
+          <w:rFonts w:ascii="Times New Roman" w:hAnsi="Times New Roman" w:cs="Times New Roman"/>
+          <w:sz w:val="24"/>
+          <w:szCs w:val="24"/>
+          <w:lang w:val="en-US"/>
+        </w:rPr>
+        <w:t>raqami</w:t>
+      </w:r>
+      <w:proofErr w:type="spellEnd"/>
+      <w:r>
+        <w:rPr>
+          <w:rFonts w:ascii="Times New Roman" w:hAnsi="Times New Roman" w:cs="Times New Roman"/>
+          <w:sz w:val="24"/>
+          <w:szCs w:val="24"/>
+          <w:lang w:val="en-US"/>
+        </w:rPr>
+        <w:t xml:space="preserve"> </w:t>
       </w:r>
       <w:r>
         <w:rPr>
@@ -656,7 +1176,29 @@
           <w:u w:val="single"/>
           <w:lang w:val="en-US"/>
         </w:rPr>
-        <w:t>33107941800125</w:t>
+        <w:t>{{</w:t>
+      </w:r>
+      <w:r>
+        <w:rPr>
+          <w:rFonts w:ascii="Times New Roman" w:hAnsi="Times New Roman" w:cs="Times New Roman"/>
+          <w:noProof/>
+          <w:sz w:val="24"/>
+          <w:szCs w:val="24"/>
+          <w:u w:val="single"/>
+          <w:lang w:val="en-US"/>
+        </w:rPr>
+        <w:t>data.</w:t>
+      </w:r>
+      <w:r>
+        <w:rPr>
+          <w:rFonts w:ascii="Times New Roman" w:hAnsi="Times New Roman" w:cs="Times New Roman"/>
+          <w:noProof/>
+          <w:sz w:val="24"/>
+          <w:szCs w:val="24"/>
+          <w:u w:val="single"/>
+          <w:lang w:val="en-US"/>
+        </w:rPr>
+        <w:t>jshshir}}</w:t>
       </w:r>
       <w:r>
         <w:rPr>
@@ -693,7 +1235,47 @@
           <w:szCs w:val="24"/>
           <w:lang w:val="en-US"/>
         </w:rPr>
-        <w:t xml:space="preserve">7. O‘qish joyi </w:t>
+        <w:t xml:space="preserve">7. </w:t>
+      </w:r>
+      <w:proofErr w:type="spellStart"/>
+      <w:r>
+        <w:rPr>
+          <w:rFonts w:ascii="Times New Roman" w:hAnsi="Times New Roman" w:cs="Times New Roman"/>
+          <w:sz w:val="24"/>
+          <w:szCs w:val="24"/>
+          <w:lang w:val="en-US"/>
+        </w:rPr>
+        <w:t>O‘qish</w:t>
+      </w:r>
+      <w:proofErr w:type="spellEnd"/>
+      <w:r>
+        <w:rPr>
+          <w:rFonts w:ascii="Times New Roman" w:hAnsi="Times New Roman" w:cs="Times New Roman"/>
+          <w:sz w:val="24"/>
+          <w:szCs w:val="24"/>
+          <w:lang w:val="en-US"/>
+        </w:rPr>
+        <w:t xml:space="preserve"> </w:t>
+      </w:r>
+      <w:proofErr w:type="spellStart"/>
+      <w:r>
+        <w:rPr>
+          <w:rFonts w:ascii="Times New Roman" w:hAnsi="Times New Roman" w:cs="Times New Roman"/>
+          <w:sz w:val="24"/>
+          <w:szCs w:val="24"/>
+          <w:lang w:val="en-US"/>
+        </w:rPr>
+        <w:t>joyi</w:t>
+      </w:r>
+      <w:proofErr w:type="spellEnd"/>
+      <w:r>
+        <w:rPr>
+          <w:rFonts w:ascii="Times New Roman" w:hAnsi="Times New Roman" w:cs="Times New Roman"/>
+          <w:sz w:val="24"/>
+          <w:szCs w:val="24"/>
+          <w:lang w:val="en-US"/>
+        </w:rPr>
+        <w:t xml:space="preserve"> </w:t>
       </w:r>
       <w:r>
         <w:rPr>
@@ -754,7 +1336,29 @@
           <w:u w:val="single"/>
           <w:lang w:val="en-US"/>
         </w:rPr>
-        <w:t>4-kurs</w:t>
+        <w:t>{{</w:t>
+      </w:r>
+      <w:r>
+        <w:rPr>
+          <w:rFonts w:ascii="Times New Roman" w:hAnsi="Times New Roman" w:cs="Times New Roman"/>
+          <w:noProof/>
+          <w:sz w:val="24"/>
+          <w:szCs w:val="24"/>
+          <w:u w:val="single"/>
+          <w:lang w:val="en-US"/>
+        </w:rPr>
+        <w:t>data.</w:t>
+      </w:r>
+      <w:r>
+        <w:rPr>
+          <w:rFonts w:ascii="Times New Roman" w:hAnsi="Times New Roman" w:cs="Times New Roman"/>
+          <w:noProof/>
+          <w:sz w:val="24"/>
+          <w:szCs w:val="24"/>
+          <w:u w:val="single"/>
+          <w:lang w:val="en-US"/>
+        </w:rPr>
+        <w:t>HemisData.level.name}}</w:t>
       </w:r>
       <w:r>
         <w:rPr>
@@ -796,18 +1400,36 @@
         </w:rPr>
         <w:tab/>
       </w:r>
-      <w:proofErr w:type="gramStart"/>
-      <w:r>
-        <w:rPr>
-          <w:rFonts w:ascii="Times New Roman" w:hAnsi="Times New Roman" w:cs="Times New Roman"/>
-          <w:sz w:val="24"/>
-          <w:szCs w:val="24"/>
-          <w:u w:val="single"/>
-          <w:lang w:val="en-US"/>
-        </w:rPr>
-        <w:t>bakalavr</w:t>
-      </w:r>
-      <w:proofErr w:type="gramEnd"/>
+      <w:r>
+        <w:rPr>
+          <w:rFonts w:ascii="Times New Roman" w:hAnsi="Times New Roman" w:cs="Times New Roman"/>
+          <w:sz w:val="24"/>
+          <w:szCs w:val="24"/>
+          <w:u w:val="single"/>
+          <w:lang w:val="en-US"/>
+        </w:rPr>
+        <w:t>{{</w:t>
+      </w:r>
+      <w:r>
+        <w:rPr>
+          <w:rFonts w:ascii="Times New Roman" w:hAnsi="Times New Roman" w:cs="Times New Roman"/>
+          <w:sz w:val="24"/>
+          <w:szCs w:val="24"/>
+          <w:u w:val="single"/>
+          <w:lang w:val="en-US"/>
+        </w:rPr>
+        <w:t>data.</w:t>
+      </w:r>
+      <w:r>
+        <w:rPr>
+          <w:rFonts w:ascii="Times New Roman" w:hAnsi="Times New Roman" w:cs="Times New Roman"/>
+          <w:sz w:val="24"/>
+          <w:szCs w:val="24"/>
+          <w:u w:val="single"/>
+          <w:lang w:val="en-US"/>
+        </w:rPr>
+        <w:t>HemisData.educationType.name}}</w:t>
+      </w:r>
       <w:r>
         <w:rPr>
           <w:rFonts w:ascii="Times New Roman" w:hAnsi="Times New Roman" w:cs="Times New Roman"/>
@@ -832,6 +1454,7 @@
           <w:lang w:val="en-US"/>
         </w:rPr>
       </w:pPr>
+      <w:proofErr w:type="spellStart"/>
       <w:proofErr w:type="gramStart"/>
       <w:r>
         <w:rPr>
@@ -842,6 +1465,7 @@
         </w:rPr>
         <w:t>ta’lim</w:t>
       </w:r>
+      <w:proofErr w:type="spellEnd"/>
       <w:proofErr w:type="gramEnd"/>
       <w:r>
         <w:rPr>
@@ -850,7 +1474,67 @@
           <w:szCs w:val="24"/>
           <w:lang w:val="en-US"/>
         </w:rPr>
-        <w:t xml:space="preserve"> yo‘nalishi (magistratura mutaxassisligi)</w:t>
+        <w:t xml:space="preserve"> </w:t>
+      </w:r>
+      <w:proofErr w:type="spellStart"/>
+      <w:r>
+        <w:rPr>
+          <w:rFonts w:ascii="Times New Roman" w:hAnsi="Times New Roman" w:cs="Times New Roman"/>
+          <w:sz w:val="24"/>
+          <w:szCs w:val="24"/>
+          <w:lang w:val="en-US"/>
+        </w:rPr>
+        <w:t>yo‘nalishi</w:t>
+      </w:r>
+      <w:proofErr w:type="spellEnd"/>
+      <w:r>
+        <w:rPr>
+          <w:rFonts w:ascii="Times New Roman" w:hAnsi="Times New Roman" w:cs="Times New Roman"/>
+          <w:sz w:val="24"/>
+          <w:szCs w:val="24"/>
+          <w:lang w:val="en-US"/>
+        </w:rPr>
+        <w:t xml:space="preserve"> (</w:t>
+      </w:r>
+      <w:proofErr w:type="spellStart"/>
+      <w:r>
+        <w:rPr>
+          <w:rFonts w:ascii="Times New Roman" w:hAnsi="Times New Roman" w:cs="Times New Roman"/>
+          <w:sz w:val="24"/>
+          <w:szCs w:val="24"/>
+          <w:lang w:val="en-US"/>
+        </w:rPr>
+        <w:t>magistratura</w:t>
+      </w:r>
+      <w:proofErr w:type="spellEnd"/>
+      <w:r>
+        <w:rPr>
+          <w:rFonts w:ascii="Times New Roman" w:hAnsi="Times New Roman" w:cs="Times New Roman"/>
+          <w:sz w:val="24"/>
+          <w:szCs w:val="24"/>
+          <w:lang w:val="en-US"/>
+        </w:rPr>
+        <w:t xml:space="preserve"> </w:t>
+      </w:r>
+      <w:proofErr w:type="spellStart"/>
+      <w:r>
+        <w:rPr>
+          <w:rFonts w:ascii="Times New Roman" w:hAnsi="Times New Roman" w:cs="Times New Roman"/>
+          <w:sz w:val="24"/>
+          <w:szCs w:val="24"/>
+          <w:lang w:val="en-US"/>
+        </w:rPr>
+        <w:t>mutaxassisligi</w:t>
+      </w:r>
+      <w:proofErr w:type="spellEnd"/>
+      <w:r>
+        <w:rPr>
+          <w:rFonts w:ascii="Times New Roman" w:hAnsi="Times New Roman" w:cs="Times New Roman"/>
+          <w:sz w:val="24"/>
+          <w:szCs w:val="24"/>
+          <w:lang w:val="en-US"/>
+        </w:rPr>
+        <w:t>)</w:t>
       </w:r>
       <w:r>
         <w:rPr>
@@ -880,7 +1564,29 @@
           <w:u w:val="single"/>
           <w:lang w:val="en-US"/>
         </w:rPr>
-        <w:t>Davolash ishi</w:t>
+        <w:t>{{</w:t>
+      </w:r>
+      <w:r>
+        <w:rPr>
+          <w:rFonts w:ascii="Times New Roman" w:hAnsi="Times New Roman" w:cs="Times New Roman"/>
+          <w:noProof/>
+          <w:sz w:val="24"/>
+          <w:szCs w:val="24"/>
+          <w:u w:val="single"/>
+          <w:lang w:val="en-US"/>
+        </w:rPr>
+        <w:t>data.</w:t>
+      </w:r>
+      <w:r>
+        <w:rPr>
+          <w:rFonts w:ascii="Times New Roman" w:hAnsi="Times New Roman" w:cs="Times New Roman"/>
+          <w:noProof/>
+          <w:sz w:val="24"/>
+          <w:szCs w:val="24"/>
+          <w:u w:val="single"/>
+          <w:lang w:val="en-US"/>
+        </w:rPr>
+        <w:t>HemisData.speciality}}</w:t>
       </w:r>
       <w:r>
         <w:rPr>
@@ -918,7 +1624,107 @@
           <w:szCs w:val="24"/>
           <w:lang w:val="en-US"/>
         </w:rPr>
-        <w:t xml:space="preserve">8. Qaysi hududdagi uy-joyni ijaraga olmoqchisiz? </w:t>
+        <w:t xml:space="preserve">8. </w:t>
+      </w:r>
+      <w:proofErr w:type="spellStart"/>
+      <w:r>
+        <w:rPr>
+          <w:rFonts w:ascii="Times New Roman" w:hAnsi="Times New Roman" w:cs="Times New Roman"/>
+          <w:sz w:val="24"/>
+          <w:szCs w:val="24"/>
+          <w:lang w:val="en-US"/>
+        </w:rPr>
+        <w:t>Qaysi</w:t>
+      </w:r>
+      <w:proofErr w:type="spellEnd"/>
+      <w:r>
+        <w:rPr>
+          <w:rFonts w:ascii="Times New Roman" w:hAnsi="Times New Roman" w:cs="Times New Roman"/>
+          <w:sz w:val="24"/>
+          <w:szCs w:val="24"/>
+          <w:lang w:val="en-US"/>
+        </w:rPr>
+        <w:t xml:space="preserve"> </w:t>
+      </w:r>
+      <w:proofErr w:type="spellStart"/>
+      <w:r>
+        <w:rPr>
+          <w:rFonts w:ascii="Times New Roman" w:hAnsi="Times New Roman" w:cs="Times New Roman"/>
+          <w:sz w:val="24"/>
+          <w:szCs w:val="24"/>
+          <w:lang w:val="en-US"/>
+        </w:rPr>
+        <w:t>hududdagi</w:t>
+      </w:r>
+      <w:proofErr w:type="spellEnd"/>
+      <w:r>
+        <w:rPr>
+          <w:rFonts w:ascii="Times New Roman" w:hAnsi="Times New Roman" w:cs="Times New Roman"/>
+          <w:sz w:val="24"/>
+          <w:szCs w:val="24"/>
+          <w:lang w:val="en-US"/>
+        </w:rPr>
+        <w:t xml:space="preserve"> </w:t>
+      </w:r>
+      <w:proofErr w:type="spellStart"/>
+      <w:r>
+        <w:rPr>
+          <w:rFonts w:ascii="Times New Roman" w:hAnsi="Times New Roman" w:cs="Times New Roman"/>
+          <w:sz w:val="24"/>
+          <w:szCs w:val="24"/>
+          <w:lang w:val="en-US"/>
+        </w:rPr>
+        <w:t>uy-joyni</w:t>
+      </w:r>
+      <w:proofErr w:type="spellEnd"/>
+      <w:r>
+        <w:rPr>
+          <w:rFonts w:ascii="Times New Roman" w:hAnsi="Times New Roman" w:cs="Times New Roman"/>
+          <w:sz w:val="24"/>
+          <w:szCs w:val="24"/>
+          <w:lang w:val="en-US"/>
+        </w:rPr>
+        <w:t xml:space="preserve"> </w:t>
+      </w:r>
+      <w:proofErr w:type="spellStart"/>
+      <w:r>
+        <w:rPr>
+          <w:rFonts w:ascii="Times New Roman" w:hAnsi="Times New Roman" w:cs="Times New Roman"/>
+          <w:sz w:val="24"/>
+          <w:szCs w:val="24"/>
+          <w:lang w:val="en-US"/>
+        </w:rPr>
+        <w:t>ijaraga</w:t>
+      </w:r>
+      <w:proofErr w:type="spellEnd"/>
+      <w:r>
+        <w:rPr>
+          <w:rFonts w:ascii="Times New Roman" w:hAnsi="Times New Roman" w:cs="Times New Roman"/>
+          <w:sz w:val="24"/>
+          <w:szCs w:val="24"/>
+          <w:lang w:val="en-US"/>
+        </w:rPr>
+        <w:t xml:space="preserve"> </w:t>
+      </w:r>
+      <w:proofErr w:type="spellStart"/>
+      <w:r>
+        <w:rPr>
+          <w:rFonts w:ascii="Times New Roman" w:hAnsi="Times New Roman" w:cs="Times New Roman"/>
+          <w:sz w:val="24"/>
+          <w:szCs w:val="24"/>
+          <w:lang w:val="en-US"/>
+        </w:rPr>
+        <w:t>olmoqchisiz</w:t>
+      </w:r>
+      <w:proofErr w:type="spellEnd"/>
+      <w:r>
+        <w:rPr>
+          <w:rFonts w:ascii="Times New Roman" w:hAnsi="Times New Roman" w:cs="Times New Roman"/>
+          <w:sz w:val="24"/>
+          <w:szCs w:val="24"/>
+          <w:lang w:val="en-US"/>
+        </w:rPr>
+        <w:t xml:space="preserve">? </w:t>
       </w:r>
     </w:p>
     <w:p>
@@ -930,6 +1736,7 @@
           <w:lang w:val="en-US"/>
         </w:rPr>
       </w:pPr>
+      <w:proofErr w:type="spellStart"/>
       <w:proofErr w:type="gramStart"/>
       <w:r>
         <w:rPr>
@@ -940,6 +1747,7 @@
         </w:rPr>
         <w:t>boshqa</w:t>
       </w:r>
+      <w:proofErr w:type="spellEnd"/>
       <w:proofErr w:type="gramEnd"/>
       <w:r>
         <w:rPr>
@@ -948,27 +1756,28 @@
           <w:szCs w:val="24"/>
           <w:lang w:val="en-US"/>
         </w:rPr>
-        <w:t xml:space="preserve"> hududlarda</w:t>
-      </w:r>
-      <w:r>
-        <w:rPr>
-          <w:rFonts w:ascii="Times New Roman" w:hAnsi="Times New Roman" w:cs="Times New Roman"/>
-          <w:sz w:val="24"/>
-          <w:szCs w:val="24"/>
-          <w:u w:val="single"/>
-          <w:lang w:val="en-US"/>
-        </w:rPr>
-        <w:t xml:space="preserve"> </w:t>
-      </w:r>
-      <w:r>
-        <w:rPr>
-          <w:rFonts w:ascii="Times New Roman" w:hAnsi="Times New Roman" w:cs="Times New Roman"/>
-          <w:sz w:val="24"/>
-          <w:szCs w:val="24"/>
-          <w:u w:val="single"/>
-          <w:lang w:val="en-US"/>
-        </w:rPr>
-        <w:tab/>
+        <w:t xml:space="preserve"> </w:t>
+      </w:r>
+      <w:proofErr w:type="spellStart"/>
+      <w:r>
+        <w:rPr>
+          <w:rFonts w:ascii="Times New Roman" w:hAnsi="Times New Roman" w:cs="Times New Roman"/>
+          <w:sz w:val="24"/>
+          <w:szCs w:val="24"/>
+          <w:lang w:val="en-US"/>
+        </w:rPr>
+        <w:t>hududlarda</w:t>
+      </w:r>
+      <w:proofErr w:type="spellEnd"/>
+      <w:r>
+        <w:rPr>
+          <w:rFonts w:ascii="Times New Roman" w:hAnsi="Times New Roman" w:cs="Times New Roman"/>
+          <w:sz w:val="24"/>
+          <w:szCs w:val="24"/>
+          <w:u w:val="single"/>
+          <w:lang w:val="en-US"/>
+        </w:rPr>
+        <w:t xml:space="preserve"> </w:t>
       </w:r>
       <w:r>
         <w:rPr>
@@ -979,17 +1788,7 @@
           <w:u w:val="single"/>
           <w:lang w:val="en-US"/>
         </w:rPr>
-        <w:t>Termiz shahri</w:t>
-      </w:r>
-      <w:r>
-        <w:rPr>
-          <w:rFonts w:ascii="Times New Roman" w:hAnsi="Times New Roman" w:cs="Times New Roman"/>
-          <w:sz w:val="24"/>
-          <w:szCs w:val="24"/>
-          <w:u w:val="single"/>
-          <w:lang w:val="en-US"/>
-        </w:rPr>
-        <w:t xml:space="preserve"> </w:t>
+        <w:t>{{</w:t>
       </w:r>
       <w:r>
         <w:rPr>
@@ -1000,7 +1799,62 @@
           <w:u w:val="single"/>
           <w:lang w:val="en-US"/>
         </w:rPr>
-        <w:t>I.Karimov ko'chasi 71-uy</w:t>
+        <w:t>data.</w:t>
+      </w:r>
+      <w:r>
+        <w:rPr>
+          <w:rFonts w:ascii="Times New Roman" w:hAnsi="Times New Roman" w:cs="Times New Roman"/>
+          <w:noProof/>
+          <w:sz w:val="24"/>
+          <w:szCs w:val="24"/>
+          <w:u w:val="single"/>
+          <w:lang w:val="en-US"/>
+        </w:rPr>
+        <w:t>rent.location.city}}{{</w:t>
+      </w:r>
+      <w:r>
+        <w:rPr>
+          <w:rFonts w:ascii="Times New Roman" w:hAnsi="Times New Roman" w:cs="Times New Roman"/>
+          <w:noProof/>
+          <w:sz w:val="24"/>
+          <w:szCs w:val="24"/>
+          <w:u w:val="single"/>
+          <w:lang w:val="en-US"/>
+        </w:rPr>
+        <w:t>data.</w:t>
+      </w:r>
+      <w:r>
+        <w:rPr>
+          <w:rFonts w:ascii="Times New Roman" w:hAnsi="Times New Roman" w:cs="Times New Roman"/>
+          <w:noProof/>
+          <w:sz w:val="24"/>
+          <w:szCs w:val="24"/>
+          <w:u w:val="single"/>
+          <w:lang w:val="en-US"/>
+        </w:rPr>
+        <w:t>rent.location.street}}{{</w:t>
+      </w:r>
+      <w:r>
+        <w:rPr>
+          <w:rFonts w:ascii="Times New Roman" w:hAnsi="Times New Roman" w:cs="Times New Roman"/>
+          <w:noProof/>
+          <w:sz w:val="24"/>
+          <w:szCs w:val="24"/>
+          <w:u w:val="single"/>
+          <w:lang w:val="en-US"/>
+        </w:rPr>
+        <w:t>data.</w:t>
+      </w:r>
+      <w:r>
+        <w:rPr>
+          <w:rFonts w:ascii="Times New Roman" w:hAnsi="Times New Roman" w:cs="Times New Roman"/>
+          <w:noProof/>
+          <w:sz w:val="24"/>
+          <w:szCs w:val="24"/>
+          <w:u w:val="single"/>
+          <w:lang w:val="en-US"/>
+        </w:rPr>
+        <w:t>rent.location.address}}</w:t>
       </w:r>
       <w:r>
         <w:rPr>
@@ -1034,8 +1888,59 @@
           <w:szCs w:val="24"/>
           <w:lang w:val="en-US"/>
         </w:rPr>
-        <w:t>9. Uy-joy ijara summasi</w:t>
-      </w:r>
+        <w:t xml:space="preserve">9. </w:t>
+      </w:r>
+      <w:proofErr w:type="spellStart"/>
+      <w:r>
+        <w:rPr>
+          <w:rFonts w:ascii="Times New Roman" w:hAnsi="Times New Roman" w:cs="Times New Roman"/>
+          <w:sz w:val="24"/>
+          <w:szCs w:val="24"/>
+          <w:lang w:val="en-US"/>
+        </w:rPr>
+        <w:t>Uy</w:t>
+      </w:r>
+      <w:proofErr w:type="spellEnd"/>
+      <w:r>
+        <w:rPr>
+          <w:rFonts w:ascii="Times New Roman" w:hAnsi="Times New Roman" w:cs="Times New Roman"/>
+          <w:sz w:val="24"/>
+          <w:szCs w:val="24"/>
+          <w:lang w:val="en-US"/>
+        </w:rPr>
+        <w:t xml:space="preserve">-joy </w:t>
+      </w:r>
+      <w:proofErr w:type="spellStart"/>
+      <w:r>
+        <w:rPr>
+          <w:rFonts w:ascii="Times New Roman" w:hAnsi="Times New Roman" w:cs="Times New Roman"/>
+          <w:sz w:val="24"/>
+          <w:szCs w:val="24"/>
+          <w:lang w:val="en-US"/>
+        </w:rPr>
+        <w:t>ijara</w:t>
+      </w:r>
+      <w:proofErr w:type="spellEnd"/>
+      <w:r>
+        <w:rPr>
+          <w:rFonts w:ascii="Times New Roman" w:hAnsi="Times New Roman" w:cs="Times New Roman"/>
+          <w:sz w:val="24"/>
+          <w:szCs w:val="24"/>
+          <w:lang w:val="en-US"/>
+        </w:rPr>
+        <w:t xml:space="preserve"> </w:t>
+      </w:r>
+      <w:proofErr w:type="spellStart"/>
+      <w:r>
+        <w:rPr>
+          <w:rFonts w:ascii="Times New Roman" w:hAnsi="Times New Roman" w:cs="Times New Roman"/>
+          <w:sz w:val="24"/>
+          <w:szCs w:val="24"/>
+          <w:lang w:val="en-US"/>
+        </w:rPr>
+        <w:t>summasi</w:t>
+      </w:r>
+      <w:proofErr w:type="spellEnd"/>
       <w:r>
         <w:rPr>
           <w:rFonts w:ascii="Times New Roman" w:hAnsi="Times New Roman" w:cs="Times New Roman"/>
@@ -1064,7 +1969,40 @@
           <w:u w:val="single"/>
           <w:lang w:val="en-US"/>
         </w:rPr>
-        <w:t xml:space="preserve">    270 000,00</w:t>
+        <w:t xml:space="preserve">   </w:t>
+      </w:r>
+      <w:r>
+        <w:rPr>
+          <w:rFonts w:ascii="Times New Roman" w:hAnsi="Times New Roman" w:cs="Times New Roman"/>
+          <w:noProof/>
+          <w:sz w:val="24"/>
+          <w:szCs w:val="24"/>
+          <w:u w:val="single"/>
+          <w:lang w:val="en-US"/>
+        </w:rPr>
+        <w:t>{{</w:t>
+      </w:r>
+      <w:r>
+        <w:rPr>
+          <w:rFonts w:ascii="Times New Roman" w:hAnsi="Times New Roman" w:cs="Times New Roman"/>
+          <w:noProof/>
+          <w:sz w:val="24"/>
+          <w:szCs w:val="24"/>
+          <w:u w:val="single"/>
+          <w:lang w:val="en-US"/>
+        </w:rPr>
+        <w:t>data.</w:t>
+      </w:r>
+      <w:r>
+        <w:rPr>
+          <w:rFonts w:ascii="Times New Roman" w:hAnsi="Times New Roman" w:cs="Times New Roman"/>
+          <w:noProof/>
+          <w:sz w:val="24"/>
+          <w:szCs w:val="24"/>
+          <w:u w:val="single"/>
+          <w:lang w:val="en-US"/>
+        </w:rPr>
+        <w:t>rent.amount}}</w:t>
       </w:r>
       <w:r>
         <w:rPr>
@@ -1083,7 +2021,27 @@
           <w:szCs w:val="24"/>
           <w:lang w:val="en-US"/>
         </w:rPr>
-        <w:t xml:space="preserve"> so‘m.</w:t>
+        <w:t xml:space="preserve"> </w:t>
+      </w:r>
+      <w:proofErr w:type="spellStart"/>
+      <w:r>
+        <w:rPr>
+          <w:rFonts w:ascii="Times New Roman" w:hAnsi="Times New Roman" w:cs="Times New Roman"/>
+          <w:sz w:val="24"/>
+          <w:szCs w:val="24"/>
+          <w:lang w:val="en-US"/>
+        </w:rPr>
+        <w:t>so‘m</w:t>
+      </w:r>
+      <w:proofErr w:type="spellEnd"/>
+      <w:r>
+        <w:rPr>
+          <w:rFonts w:ascii="Times New Roman" w:hAnsi="Times New Roman" w:cs="Times New Roman"/>
+          <w:sz w:val="24"/>
+          <w:szCs w:val="24"/>
+          <w:lang w:val="en-US"/>
+        </w:rPr>
+        <w:t>.</w:t>
       </w:r>
     </w:p>
     <w:p>
@@ -1102,7 +2060,127 @@
           <w:szCs w:val="24"/>
           <w:lang w:val="en-US"/>
         </w:rPr>
-        <w:t>10. Siz bilan aloqaga chiqish uchun ma’lumotlaringiz?</w:t>
+        <w:t xml:space="preserve">10. </w:t>
+      </w:r>
+      <w:proofErr w:type="spellStart"/>
+      <w:r>
+        <w:rPr>
+          <w:rFonts w:ascii="Times New Roman" w:hAnsi="Times New Roman" w:cs="Times New Roman"/>
+          <w:sz w:val="24"/>
+          <w:szCs w:val="24"/>
+          <w:lang w:val="en-US"/>
+        </w:rPr>
+        <w:t>Siz</w:t>
+      </w:r>
+      <w:proofErr w:type="spellEnd"/>
+      <w:r>
+        <w:rPr>
+          <w:rFonts w:ascii="Times New Roman" w:hAnsi="Times New Roman" w:cs="Times New Roman"/>
+          <w:sz w:val="24"/>
+          <w:szCs w:val="24"/>
+          <w:lang w:val="en-US"/>
+        </w:rPr>
+        <w:t xml:space="preserve"> </w:t>
+      </w:r>
+      <w:proofErr w:type="spellStart"/>
+      <w:r>
+        <w:rPr>
+          <w:rFonts w:ascii="Times New Roman" w:hAnsi="Times New Roman" w:cs="Times New Roman"/>
+          <w:sz w:val="24"/>
+          <w:szCs w:val="24"/>
+          <w:lang w:val="en-US"/>
+        </w:rPr>
+        <w:t>bilan</w:t>
+      </w:r>
+      <w:proofErr w:type="spellEnd"/>
+      <w:r>
+        <w:rPr>
+          <w:rFonts w:ascii="Times New Roman" w:hAnsi="Times New Roman" w:cs="Times New Roman"/>
+          <w:sz w:val="24"/>
+          <w:szCs w:val="24"/>
+          <w:lang w:val="en-US"/>
+        </w:rPr>
+        <w:t xml:space="preserve"> </w:t>
+      </w:r>
+      <w:proofErr w:type="spellStart"/>
+      <w:r>
+        <w:rPr>
+          <w:rFonts w:ascii="Times New Roman" w:hAnsi="Times New Roman" w:cs="Times New Roman"/>
+          <w:sz w:val="24"/>
+          <w:szCs w:val="24"/>
+          <w:lang w:val="en-US"/>
+        </w:rPr>
+        <w:t>aloqaga</w:t>
+      </w:r>
+      <w:proofErr w:type="spellEnd"/>
+      <w:r>
+        <w:rPr>
+          <w:rFonts w:ascii="Times New Roman" w:hAnsi="Times New Roman" w:cs="Times New Roman"/>
+          <w:sz w:val="24"/>
+          <w:szCs w:val="24"/>
+          <w:lang w:val="en-US"/>
+        </w:rPr>
+        <w:t xml:space="preserve"> </w:t>
+      </w:r>
+      <w:proofErr w:type="spellStart"/>
+      <w:r>
+        <w:rPr>
+          <w:rFonts w:ascii="Times New Roman" w:hAnsi="Times New Roman" w:cs="Times New Roman"/>
+          <w:sz w:val="24"/>
+          <w:szCs w:val="24"/>
+          <w:lang w:val="en-US"/>
+        </w:rPr>
+        <w:t>chiqish</w:t>
+      </w:r>
+      <w:proofErr w:type="spellEnd"/>
+      <w:r>
+        <w:rPr>
+          <w:rFonts w:ascii="Times New Roman" w:hAnsi="Times New Roman" w:cs="Times New Roman"/>
+          <w:sz w:val="24"/>
+          <w:szCs w:val="24"/>
+          <w:lang w:val="en-US"/>
+        </w:rPr>
+        <w:t xml:space="preserve"> </w:t>
+      </w:r>
+      <w:proofErr w:type="spellStart"/>
+      <w:r>
+        <w:rPr>
+          <w:rFonts w:ascii="Times New Roman" w:hAnsi="Times New Roman" w:cs="Times New Roman"/>
+          <w:sz w:val="24"/>
+          <w:szCs w:val="24"/>
+          <w:lang w:val="en-US"/>
+        </w:rPr>
+        <w:t>uchun</w:t>
+      </w:r>
+      <w:proofErr w:type="spellEnd"/>
+      <w:r>
+        <w:rPr>
+          <w:rFonts w:ascii="Times New Roman" w:hAnsi="Times New Roman" w:cs="Times New Roman"/>
+          <w:sz w:val="24"/>
+          <w:szCs w:val="24"/>
+          <w:lang w:val="en-US"/>
+        </w:rPr>
+        <w:t xml:space="preserve"> </w:t>
+      </w:r>
+      <w:proofErr w:type="spellStart"/>
+      <w:r>
+        <w:rPr>
+          <w:rFonts w:ascii="Times New Roman" w:hAnsi="Times New Roman" w:cs="Times New Roman"/>
+          <w:sz w:val="24"/>
+          <w:szCs w:val="24"/>
+          <w:lang w:val="en-US"/>
+        </w:rPr>
+        <w:t>ma’lumotlaringiz</w:t>
+      </w:r>
+      <w:proofErr w:type="spellEnd"/>
+      <w:r>
+        <w:rPr>
+          <w:rFonts w:ascii="Times New Roman" w:hAnsi="Times New Roman" w:cs="Times New Roman"/>
+          <w:sz w:val="24"/>
+          <w:szCs w:val="24"/>
+          <w:lang w:val="en-US"/>
+        </w:rPr>
+        <w:t>?</w:t>
       </w:r>
     </w:p>
     <w:p>
@@ -1120,6 +2198,7 @@
           <w:lang w:val="en-US"/>
         </w:rPr>
       </w:pPr>
+      <w:proofErr w:type="spellStart"/>
       <w:proofErr w:type="gramStart"/>
       <w:r>
         <w:rPr>
@@ -1130,6 +2209,7 @@
         </w:rPr>
         <w:t>uy</w:t>
       </w:r>
+      <w:proofErr w:type="spellEnd"/>
       <w:proofErr w:type="gramEnd"/>
       <w:r>
         <w:rPr>
@@ -1138,16 +2218,36 @@
           <w:szCs w:val="24"/>
           <w:lang w:val="en-US"/>
         </w:rPr>
-        <w:t xml:space="preserve"> t</w:t>
-      </w:r>
-      <w:r>
-        <w:rPr>
-          <w:rFonts w:ascii="Times New Roman" w:hAnsi="Times New Roman" w:cs="Times New Roman"/>
-          <w:sz w:val="24"/>
-          <w:szCs w:val="24"/>
-          <w:lang w:val="en-US"/>
-        </w:rPr>
-        <w:t>el:</w:t>
+        <w:t xml:space="preserve"> </w:t>
+      </w:r>
+      <w:proofErr w:type="spellStart"/>
+      <w:r>
+        <w:rPr>
+          <w:rFonts w:ascii="Times New Roman" w:hAnsi="Times New Roman" w:cs="Times New Roman"/>
+          <w:sz w:val="24"/>
+          <w:szCs w:val="24"/>
+          <w:lang w:val="en-US"/>
+        </w:rPr>
+        <w:t>t</w:t>
+      </w:r>
+      <w:r>
+        <w:rPr>
+          <w:rFonts w:ascii="Times New Roman" w:hAnsi="Times New Roman" w:cs="Times New Roman"/>
+          <w:sz w:val="24"/>
+          <w:szCs w:val="24"/>
+          <w:lang w:val="en-US"/>
+        </w:rPr>
+        <w:t>el</w:t>
+      </w:r>
+      <w:proofErr w:type="spellEnd"/>
+      <w:r>
+        <w:rPr>
+          <w:rFonts w:ascii="Times New Roman" w:hAnsi="Times New Roman" w:cs="Times New Roman"/>
+          <w:sz w:val="24"/>
+          <w:szCs w:val="24"/>
+          <w:lang w:val="en-US"/>
+        </w:rPr>
+        <w:t>:</w:t>
       </w:r>
       <w:r>
         <w:rPr>
@@ -1168,7 +2268,29 @@
           <w:u w:val="single"/>
           <w:lang w:val="en-US"/>
         </w:rPr>
-        <w:t>+998942653702</w:t>
+        <w:t>{{</w:t>
+      </w:r>
+      <w:r>
+        <w:rPr>
+          <w:rFonts w:ascii="Times New Roman" w:hAnsi="Times New Roman" w:cs="Times New Roman"/>
+          <w:noProof/>
+          <w:sz w:val="24"/>
+          <w:szCs w:val="24"/>
+          <w:u w:val="single"/>
+          <w:lang w:val="en-US"/>
+        </w:rPr>
+        <w:t>data.</w:t>
+      </w:r>
+      <w:r>
+        <w:rPr>
+          <w:rFonts w:ascii="Times New Roman" w:hAnsi="Times New Roman" w:cs="Times New Roman"/>
+          <w:noProof/>
+          <w:sz w:val="24"/>
+          <w:szCs w:val="24"/>
+          <w:u w:val="single"/>
+          <w:lang w:val="en-US"/>
+        </w:rPr>
+        <w:t>phone}}</w:t>
       </w:r>
       <w:r>
         <w:rPr>
@@ -1187,7 +2309,47 @@
           <w:szCs w:val="24"/>
           <w:lang w:val="en-US"/>
         </w:rPr>
-        <w:t xml:space="preserve">, uyali tel: </w:t>
+        <w:t xml:space="preserve">, </w:t>
+      </w:r>
+      <w:proofErr w:type="spellStart"/>
+      <w:r>
+        <w:rPr>
+          <w:rFonts w:ascii="Times New Roman" w:hAnsi="Times New Roman" w:cs="Times New Roman"/>
+          <w:sz w:val="24"/>
+          <w:szCs w:val="24"/>
+          <w:lang w:val="en-US"/>
+        </w:rPr>
+        <w:t>telegra</w:t>
+      </w:r>
+      <w:proofErr w:type="spellEnd"/>
+      <w:r>
+        <w:rPr>
+          <w:rFonts w:ascii="Times New Roman" w:hAnsi="Times New Roman" w:cs="Times New Roman"/>
+          <w:sz w:val="24"/>
+          <w:szCs w:val="24"/>
+          <w:lang w:val="en-US"/>
+        </w:rPr>
+        <w:t xml:space="preserve"> </w:t>
+      </w:r>
+      <w:proofErr w:type="spellStart"/>
+      <w:r>
+        <w:rPr>
+          <w:rFonts w:ascii="Times New Roman" w:hAnsi="Times New Roman" w:cs="Times New Roman"/>
+          <w:sz w:val="24"/>
+          <w:szCs w:val="24"/>
+          <w:lang w:val="en-US"/>
+        </w:rPr>
+        <w:t>tel</w:t>
+      </w:r>
+      <w:proofErr w:type="spellEnd"/>
+      <w:r>
+        <w:rPr>
+          <w:rFonts w:ascii="Times New Roman" w:hAnsi="Times New Roman" w:cs="Times New Roman"/>
+          <w:sz w:val="24"/>
+          <w:szCs w:val="24"/>
+          <w:lang w:val="en-US"/>
+        </w:rPr>
+        <w:t xml:space="preserve">: </w:t>
       </w:r>
       <w:r>
         <w:rPr>
@@ -1198,17 +2360,50 @@
           <w:u w:val="single"/>
           <w:lang w:val="en-US"/>
         </w:rPr>
-        <w:t>+998942653702</w:t>
-      </w:r>
-      <w:r>
-        <w:rPr>
-          <w:rFonts w:ascii="Times New Roman" w:hAnsi="Times New Roman" w:cs="Times New Roman"/>
-          <w:sz w:val="24"/>
-          <w:szCs w:val="24"/>
-          <w:lang w:val="en-US"/>
-        </w:rPr>
-        <w:t>, el.pochta</w:t>
-      </w:r>
+        <w:t>{{</w:t>
+      </w:r>
+      <w:r>
+        <w:rPr>
+          <w:rFonts w:ascii="Times New Roman" w:hAnsi="Times New Roman" w:cs="Times New Roman"/>
+          <w:noProof/>
+          <w:sz w:val="24"/>
+          <w:szCs w:val="24"/>
+          <w:u w:val="single"/>
+          <w:lang w:val="en-US"/>
+        </w:rPr>
+        <w:t>data.</w:t>
+      </w:r>
+      <w:r>
+        <w:rPr>
+          <w:rFonts w:ascii="Times New Roman" w:hAnsi="Times New Roman" w:cs="Times New Roman"/>
+          <w:noProof/>
+          <w:sz w:val="24"/>
+          <w:szCs w:val="24"/>
+          <w:u w:val="single"/>
+          <w:lang w:val="en-US"/>
+        </w:rPr>
+        <w:t>tgPhone.phone_number}}</w:t>
+      </w:r>
+      <w:r>
+        <w:rPr>
+          <w:rFonts w:ascii="Times New Roman" w:hAnsi="Times New Roman" w:cs="Times New Roman"/>
+          <w:sz w:val="24"/>
+          <w:szCs w:val="24"/>
+          <w:lang w:val="en-US"/>
+        </w:rPr>
+        <w:t xml:space="preserve">, </w:t>
+      </w:r>
+      <w:proofErr w:type="spellStart"/>
+      <w:r>
+        <w:rPr>
+          <w:rFonts w:ascii="Times New Roman" w:hAnsi="Times New Roman" w:cs="Times New Roman"/>
+          <w:sz w:val="24"/>
+          <w:szCs w:val="24"/>
+          <w:lang w:val="en-US"/>
+        </w:rPr>
+        <w:t>el.pochta</w:t>
+      </w:r>
+      <w:proofErr w:type="spellEnd"/>
       <w:r>
         <w:rPr>
           <w:rFonts w:ascii="Times New Roman" w:hAnsi="Times New Roman" w:cs="Times New Roman"/>
@@ -1246,7 +2441,29 @@
           <w:u w:val="single"/>
           <w:lang w:val="en-US"/>
         </w:rPr>
-        <w:t>xurramovfazliddin8.@mail.com</w:t>
+        <w:t>{{</w:t>
+      </w:r>
+      <w:r>
+        <w:rPr>
+          <w:rFonts w:ascii="Times New Roman" w:hAnsi="Times New Roman" w:cs="Times New Roman"/>
+          <w:noProof/>
+          <w:sz w:val="24"/>
+          <w:szCs w:val="24"/>
+          <w:u w:val="single"/>
+          <w:lang w:val="en-US"/>
+        </w:rPr>
+        <w:t>data.</w:t>
+      </w:r>
+      <w:r>
+        <w:rPr>
+          <w:rFonts w:ascii="Times New Roman" w:hAnsi="Times New Roman" w:cs="Times New Roman"/>
+          <w:noProof/>
+          <w:sz w:val="24"/>
+          <w:szCs w:val="24"/>
+          <w:u w:val="single"/>
+          <w:lang w:val="en-US"/>
+        </w:rPr>
+        <w:t>email}}</w:t>
       </w:r>
       <w:r>
         <w:rPr>
@@ -1287,7 +2504,227 @@
           <w:szCs w:val="24"/>
           <w:lang w:val="en-US"/>
         </w:rPr>
-        <w:t>Men davlat tomonidan oylik ijara to‘lovining bir qismini qoplab berilishidan manfaatdorligimni bildiraman.</w:t>
+        <w:t xml:space="preserve">Men </w:t>
+      </w:r>
+      <w:proofErr w:type="spellStart"/>
+      <w:r>
+        <w:rPr>
+          <w:rFonts w:ascii="Times New Roman" w:hAnsi="Times New Roman" w:cs="Times New Roman"/>
+          <w:sz w:val="24"/>
+          <w:szCs w:val="24"/>
+          <w:lang w:val="en-US"/>
+        </w:rPr>
+        <w:t>davlat</w:t>
+      </w:r>
+      <w:proofErr w:type="spellEnd"/>
+      <w:r>
+        <w:rPr>
+          <w:rFonts w:ascii="Times New Roman" w:hAnsi="Times New Roman" w:cs="Times New Roman"/>
+          <w:sz w:val="24"/>
+          <w:szCs w:val="24"/>
+          <w:lang w:val="en-US"/>
+        </w:rPr>
+        <w:t xml:space="preserve"> </w:t>
+      </w:r>
+      <w:proofErr w:type="spellStart"/>
+      <w:r>
+        <w:rPr>
+          <w:rFonts w:ascii="Times New Roman" w:hAnsi="Times New Roman" w:cs="Times New Roman"/>
+          <w:sz w:val="24"/>
+          <w:szCs w:val="24"/>
+          <w:lang w:val="en-US"/>
+        </w:rPr>
+        <w:t>tomonidan</w:t>
+      </w:r>
+      <w:proofErr w:type="spellEnd"/>
+      <w:r>
+        <w:rPr>
+          <w:rFonts w:ascii="Times New Roman" w:hAnsi="Times New Roman" w:cs="Times New Roman"/>
+          <w:sz w:val="24"/>
+          <w:szCs w:val="24"/>
+          <w:lang w:val="en-US"/>
+        </w:rPr>
+        <w:t xml:space="preserve"> </w:t>
+      </w:r>
+      <w:proofErr w:type="spellStart"/>
+      <w:r>
+        <w:rPr>
+          <w:rFonts w:ascii="Times New Roman" w:hAnsi="Times New Roman" w:cs="Times New Roman"/>
+          <w:sz w:val="24"/>
+          <w:szCs w:val="24"/>
+          <w:lang w:val="en-US"/>
+        </w:rPr>
+        <w:t>oylik</w:t>
+      </w:r>
+      <w:proofErr w:type="spellEnd"/>
+      <w:r>
+        <w:rPr>
+          <w:rFonts w:ascii="Times New Roman" w:hAnsi="Times New Roman" w:cs="Times New Roman"/>
+          <w:sz w:val="24"/>
+          <w:szCs w:val="24"/>
+          <w:lang w:val="en-US"/>
+        </w:rPr>
+        <w:t xml:space="preserve"> </w:t>
+      </w:r>
+      <w:proofErr w:type="spellStart"/>
+      <w:r>
+        <w:rPr>
+          <w:rFonts w:ascii="Times New Roman" w:hAnsi="Times New Roman" w:cs="Times New Roman"/>
+          <w:sz w:val="24"/>
+          <w:szCs w:val="24"/>
+          <w:lang w:val="en-US"/>
+        </w:rPr>
+        <w:t>ijara</w:t>
+      </w:r>
+      <w:proofErr w:type="spellEnd"/>
+      <w:r>
+        <w:rPr>
+          <w:rFonts w:ascii="Times New Roman" w:hAnsi="Times New Roman" w:cs="Times New Roman"/>
+          <w:sz w:val="24"/>
+          <w:szCs w:val="24"/>
+          <w:lang w:val="en-US"/>
+        </w:rPr>
+        <w:t xml:space="preserve"> </w:t>
+      </w:r>
+      <w:proofErr w:type="spellStart"/>
+      <w:r>
+        <w:rPr>
+          <w:rFonts w:ascii="Times New Roman" w:hAnsi="Times New Roman" w:cs="Times New Roman"/>
+          <w:sz w:val="24"/>
+          <w:szCs w:val="24"/>
+          <w:lang w:val="en-US"/>
+        </w:rPr>
+        <w:t>to‘lovining</w:t>
+      </w:r>
+      <w:proofErr w:type="spellEnd"/>
+      <w:r>
+        <w:rPr>
+          <w:rFonts w:ascii="Times New Roman" w:hAnsi="Times New Roman" w:cs="Times New Roman"/>
+          <w:sz w:val="24"/>
+          <w:szCs w:val="24"/>
+          <w:lang w:val="en-US"/>
+        </w:rPr>
+        <w:t xml:space="preserve"> </w:t>
+      </w:r>
+      <w:proofErr w:type="spellStart"/>
+      <w:r>
+        <w:rPr>
+          <w:rFonts w:ascii="Times New Roman" w:hAnsi="Times New Roman" w:cs="Times New Roman"/>
+          <w:sz w:val="24"/>
+          <w:szCs w:val="24"/>
+          <w:lang w:val="en-US"/>
+        </w:rPr>
+        <w:t>bir</w:t>
+      </w:r>
+      <w:proofErr w:type="spellEnd"/>
+      <w:r>
+        <w:rPr>
+          <w:rFonts w:ascii="Times New Roman" w:hAnsi="Times New Roman" w:cs="Times New Roman"/>
+          <w:sz w:val="24"/>
+          <w:szCs w:val="24"/>
+          <w:lang w:val="en-US"/>
+        </w:rPr>
+        <w:t xml:space="preserve"> </w:t>
+      </w:r>
+      <w:proofErr w:type="spellStart"/>
+      <w:r>
+        <w:rPr>
+          <w:rFonts w:ascii="Times New Roman" w:hAnsi="Times New Roman" w:cs="Times New Roman"/>
+          <w:sz w:val="24"/>
+          <w:szCs w:val="24"/>
+          <w:lang w:val="en-US"/>
+        </w:rPr>
+        <w:t>qismini</w:t>
+      </w:r>
+      <w:proofErr w:type="spellEnd"/>
+      <w:r>
+        <w:rPr>
+          <w:rFonts w:ascii="Times New Roman" w:hAnsi="Times New Roman" w:cs="Times New Roman"/>
+          <w:sz w:val="24"/>
+          <w:szCs w:val="24"/>
+          <w:lang w:val="en-US"/>
+        </w:rPr>
+        <w:t xml:space="preserve"> </w:t>
+      </w:r>
+      <w:proofErr w:type="spellStart"/>
+      <w:r>
+        <w:rPr>
+          <w:rFonts w:ascii="Times New Roman" w:hAnsi="Times New Roman" w:cs="Times New Roman"/>
+          <w:sz w:val="24"/>
+          <w:szCs w:val="24"/>
+          <w:lang w:val="en-US"/>
+        </w:rPr>
+        <w:t>qoplab</w:t>
+      </w:r>
+      <w:proofErr w:type="spellEnd"/>
+      <w:r>
+        <w:rPr>
+          <w:rFonts w:ascii="Times New Roman" w:hAnsi="Times New Roman" w:cs="Times New Roman"/>
+          <w:sz w:val="24"/>
+          <w:szCs w:val="24"/>
+          <w:lang w:val="en-US"/>
+        </w:rPr>
+        <w:t xml:space="preserve"> </w:t>
+      </w:r>
+      <w:proofErr w:type="spellStart"/>
+      <w:r>
+        <w:rPr>
+          <w:rFonts w:ascii="Times New Roman" w:hAnsi="Times New Roman" w:cs="Times New Roman"/>
+          <w:sz w:val="24"/>
+          <w:szCs w:val="24"/>
+          <w:lang w:val="en-US"/>
+        </w:rPr>
+        <w:t>berilishidan</w:t>
+      </w:r>
+      <w:proofErr w:type="spellEnd"/>
+      <w:r>
+        <w:rPr>
+          <w:rFonts w:ascii="Times New Roman" w:hAnsi="Times New Roman" w:cs="Times New Roman"/>
+          <w:sz w:val="24"/>
+          <w:szCs w:val="24"/>
+          <w:lang w:val="en-US"/>
+        </w:rPr>
+        <w:t xml:space="preserve"> </w:t>
+      </w:r>
+      <w:proofErr w:type="spellStart"/>
+      <w:r>
+        <w:rPr>
+          <w:rFonts w:ascii="Times New Roman" w:hAnsi="Times New Roman" w:cs="Times New Roman"/>
+          <w:sz w:val="24"/>
+          <w:szCs w:val="24"/>
+          <w:lang w:val="en-US"/>
+        </w:rPr>
+        <w:t>manfaatdorligimni</w:t>
+      </w:r>
+      <w:proofErr w:type="spellEnd"/>
+      <w:r>
+        <w:rPr>
+          <w:rFonts w:ascii="Times New Roman" w:hAnsi="Times New Roman" w:cs="Times New Roman"/>
+          <w:sz w:val="24"/>
+          <w:szCs w:val="24"/>
+          <w:lang w:val="en-US"/>
+        </w:rPr>
+        <w:t xml:space="preserve"> </w:t>
+      </w:r>
+      <w:proofErr w:type="spellStart"/>
+      <w:r>
+        <w:rPr>
+          <w:rFonts w:ascii="Times New Roman" w:hAnsi="Times New Roman" w:cs="Times New Roman"/>
+          <w:sz w:val="24"/>
+          <w:szCs w:val="24"/>
+          <w:lang w:val="en-US"/>
+        </w:rPr>
+        <w:t>bildiraman</w:t>
+      </w:r>
+      <w:proofErr w:type="spellEnd"/>
+      <w:r>
+        <w:rPr>
+          <w:rFonts w:ascii="Times New Roman" w:hAnsi="Times New Roman" w:cs="Times New Roman"/>
+          <w:sz w:val="24"/>
+          <w:szCs w:val="24"/>
+          <w:lang w:val="en-US"/>
+        </w:rPr>
+        <w:t>.</w:t>
       </w:r>
       <w:proofErr w:type="gramEnd"/>
       <w:r>
@@ -1310,15 +2747,27 @@
           <w:lang w:val="en-US"/>
         </w:rPr>
       </w:pPr>
-      <w:r>
-        <w:rPr>
-          <w:rFonts w:ascii="Times New Roman" w:hAnsi="Times New Roman" w:cs="Times New Roman"/>
-          <w:sz w:val="24"/>
-          <w:szCs w:val="24"/>
-          <w:lang w:val="en-US"/>
-        </w:rPr>
-        <w:t xml:space="preserve">Pasportim </w:t>
-      </w:r>
+      <w:proofErr w:type="spellStart"/>
+      <w:r>
+        <w:rPr>
+          <w:rFonts w:ascii="Times New Roman" w:hAnsi="Times New Roman" w:cs="Times New Roman"/>
+          <w:sz w:val="24"/>
+          <w:szCs w:val="24"/>
+          <w:lang w:val="en-US"/>
+        </w:rPr>
+        <w:t>Pasportim</w:t>
+      </w:r>
+      <w:proofErr w:type="spellEnd"/>
+      <w:r>
+        <w:rPr>
+          <w:rFonts w:ascii="Times New Roman" w:hAnsi="Times New Roman" w:cs="Times New Roman"/>
+          <w:sz w:val="24"/>
+          <w:szCs w:val="24"/>
+          <w:lang w:val="en-US"/>
+        </w:rPr>
+        <w:t xml:space="preserve"> </w:t>
+      </w:r>
+      <w:proofErr w:type="spellStart"/>
       <w:proofErr w:type="gramStart"/>
       <w:r>
         <w:rPr>
@@ -1329,6 +2778,7 @@
         </w:rPr>
         <w:t>va</w:t>
       </w:r>
+      <w:proofErr w:type="spellEnd"/>
       <w:proofErr w:type="gramEnd"/>
       <w:r>
         <w:rPr>
@@ -1337,8 +2787,209 @@
           <w:szCs w:val="24"/>
           <w:lang w:val="en-US"/>
         </w:rPr>
-        <w:t xml:space="preserve"> ijtimoiy mezonlarga muvofiqligimni tasdiqlovchi hujjatlar nusxalarini ilova qilmoqdaman. Ushbu ariza </w:t>
-      </w:r>
+        <w:t xml:space="preserve"> </w:t>
+      </w:r>
+      <w:proofErr w:type="spellStart"/>
+      <w:r>
+        <w:rPr>
+          <w:rFonts w:ascii="Times New Roman" w:hAnsi="Times New Roman" w:cs="Times New Roman"/>
+          <w:sz w:val="24"/>
+          <w:szCs w:val="24"/>
+          <w:lang w:val="en-US"/>
+        </w:rPr>
+        <w:t>ijtimoiy</w:t>
+      </w:r>
+      <w:proofErr w:type="spellEnd"/>
+      <w:r>
+        <w:rPr>
+          <w:rFonts w:ascii="Times New Roman" w:hAnsi="Times New Roman" w:cs="Times New Roman"/>
+          <w:sz w:val="24"/>
+          <w:szCs w:val="24"/>
+          <w:lang w:val="en-US"/>
+        </w:rPr>
+        <w:t xml:space="preserve"> </w:t>
+      </w:r>
+      <w:proofErr w:type="spellStart"/>
+      <w:r>
+        <w:rPr>
+          <w:rFonts w:ascii="Times New Roman" w:hAnsi="Times New Roman" w:cs="Times New Roman"/>
+          <w:sz w:val="24"/>
+          <w:szCs w:val="24"/>
+          <w:lang w:val="en-US"/>
+        </w:rPr>
+        <w:t>mezonlarga</w:t>
+      </w:r>
+      <w:proofErr w:type="spellEnd"/>
+      <w:r>
+        <w:rPr>
+          <w:rFonts w:ascii="Times New Roman" w:hAnsi="Times New Roman" w:cs="Times New Roman"/>
+          <w:sz w:val="24"/>
+          <w:szCs w:val="24"/>
+          <w:lang w:val="en-US"/>
+        </w:rPr>
+        <w:t xml:space="preserve"> </w:t>
+      </w:r>
+      <w:proofErr w:type="spellStart"/>
+      <w:r>
+        <w:rPr>
+          <w:rFonts w:ascii="Times New Roman" w:hAnsi="Times New Roman" w:cs="Times New Roman"/>
+          <w:sz w:val="24"/>
+          <w:szCs w:val="24"/>
+          <w:lang w:val="en-US"/>
+        </w:rPr>
+        <w:t>muvofiqligimni</w:t>
+      </w:r>
+      <w:proofErr w:type="spellEnd"/>
+      <w:r>
+        <w:rPr>
+          <w:rFonts w:ascii="Times New Roman" w:hAnsi="Times New Roman" w:cs="Times New Roman"/>
+          <w:sz w:val="24"/>
+          <w:szCs w:val="24"/>
+          <w:lang w:val="en-US"/>
+        </w:rPr>
+        <w:t xml:space="preserve"> </w:t>
+      </w:r>
+      <w:proofErr w:type="spellStart"/>
+      <w:r>
+        <w:rPr>
+          <w:rFonts w:ascii="Times New Roman" w:hAnsi="Times New Roman" w:cs="Times New Roman"/>
+          <w:sz w:val="24"/>
+          <w:szCs w:val="24"/>
+          <w:lang w:val="en-US"/>
+        </w:rPr>
+        <w:t>tasdiqlovchi</w:t>
+      </w:r>
+      <w:proofErr w:type="spellEnd"/>
+      <w:r>
+        <w:rPr>
+          <w:rFonts w:ascii="Times New Roman" w:hAnsi="Times New Roman" w:cs="Times New Roman"/>
+          <w:sz w:val="24"/>
+          <w:szCs w:val="24"/>
+          <w:lang w:val="en-US"/>
+        </w:rPr>
+        <w:t xml:space="preserve"> </w:t>
+      </w:r>
+      <w:proofErr w:type="spellStart"/>
+      <w:r>
+        <w:rPr>
+          <w:rFonts w:ascii="Times New Roman" w:hAnsi="Times New Roman" w:cs="Times New Roman"/>
+          <w:sz w:val="24"/>
+          <w:szCs w:val="24"/>
+          <w:lang w:val="en-US"/>
+        </w:rPr>
+        <w:t>hujjatlar</w:t>
+      </w:r>
+      <w:proofErr w:type="spellEnd"/>
+      <w:r>
+        <w:rPr>
+          <w:rFonts w:ascii="Times New Roman" w:hAnsi="Times New Roman" w:cs="Times New Roman"/>
+          <w:sz w:val="24"/>
+          <w:szCs w:val="24"/>
+          <w:lang w:val="en-US"/>
+        </w:rPr>
+        <w:t xml:space="preserve"> </w:t>
+      </w:r>
+      <w:proofErr w:type="spellStart"/>
+      <w:r>
+        <w:rPr>
+          <w:rFonts w:ascii="Times New Roman" w:hAnsi="Times New Roman" w:cs="Times New Roman"/>
+          <w:sz w:val="24"/>
+          <w:szCs w:val="24"/>
+          <w:lang w:val="en-US"/>
+        </w:rPr>
+        <w:t>nusxalarini</w:t>
+      </w:r>
+      <w:proofErr w:type="spellEnd"/>
+      <w:r>
+        <w:rPr>
+          <w:rFonts w:ascii="Times New Roman" w:hAnsi="Times New Roman" w:cs="Times New Roman"/>
+          <w:sz w:val="24"/>
+          <w:szCs w:val="24"/>
+          <w:lang w:val="en-US"/>
+        </w:rPr>
+        <w:t xml:space="preserve"> </w:t>
+      </w:r>
+      <w:proofErr w:type="spellStart"/>
+      <w:r>
+        <w:rPr>
+          <w:rFonts w:ascii="Times New Roman" w:hAnsi="Times New Roman" w:cs="Times New Roman"/>
+          <w:sz w:val="24"/>
+          <w:szCs w:val="24"/>
+          <w:lang w:val="en-US"/>
+        </w:rPr>
+        <w:t>ilova</w:t>
+      </w:r>
+      <w:proofErr w:type="spellEnd"/>
+      <w:r>
+        <w:rPr>
+          <w:rFonts w:ascii="Times New Roman" w:hAnsi="Times New Roman" w:cs="Times New Roman"/>
+          <w:sz w:val="24"/>
+          <w:szCs w:val="24"/>
+          <w:lang w:val="en-US"/>
+        </w:rPr>
+        <w:t xml:space="preserve"> </w:t>
+      </w:r>
+      <w:proofErr w:type="spellStart"/>
+      <w:r>
+        <w:rPr>
+          <w:rFonts w:ascii="Times New Roman" w:hAnsi="Times New Roman" w:cs="Times New Roman"/>
+          <w:sz w:val="24"/>
+          <w:szCs w:val="24"/>
+          <w:lang w:val="en-US"/>
+        </w:rPr>
+        <w:t>qilmoqdaman</w:t>
+      </w:r>
+      <w:proofErr w:type="spellEnd"/>
+      <w:r>
+        <w:rPr>
+          <w:rFonts w:ascii="Times New Roman" w:hAnsi="Times New Roman" w:cs="Times New Roman"/>
+          <w:sz w:val="24"/>
+          <w:szCs w:val="24"/>
+          <w:lang w:val="en-US"/>
+        </w:rPr>
+        <w:t xml:space="preserve">. </w:t>
+      </w:r>
+      <w:proofErr w:type="spellStart"/>
+      <w:r>
+        <w:rPr>
+          <w:rFonts w:ascii="Times New Roman" w:hAnsi="Times New Roman" w:cs="Times New Roman"/>
+          <w:sz w:val="24"/>
+          <w:szCs w:val="24"/>
+          <w:lang w:val="en-US"/>
+        </w:rPr>
+        <w:t>Ushbu</w:t>
+      </w:r>
+      <w:proofErr w:type="spellEnd"/>
+      <w:r>
+        <w:rPr>
+          <w:rFonts w:ascii="Times New Roman" w:hAnsi="Times New Roman" w:cs="Times New Roman"/>
+          <w:sz w:val="24"/>
+          <w:szCs w:val="24"/>
+          <w:lang w:val="en-US"/>
+        </w:rPr>
+        <w:t xml:space="preserve"> </w:t>
+      </w:r>
+      <w:proofErr w:type="spellStart"/>
+      <w:r>
+        <w:rPr>
+          <w:rFonts w:ascii="Times New Roman" w:hAnsi="Times New Roman" w:cs="Times New Roman"/>
+          <w:sz w:val="24"/>
+          <w:szCs w:val="24"/>
+          <w:lang w:val="en-US"/>
+        </w:rPr>
+        <w:t>ariza</w:t>
+      </w:r>
+      <w:proofErr w:type="spellEnd"/>
+      <w:r>
+        <w:rPr>
+          <w:rFonts w:ascii="Times New Roman" w:hAnsi="Times New Roman" w:cs="Times New Roman"/>
+          <w:sz w:val="24"/>
+          <w:szCs w:val="24"/>
+          <w:lang w:val="en-US"/>
+        </w:rPr>
+        <w:t xml:space="preserve"> </w:t>
+      </w:r>
+      <w:proofErr w:type="spellStart"/>
       <w:proofErr w:type="gramStart"/>
       <w:r>
         <w:rPr>
@@ -1349,6 +3000,7 @@
         </w:rPr>
         <w:t>va</w:t>
       </w:r>
+      <w:proofErr w:type="spellEnd"/>
       <w:proofErr w:type="gramEnd"/>
       <w:r>
         <w:rPr>
@@ -1357,7 +3009,187 @@
           <w:szCs w:val="24"/>
           <w:lang w:val="en-US"/>
         </w:rPr>
-        <w:t xml:space="preserve"> unga ilova qilinayotgan hujjatlarda ko‘rsatilgan barcha ma’lumotlarning haqiqiyligini tasdiqlayman.</w:t>
+        <w:t xml:space="preserve"> </w:t>
+      </w:r>
+      <w:proofErr w:type="spellStart"/>
+      <w:r>
+        <w:rPr>
+          <w:rFonts w:ascii="Times New Roman" w:hAnsi="Times New Roman" w:cs="Times New Roman"/>
+          <w:sz w:val="24"/>
+          <w:szCs w:val="24"/>
+          <w:lang w:val="en-US"/>
+        </w:rPr>
+        <w:t>unga</w:t>
+      </w:r>
+      <w:proofErr w:type="spellEnd"/>
+      <w:r>
+        <w:rPr>
+          <w:rFonts w:ascii="Times New Roman" w:hAnsi="Times New Roman" w:cs="Times New Roman"/>
+          <w:sz w:val="24"/>
+          <w:szCs w:val="24"/>
+          <w:lang w:val="en-US"/>
+        </w:rPr>
+        <w:t xml:space="preserve"> </w:t>
+      </w:r>
+      <w:proofErr w:type="spellStart"/>
+      <w:r>
+        <w:rPr>
+          <w:rFonts w:ascii="Times New Roman" w:hAnsi="Times New Roman" w:cs="Times New Roman"/>
+          <w:sz w:val="24"/>
+          <w:szCs w:val="24"/>
+          <w:lang w:val="en-US"/>
+        </w:rPr>
+        <w:t>ilova</w:t>
+      </w:r>
+      <w:proofErr w:type="spellEnd"/>
+      <w:r>
+        <w:rPr>
+          <w:rFonts w:ascii="Times New Roman" w:hAnsi="Times New Roman" w:cs="Times New Roman"/>
+          <w:sz w:val="24"/>
+          <w:szCs w:val="24"/>
+          <w:lang w:val="en-US"/>
+        </w:rPr>
+        <w:t xml:space="preserve"> </w:t>
+      </w:r>
+      <w:proofErr w:type="spellStart"/>
+      <w:r>
+        <w:rPr>
+          <w:rFonts w:ascii="Times New Roman" w:hAnsi="Times New Roman" w:cs="Times New Roman"/>
+          <w:sz w:val="24"/>
+          <w:szCs w:val="24"/>
+          <w:lang w:val="en-US"/>
+        </w:rPr>
+        <w:t>qilinayotgan</w:t>
+      </w:r>
+      <w:proofErr w:type="spellEnd"/>
+      <w:r>
+        <w:rPr>
+          <w:rFonts w:ascii="Times New Roman" w:hAnsi="Times New Roman" w:cs="Times New Roman"/>
+          <w:sz w:val="24"/>
+          <w:szCs w:val="24"/>
+          <w:lang w:val="en-US"/>
+        </w:rPr>
+        <w:t xml:space="preserve"> </w:t>
+      </w:r>
+      <w:proofErr w:type="spellStart"/>
+      <w:r>
+        <w:rPr>
+          <w:rFonts w:ascii="Times New Roman" w:hAnsi="Times New Roman" w:cs="Times New Roman"/>
+          <w:sz w:val="24"/>
+          <w:szCs w:val="24"/>
+          <w:lang w:val="en-US"/>
+        </w:rPr>
+        <w:t>hujjatlarda</w:t>
+      </w:r>
+      <w:proofErr w:type="spellEnd"/>
+      <w:r>
+        <w:rPr>
+          <w:rFonts w:ascii="Times New Roman" w:hAnsi="Times New Roman" w:cs="Times New Roman"/>
+          <w:sz w:val="24"/>
+          <w:szCs w:val="24"/>
+          <w:lang w:val="en-US"/>
+        </w:rPr>
+        <w:t xml:space="preserve"> </w:t>
+      </w:r>
+      <w:proofErr w:type="spellStart"/>
+      <w:r>
+        <w:rPr>
+          <w:rFonts w:ascii="Times New Roman" w:hAnsi="Times New Roman" w:cs="Times New Roman"/>
+          <w:sz w:val="24"/>
+          <w:szCs w:val="24"/>
+          <w:lang w:val="en-US"/>
+        </w:rPr>
+        <w:t>ko‘rsatilgan</w:t>
+      </w:r>
+      <w:proofErr w:type="spellEnd"/>
+      <w:r>
+        <w:rPr>
+          <w:rFonts w:ascii="Times New Roman" w:hAnsi="Times New Roman" w:cs="Times New Roman"/>
+          <w:sz w:val="24"/>
+          <w:szCs w:val="24"/>
+          <w:lang w:val="en-US"/>
+        </w:rPr>
+        <w:t xml:space="preserve"> </w:t>
+      </w:r>
+      <w:proofErr w:type="spellStart"/>
+      <w:r>
+        <w:rPr>
+          <w:rFonts w:ascii="Times New Roman" w:hAnsi="Times New Roman" w:cs="Times New Roman"/>
+          <w:sz w:val="24"/>
+          <w:szCs w:val="24"/>
+          <w:lang w:val="en-US"/>
+        </w:rPr>
+        <w:t>barcha</w:t>
+      </w:r>
+      <w:proofErr w:type="spellEnd"/>
+      <w:r>
+        <w:rPr>
+          <w:rFonts w:ascii="Times New Roman" w:hAnsi="Times New Roman" w:cs="Times New Roman"/>
+          <w:sz w:val="24"/>
+          <w:szCs w:val="24"/>
+          <w:lang w:val="en-US"/>
+        </w:rPr>
+        <w:t xml:space="preserve"> </w:t>
+      </w:r>
+      <w:proofErr w:type="spellStart"/>
+      <w:r>
+        <w:rPr>
+          <w:rFonts w:ascii="Times New Roman" w:hAnsi="Times New Roman" w:cs="Times New Roman"/>
+          <w:sz w:val="24"/>
+          <w:szCs w:val="24"/>
+          <w:lang w:val="en-US"/>
+        </w:rPr>
+        <w:t>ma’lumotlarning</w:t>
+      </w:r>
+      <w:proofErr w:type="spellEnd"/>
+      <w:r>
+        <w:rPr>
+          <w:rFonts w:ascii="Times New Roman" w:hAnsi="Times New Roman" w:cs="Times New Roman"/>
+          <w:sz w:val="24"/>
+          <w:szCs w:val="24"/>
+          <w:lang w:val="en-US"/>
+        </w:rPr>
+        <w:t xml:space="preserve"> </w:t>
+      </w:r>
+      <w:proofErr w:type="spellStart"/>
+      <w:r>
+        <w:rPr>
+          <w:rFonts w:ascii="Times New Roman" w:hAnsi="Times New Roman" w:cs="Times New Roman"/>
+          <w:sz w:val="24"/>
+          <w:szCs w:val="24"/>
+          <w:lang w:val="en-US"/>
+        </w:rPr>
+        <w:t>haqiqiyligini</w:t>
+      </w:r>
+      <w:proofErr w:type="spellEnd"/>
+      <w:r>
+        <w:rPr>
+          <w:rFonts w:ascii="Times New Roman" w:hAnsi="Times New Roman" w:cs="Times New Roman"/>
+          <w:sz w:val="24"/>
+          <w:szCs w:val="24"/>
+          <w:lang w:val="en-US"/>
+        </w:rPr>
+        <w:t xml:space="preserve"> </w:t>
+      </w:r>
+      <w:proofErr w:type="spellStart"/>
+      <w:r>
+        <w:rPr>
+          <w:rFonts w:ascii="Times New Roman" w:hAnsi="Times New Roman" w:cs="Times New Roman"/>
+          <w:sz w:val="24"/>
+          <w:szCs w:val="24"/>
+          <w:lang w:val="en-US"/>
+        </w:rPr>
+        <w:t>tasdiqlayman</w:t>
+      </w:r>
+      <w:proofErr w:type="spellEnd"/>
+      <w:r>
+        <w:rPr>
+          <w:rFonts w:ascii="Times New Roman" w:hAnsi="Times New Roman" w:cs="Times New Roman"/>
+          <w:sz w:val="24"/>
+          <w:szCs w:val="24"/>
+          <w:lang w:val="en-US"/>
+        </w:rPr>
+        <w:t>.</w:t>
       </w:r>
     </w:p>
     <w:p>
@@ -1370,6 +3202,151 @@
           <w:lang w:val="en-US"/>
         </w:rPr>
       </w:pPr>
+      <w:r>
+        <w:rPr>
+          <w:rFonts w:ascii="Times New Roman" w:hAnsi="Times New Roman" w:cs="Times New Roman"/>
+          <w:noProof/>
+          <w:sz w:val="24"/>
+          <w:szCs w:val="24"/>
+          <w:lang w:val="en-US"/>
+        </w:rPr>
+        <mc:AlternateContent>
+          <mc:Choice Requires="wps">
+            <w:drawing>
+              <wp:anchor distT="0" distB="0" distL="114300" distR="114300" simplePos="0" relativeHeight="251659264" behindDoc="0" locked="0" layoutInCell="1" allowOverlap="1" wp14:anchorId="194E8112" wp14:editId="67B95DB0">
+                <wp:simplePos x="0" y="0"/>
+                <wp:positionH relativeFrom="column">
+                  <wp:posOffset>-226060</wp:posOffset>
+                </wp:positionH>
+                <wp:positionV relativeFrom="paragraph">
+                  <wp:posOffset>15875</wp:posOffset>
+                </wp:positionV>
+                <wp:extent cx="1079500" cy="1079500"/>
+                <wp:effectExtent l="0" t="0" r="25400" b="25400"/>
+                <wp:wrapNone/>
+                <wp:docPr id="307" name="Надпись 2"/>
+                <wp:cNvGraphicFramePr>
+                  <a:graphicFrameLocks xmlns:a="http://schemas.openxmlformats.org/drawingml/2006/main"/>
+                </wp:cNvGraphicFramePr>
+                <a:graphic xmlns:a="http://schemas.openxmlformats.org/drawingml/2006/main">
+                  <a:graphicData uri="http://schemas.microsoft.com/office/word/2010/wordprocessingShape">
+                    <wps:wsp>
+                      <wps:cNvSpPr txBox="1">
+                        <a:spLocks noChangeArrowheads="1"/>
+                      </wps:cNvSpPr>
+                      <wps:spPr bwMode="auto">
+                        <a:xfrm>
+                          <a:off x="0" y="0"/>
+                          <a:ext cx="1079500" cy="1079500"/>
+                        </a:xfrm>
+                        <a:prstGeom prst="rect">
+                          <a:avLst/>
+                        </a:prstGeom>
+                        <a:solidFill>
+                          <a:srgbClr val="FFFFFF"/>
+                        </a:solidFill>
+                        <a:ln w="9525">
+                          <a:solidFill>
+                            <a:srgbClr val="000000"/>
+                          </a:solidFill>
+                          <a:miter lim="800000"/>
+                          <a:headEnd/>
+                          <a:tailEnd/>
+                        </a:ln>
+                      </wps:spPr>
+                      <wps:txbx>
+                        <w:txbxContent>
+                          <w:p>
+                            <w:pPr>
+                              <w:rPr>
+                                <w:lang w:val="en-US"/>
+                              </w:rPr>
+                            </w:pPr>
+                            <w:r>
+                              <w:rPr>
+                                <w:lang w:val="en-US"/>
+                              </w:rPr>
+                              <w:t>{{</w:t>
+                            </w:r>
+                            <w:proofErr w:type="spellStart"/>
+                            <w:proofErr w:type="gramStart"/>
+                            <w:r>
+                              <w:rPr>
+                                <w:lang w:val="en-US"/>
+                              </w:rPr>
+                              <w:t>qrCode</w:t>
+                            </w:r>
+                            <w:proofErr w:type="spellEnd"/>
+                            <w:proofErr w:type="gramEnd"/>
+                            <w:r>
+                              <w:rPr>
+                                <w:lang w:val="en-US"/>
+                              </w:rPr>
+                              <w:t>}}</w:t>
+                            </w:r>
+                          </w:p>
+                        </w:txbxContent>
+                      </wps:txbx>
+                      <wps:bodyPr rot="0" vert="horz" wrap="square" lIns="91440" tIns="45720" rIns="91440" bIns="45720" anchor="t" anchorCtr="0">
+                        <a:noAutofit/>
+                      </wps:bodyPr>
+                    </wps:wsp>
+                  </a:graphicData>
+                </a:graphic>
+                <wp14:sizeRelH relativeFrom="margin">
+                  <wp14:pctWidth>0</wp14:pctWidth>
+                </wp14:sizeRelH>
+                <wp14:sizeRelV relativeFrom="margin">
+                  <wp14:pctHeight>0</wp14:pctHeight>
+                </wp14:sizeRelV>
+              </wp:anchor>
+            </w:drawing>
+          </mc:Choice>
+          <mc:Fallback>
+            <w:pict>
+              <v:shapetype id="_x0000_t202" coordsize="21600,21600" o:spt="202" path="m,l,21600r21600,l21600,xe">
+                <v:stroke joinstyle="miter"/>
+                <v:path gradientshapeok="t" o:connecttype="rect"/>
+              </v:shapetype>
+              <v:shape id="Надпись 2" o:spid="_x0000_s1026" type="#_x0000_t202" style="position:absolute;left:0;text-align:left;margin-left:-17.8pt;margin-top:1.25pt;width:85pt;height:85pt;z-index:251659264;visibility:visible;mso-wrap-style:square;mso-width-percent:0;mso-height-percent:0;mso-wrap-distance-left:9pt;mso-wrap-distance-top:0;mso-wrap-distance-right:9pt;mso-wrap-distance-bottom:0;mso-position-horizontal:absolute;mso-position-horizontal-relative:text;mso-position-vertical:absolute;mso-position-vertical-relative:text;mso-width-percent:0;mso-height-percent:0;mso-width-relative:margin;mso-height-relative:margin;v-text-anchor:top" o:gfxdata="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">
+                <v:textbox>
+                  <w:txbxContent>
+                    <w:p>
+                      <w:pPr>
+                        <w:rPr>
+                          <w:lang w:val="en-US"/>
+                        </w:rPr>
+                      </w:pPr>
+                      <w:r>
+                        <w:rPr>
+                          <w:lang w:val="en-US"/>
+                        </w:rPr>
+                        <w:t>{{</w:t>
+                      </w:r>
+                      <w:proofErr w:type="spellStart"/>
+                      <w:proofErr w:type="gramStart"/>
+                      <w:r>
+                        <w:rPr>
+                          <w:lang w:val="en-US"/>
+                        </w:rPr>
+                        <w:t>qrCode</w:t>
+                      </w:r>
+                      <w:proofErr w:type="spellEnd"/>
+                      <w:proofErr w:type="gramEnd"/>
+                      <w:r>
+                        <w:rPr>
+                          <w:lang w:val="en-US"/>
+                        </w:rPr>
+                        <w:t>}}</w:t>
+                      </w:r>
+                    </w:p>
+                  </w:txbxContent>
+                </v:textbox>
+              </v:shape>
+            </w:pict>
+          </mc:Fallback>
+        </mc:AlternateContent>
+      </w:r>
     </w:p>
     <w:p>
       <w:pPr>
@@ -1380,6 +3357,7 @@
           <w:tab w:val="left" w:pos="8505"/>
         </w:tabs>
         <w:spacing w:after="0"/>
+        <w:jc w:val="center"/>
         <w:rPr>
           <w:rFonts w:ascii="Times New Roman" w:hAnsi="Times New Roman" w:cs="Times New Roman"/>
           <w:sz w:val="24"/>
@@ -1394,26 +3372,119 @@
           <w:szCs w:val="24"/>
           <w:lang w:val="en-US"/>
         </w:rPr>
-        <w:t>_______</w:t>
-      </w:r>
-      <w:r>
-        <w:rPr>
-          <w:rFonts w:ascii="Times New Roman" w:hAnsi="Times New Roman" w:cs="Times New Roman"/>
-          <w:sz w:val="24"/>
-          <w:szCs w:val="24"/>
-          <w:lang w:val="en-US"/>
-        </w:rPr>
-        <w:t>__</w:t>
-      </w:r>
-      <w:r>
-        <w:rPr>
-          <w:rFonts w:ascii="Times New Roman" w:hAnsi="Times New Roman" w:cs="Times New Roman"/>
-          <w:sz w:val="24"/>
-          <w:szCs w:val="24"/>
-          <w:lang w:val="en-US"/>
-        </w:rPr>
         <w:tab/>
-        <w:t>________________________________________</w:t>
+      </w:r>
+      <w:r>
+        <w:rPr>
+          <w:rFonts w:ascii="Times New Roman" w:hAnsi="Times New Roman" w:cs="Times New Roman"/>
+          <w:sz w:val="24"/>
+          <w:szCs w:val="24"/>
+          <w:u w:val="single"/>
+          <w:lang w:val="en-US"/>
+        </w:rPr>
+        <w:t>{{</w:t>
+      </w:r>
+      <w:proofErr w:type="spellStart"/>
+      <w:r>
+        <w:rPr>
+          <w:rFonts w:ascii="Times New Roman" w:hAnsi="Times New Roman" w:cs="Times New Roman"/>
+          <w:sz w:val="24"/>
+          <w:szCs w:val="24"/>
+          <w:u w:val="single"/>
+          <w:lang w:val="en-US"/>
+        </w:rPr>
+        <w:t>data.</w:t>
+      </w:r>
+      <w:r>
+        <w:rPr>
+          <w:rFonts w:ascii="Times New Roman" w:hAnsi="Times New Roman" w:cs="Times New Roman"/>
+          <w:sz w:val="24"/>
+          <w:szCs w:val="24"/>
+          <w:u w:val="single"/>
+          <w:lang w:val="en-US"/>
+        </w:rPr>
+        <w:t>HemisData.full_name</w:t>
+      </w:r>
+      <w:proofErr w:type="spellEnd"/>
+      <w:r>
+        <w:rPr>
+          <w:rFonts w:ascii="Times New Roman" w:hAnsi="Times New Roman" w:cs="Times New Roman"/>
+          <w:sz w:val="24"/>
+          <w:szCs w:val="24"/>
+          <w:u w:val="single"/>
+          <w:lang w:val="en-US"/>
+        </w:rPr>
+        <w:t>}}</w:t>
+      </w:r>
+      <w:r>
+        <w:rPr>
+          <w:rFonts w:ascii="Times New Roman" w:hAnsi="Times New Roman" w:cs="Times New Roman"/>
+          <w:sz w:val="24"/>
+          <w:szCs w:val="24"/>
+          <w:lang w:val="en-US"/>
+        </w:rPr>
+        <w:t xml:space="preserve">                 </w:t>
+      </w:r>
+      <w:r>
+        <w:rPr>
+          <w:rFonts w:ascii="Times New Roman" w:hAnsi="Times New Roman" w:cs="Times New Roman"/>
+          <w:sz w:val="24"/>
+          <w:szCs w:val="24"/>
+          <w:u w:val="single"/>
+          <w:lang w:val="en-US"/>
+        </w:rPr>
+        <w:t>{{</w:t>
+      </w:r>
+      <w:proofErr w:type="spellStart"/>
+      <w:r>
+        <w:rPr>
+          <w:rFonts w:ascii="Times New Roman" w:hAnsi="Times New Roman" w:cs="Times New Roman"/>
+          <w:sz w:val="24"/>
+          <w:szCs w:val="24"/>
+          <w:u w:val="single"/>
+          <w:lang w:val="en-US"/>
+        </w:rPr>
+        <w:t>date.day</w:t>
+      </w:r>
+      <w:proofErr w:type="spellEnd"/>
+      <w:r>
+        <w:rPr>
+          <w:rFonts w:ascii="Times New Roman" w:hAnsi="Times New Roman" w:cs="Times New Roman"/>
+          <w:sz w:val="24"/>
+          <w:szCs w:val="24"/>
+          <w:u w:val="single"/>
+          <w:lang w:val="en-US"/>
+        </w:rPr>
+        <w:t>}}</w:t>
+      </w:r>
+      <w:r>
+        <w:rPr>
+          <w:rFonts w:ascii="Times New Roman" w:hAnsi="Times New Roman" w:cs="Times New Roman"/>
+          <w:sz w:val="24"/>
+          <w:szCs w:val="24"/>
+          <w:lang w:val="en-US"/>
+        </w:rPr>
+        <w:t xml:space="preserve"> {{</w:t>
+      </w:r>
+      <w:proofErr w:type="spellStart"/>
+      <w:r>
+        <w:rPr>
+          <w:rFonts w:ascii="Times New Roman" w:hAnsi="Times New Roman" w:cs="Times New Roman"/>
+          <w:sz w:val="24"/>
+          <w:szCs w:val="24"/>
+          <w:lang w:val="en-US"/>
+        </w:rPr>
+        <w:t>date.month</w:t>
+      </w:r>
+      <w:proofErr w:type="spellEnd"/>
+      <w:r>
+        <w:rPr>
+          <w:rFonts w:ascii="Times New Roman" w:hAnsi="Times New Roman" w:cs="Times New Roman"/>
+          <w:sz w:val="24"/>
+          <w:szCs w:val="24"/>
+          <w:lang w:val="en-US"/>
+        </w:rPr>
+        <w:t>}}</w:t>
       </w:r>
       <w:r>
         <w:rPr>
@@ -1423,27 +3494,35 @@
           <w:lang w:val="en-US"/>
         </w:rPr>
         <w:tab/>
-        <w:t>_____</w:t>
-      </w:r>
-      <w:r>
-        <w:rPr>
-          <w:rFonts w:ascii="Times New Roman" w:hAnsi="Times New Roman" w:cs="Times New Roman"/>
-          <w:sz w:val="24"/>
-          <w:szCs w:val="24"/>
-          <w:lang w:val="en-US"/>
-        </w:rPr>
-        <w:tab/>
-        <w:t>______</w:t>
-      </w:r>
-      <w:r>
-        <w:rPr>
-          <w:rFonts w:ascii="Times New Roman" w:hAnsi="Times New Roman" w:cs="Times New Roman"/>
-          <w:sz w:val="24"/>
-          <w:szCs w:val="24"/>
-          <w:lang w:val="en-US"/>
-        </w:rPr>
-        <w:tab/>
-        <w:t>_______</w:t>
+      </w:r>
+      <w:r>
+        <w:rPr>
+          <w:rFonts w:ascii="Times New Roman" w:hAnsi="Times New Roman" w:cs="Times New Roman"/>
+          <w:sz w:val="24"/>
+          <w:szCs w:val="24"/>
+          <w:lang w:val="en-US"/>
+        </w:rPr>
+        <w:t>{{</w:t>
+      </w:r>
+      <w:proofErr w:type="spellStart"/>
+      <w:r>
+        <w:rPr>
+          <w:rFonts w:ascii="Times New Roman" w:hAnsi="Times New Roman" w:cs="Times New Roman"/>
+          <w:sz w:val="24"/>
+          <w:szCs w:val="24"/>
+          <w:lang w:val="en-US"/>
+        </w:rPr>
+        <w:t>date.year</w:t>
+      </w:r>
+      <w:proofErr w:type="spellEnd"/>
+      <w:r>
+        <w:rPr>
+          <w:rFonts w:ascii="Times New Roman" w:hAnsi="Times New Roman" w:cs="Times New Roman"/>
+          <w:sz w:val="24"/>
+          <w:szCs w:val="24"/>
+          <w:lang w:val="en-US"/>
+        </w:rPr>
+        <w:t>}}</w:t>
       </w:r>
     </w:p>
     <w:p>
@@ -1474,18 +3553,6 @@
         </w:rPr>
         <w:tab/>
       </w:r>
-      <w:proofErr w:type="gramStart"/>
-      <w:r>
-        <w:rPr>
-          <w:rFonts w:ascii="Times New Roman" w:hAnsi="Times New Roman" w:cs="Times New Roman"/>
-          <w:i/>
-          <w:sz w:val="24"/>
-          <w:szCs w:val="24"/>
-          <w:lang w:val="en-US"/>
-        </w:rPr>
-        <w:t>imzo</w:t>
-      </w:r>
-      <w:proofErr w:type="gramEnd"/>
       <w:r>
         <w:rPr>
           <w:rFonts w:ascii="Times New Roman" w:hAnsi="Times New Roman" w:cs="Times New Roman"/>
@@ -1528,8 +3595,8 @@
           <w:lang w:val="en-US"/>
         </w:rPr>
         <w:tab/>
-        <w:t>oy</w:t>
-      </w:r>
+      </w:r>
+      <w:proofErr w:type="spellStart"/>
       <w:r>
         <w:rPr>
           <w:rFonts w:ascii="Times New Roman" w:hAnsi="Times New Roman" w:cs="Times New Roman"/>
@@ -1538,12 +3605,71 @@
           <w:szCs w:val="24"/>
           <w:lang w:val="en-US"/>
         </w:rPr>
+        <w:t>o</w:t>
+      </w:r>
+      <w:bookmarkStart w:id="0" w:name="_GoBack"/>
+      <w:bookmarkEnd w:id="0"/>
+      <w:r>
+        <w:rPr>
+          <w:rFonts w:ascii="Times New Roman" w:hAnsi="Times New Roman" w:cs="Times New Roman"/>
+          <w:i/>
+          <w:sz w:val="24"/>
+          <w:szCs w:val="24"/>
+          <w:lang w:val="en-US"/>
+        </w:rPr>
+        <w:t>y</w:t>
+      </w:r>
+      <w:proofErr w:type="spellEnd"/>
+      <w:r>
+        <w:rPr>
+          <w:rFonts w:ascii="Times New Roman" w:hAnsi="Times New Roman" w:cs="Times New Roman"/>
+          <w:i/>
+          <w:sz w:val="24"/>
+          <w:szCs w:val="24"/>
+          <w:lang w:val="en-US"/>
+        </w:rPr>
         <w:tab/>
+      </w:r>
+      <w:proofErr w:type="spellStart"/>
+      <w:r>
+        <w:rPr>
+          <w:rFonts w:ascii="Times New Roman" w:hAnsi="Times New Roman" w:cs="Times New Roman"/>
+          <w:i/>
+          <w:sz w:val="24"/>
+          <w:szCs w:val="24"/>
+          <w:lang w:val="en-US"/>
+        </w:rPr>
         <w:t>yil</w:t>
       </w:r>
+      <w:proofErr w:type="spellEnd"/>
     </w:p>
     <w:p>
       <w:pPr>
+        <w:tabs>
+          <w:tab w:val="left" w:pos="1548"/>
+        </w:tabs>
+        <w:rPr>
+          <w:rFonts w:ascii="Times New Roman" w:hAnsi="Times New Roman" w:cs="Times New Roman"/>
+          <w:sz w:val="24"/>
+          <w:szCs w:val="24"/>
+          <w:lang w:val="en-US"/>
+        </w:rPr>
+      </w:pPr>
+      <w:r>
+        <w:rPr>
+          <w:rFonts w:ascii="Times New Roman" w:hAnsi="Times New Roman" w:cs="Times New Roman"/>
+          <w:sz w:val="24"/>
+          <w:szCs w:val="24"/>
+          <w:lang w:val="en-US"/>
+        </w:rPr>
+        <w:tab/>
+      </w:r>
+    </w:p>
+    <w:p>
+      <w:pPr>
+        <w:tabs>
+          <w:tab w:val="left" w:pos="1548"/>
+        </w:tabs>
         <w:rPr>
           <w:rFonts w:ascii="Times New Roman" w:hAnsi="Times New Roman" w:cs="Times New Roman"/>
           <w:sz w:val="24"/>
@@ -1562,14 +3688,66 @@
           <w:lang w:val="en-US"/>
         </w:rPr>
       </w:pPr>
-      <w:r>
-        <w:rPr>
-          <w:rFonts w:ascii="Times New Roman" w:hAnsi="Times New Roman" w:cs="Times New Roman"/>
-          <w:sz w:val="24"/>
-          <w:szCs w:val="24"/>
-          <w:lang w:val="en-US"/>
-        </w:rPr>
-        <w:t>Ariza № ____________________</w:t>
+      <w:proofErr w:type="spellStart"/>
+      <w:r>
+        <w:rPr>
+          <w:rFonts w:ascii="Times New Roman" w:hAnsi="Times New Roman" w:cs="Times New Roman"/>
+          <w:sz w:val="24"/>
+          <w:szCs w:val="24"/>
+          <w:lang w:val="en-US"/>
+        </w:rPr>
+        <w:t>Ariza</w:t>
+      </w:r>
+      <w:proofErr w:type="spellEnd"/>
+      <w:r>
+        <w:rPr>
+          <w:rFonts w:ascii="Times New Roman" w:hAnsi="Times New Roman" w:cs="Times New Roman"/>
+          <w:sz w:val="24"/>
+          <w:szCs w:val="24"/>
+          <w:lang w:val="en-US"/>
+        </w:rPr>
+        <w:t xml:space="preserve"> №</w:t>
+      </w:r>
+      <w:r>
+        <w:rPr>
+          <w:rFonts w:ascii="Times New Roman" w:hAnsi="Times New Roman" w:cs="Times New Roman"/>
+          <w:sz w:val="24"/>
+          <w:szCs w:val="24"/>
+          <w:lang w:val="en-US"/>
+        </w:rPr>
+        <w:t xml:space="preserve"> </w:t>
+      </w:r>
+      <w:r>
+        <w:rPr>
+          <w:rFonts w:ascii="Times New Roman" w:hAnsi="Times New Roman" w:cs="Times New Roman"/>
+          <w:sz w:val="24"/>
+          <w:szCs w:val="24"/>
+          <w:u w:val="single"/>
+          <w:lang w:val="en-US"/>
+        </w:rPr>
+        <w:t>{{</w:t>
+      </w:r>
+      <w:proofErr w:type="spellStart"/>
+      <w:r>
+        <w:rPr>
+          <w:rFonts w:ascii="Times New Roman" w:hAnsi="Times New Roman" w:cs="Times New Roman"/>
+          <w:sz w:val="24"/>
+          <w:szCs w:val="24"/>
+          <w:u w:val="single"/>
+          <w:lang w:val="en-US"/>
+        </w:rPr>
+        <w:t>orderNumber</w:t>
+      </w:r>
+      <w:proofErr w:type="spellEnd"/>
+      <w:r>
+        <w:rPr>
+          <w:rFonts w:ascii="Times New Roman" w:hAnsi="Times New Roman" w:cs="Times New Roman"/>
+          <w:sz w:val="24"/>
+          <w:szCs w:val="24"/>
+          <w:u w:val="single"/>
+          <w:lang w:val="en-US"/>
+        </w:rPr>
+        <w:t>}}</w:t>
       </w:r>
     </w:p>
     <w:p>
@@ -1582,6 +3760,7 @@
           <w:lang w:val="en-US"/>
         </w:rPr>
       </w:pPr>
+      <w:proofErr w:type="spellStart"/>
       <w:proofErr w:type="gramStart"/>
       <w:r>
         <w:rPr>
@@ -1590,7 +3769,57 @@
           <w:szCs w:val="24"/>
           <w:lang w:val="en-US"/>
         </w:rPr>
-        <w:t>Qabul qilish sanasi “_____” ___________________202 ______y.</w:t>
+        <w:t>Qabul</w:t>
+      </w:r>
+      <w:proofErr w:type="spellEnd"/>
+      <w:r>
+        <w:rPr>
+          <w:rFonts w:ascii="Times New Roman" w:hAnsi="Times New Roman" w:cs="Times New Roman"/>
+          <w:sz w:val="24"/>
+          <w:szCs w:val="24"/>
+          <w:lang w:val="en-US"/>
+        </w:rPr>
+        <w:t xml:space="preserve"> </w:t>
+      </w:r>
+      <w:proofErr w:type="spellStart"/>
+      <w:r>
+        <w:rPr>
+          <w:rFonts w:ascii="Times New Roman" w:hAnsi="Times New Roman" w:cs="Times New Roman"/>
+          <w:sz w:val="24"/>
+          <w:szCs w:val="24"/>
+          <w:lang w:val="en-US"/>
+        </w:rPr>
+        <w:t>qilish</w:t>
+      </w:r>
+      <w:proofErr w:type="spellEnd"/>
+      <w:r>
+        <w:rPr>
+          <w:rFonts w:ascii="Times New Roman" w:hAnsi="Times New Roman" w:cs="Times New Roman"/>
+          <w:sz w:val="24"/>
+          <w:szCs w:val="24"/>
+          <w:lang w:val="en-US"/>
+        </w:rPr>
+        <w:t xml:space="preserve"> </w:t>
+      </w:r>
+      <w:proofErr w:type="spellStart"/>
+      <w:r>
+        <w:rPr>
+          <w:rFonts w:ascii="Times New Roman" w:hAnsi="Times New Roman" w:cs="Times New Roman"/>
+          <w:sz w:val="24"/>
+          <w:szCs w:val="24"/>
+          <w:lang w:val="en-US"/>
+        </w:rPr>
+        <w:t>sanasi</w:t>
+      </w:r>
+      <w:proofErr w:type="spellEnd"/>
+      <w:r>
+        <w:rPr>
+          <w:rFonts w:ascii="Times New Roman" w:hAnsi="Times New Roman" w:cs="Times New Roman"/>
+          <w:sz w:val="24"/>
+          <w:szCs w:val="24"/>
+          <w:lang w:val="en-US"/>
+        </w:rPr>
+        <w:t xml:space="preserve"> “_____” ___________________202 ______y.</w:t>
       </w:r>
       <w:proofErr w:type="gramEnd"/>
     </w:p>
@@ -1604,14 +3833,65 @@
           <w:lang w:val="en-US"/>
         </w:rPr>
       </w:pPr>
-      <w:r>
-        <w:rPr>
-          <w:rFonts w:ascii="Times New Roman" w:hAnsi="Times New Roman" w:cs="Times New Roman"/>
-          <w:sz w:val="24"/>
-          <w:szCs w:val="24"/>
-          <w:lang w:val="en-US"/>
-        </w:rPr>
-        <w:t>Qabul qilgan shaxs F.I.</w:t>
+      <w:proofErr w:type="spellStart"/>
+      <w:r>
+        <w:rPr>
+          <w:rFonts w:ascii="Times New Roman" w:hAnsi="Times New Roman" w:cs="Times New Roman"/>
+          <w:sz w:val="24"/>
+          <w:szCs w:val="24"/>
+          <w:lang w:val="en-US"/>
+        </w:rPr>
+        <w:t>Qabul</w:t>
+      </w:r>
+      <w:proofErr w:type="spellEnd"/>
+      <w:r>
+        <w:rPr>
+          <w:rFonts w:ascii="Times New Roman" w:hAnsi="Times New Roman" w:cs="Times New Roman"/>
+          <w:sz w:val="24"/>
+          <w:szCs w:val="24"/>
+          <w:lang w:val="en-US"/>
+        </w:rPr>
+        <w:t xml:space="preserve"> </w:t>
+      </w:r>
+      <w:proofErr w:type="spellStart"/>
+      <w:r>
+        <w:rPr>
+          <w:rFonts w:ascii="Times New Roman" w:hAnsi="Times New Roman" w:cs="Times New Roman"/>
+          <w:sz w:val="24"/>
+          <w:szCs w:val="24"/>
+          <w:lang w:val="en-US"/>
+        </w:rPr>
+        <w:t>qilgan</w:t>
+      </w:r>
+      <w:proofErr w:type="spellEnd"/>
+      <w:r>
+        <w:rPr>
+          <w:rFonts w:ascii="Times New Roman" w:hAnsi="Times New Roman" w:cs="Times New Roman"/>
+          <w:sz w:val="24"/>
+          <w:szCs w:val="24"/>
+          <w:lang w:val="en-US"/>
+        </w:rPr>
+        <w:t xml:space="preserve"> </w:t>
+      </w:r>
+      <w:proofErr w:type="spellStart"/>
+      <w:r>
+        <w:rPr>
+          <w:rFonts w:ascii="Times New Roman" w:hAnsi="Times New Roman" w:cs="Times New Roman"/>
+          <w:sz w:val="24"/>
+          <w:szCs w:val="24"/>
+          <w:lang w:val="en-US"/>
+        </w:rPr>
+        <w:t>shaxs</w:t>
+      </w:r>
+      <w:proofErr w:type="spellEnd"/>
+      <w:r>
+        <w:rPr>
+          <w:rFonts w:ascii="Times New Roman" w:hAnsi="Times New Roman" w:cs="Times New Roman"/>
+          <w:sz w:val="24"/>
+          <w:szCs w:val="24"/>
+          <w:lang w:val="en-US"/>
+        </w:rPr>
+        <w:t xml:space="preserve"> F.I.</w:t>
       </w:r>
       <w:r>
         <w:rPr>
@@ -1648,13 +3928,78 @@
           <w:docGrid w:linePitch="360"/>
         </w:sectPr>
       </w:pPr>
-      <w:r>
-        <w:rPr>
-          <w:rFonts w:ascii="Times New Roman" w:hAnsi="Times New Roman" w:cs="Times New Roman"/>
-          <w:sz w:val="24"/>
-          <w:szCs w:val="24"/>
-        </w:rPr>
-        <w:t>Qabul qilgan shaxs imzosi ________________________________</w:t>
+      <w:proofErr w:type="spellStart"/>
+      <w:r>
+        <w:rPr>
+          <w:rFonts w:ascii="Times New Roman" w:hAnsi="Times New Roman" w:cs="Times New Roman"/>
+          <w:sz w:val="24"/>
+          <w:szCs w:val="24"/>
+        </w:rPr>
+        <w:lastRenderedPageBreak/>
+        <w:t>Qabul</w:t>
+      </w:r>
+      <w:proofErr w:type="spellEnd"/>
+      <w:r>
+        <w:rPr>
+          <w:rFonts w:ascii="Times New Roman" w:hAnsi="Times New Roman" w:cs="Times New Roman"/>
+          <w:sz w:val="24"/>
+          <w:szCs w:val="24"/>
+        </w:rPr>
+        <w:t xml:space="preserve"> </w:t>
+      </w:r>
+      <w:proofErr w:type="spellStart"/>
+      <w:r>
+        <w:rPr>
+          <w:rFonts w:ascii="Times New Roman" w:hAnsi="Times New Roman" w:cs="Times New Roman"/>
+          <w:sz w:val="24"/>
+          <w:szCs w:val="24"/>
+        </w:rPr>
+        <w:t>qilgan</w:t>
+      </w:r>
+      <w:proofErr w:type="spellEnd"/>
+      <w:r>
+        <w:rPr>
+          <w:rFonts w:ascii="Times New Roman" w:hAnsi="Times New Roman" w:cs="Times New Roman"/>
+          <w:sz w:val="24"/>
+          <w:szCs w:val="24"/>
+        </w:rPr>
+        <w:t xml:space="preserve"> </w:t>
+      </w:r>
+      <w:proofErr w:type="spellStart"/>
+      <w:r>
+        <w:rPr>
+          <w:rFonts w:ascii="Times New Roman" w:hAnsi="Times New Roman" w:cs="Times New Roman"/>
+          <w:sz w:val="24"/>
+          <w:szCs w:val="24"/>
+        </w:rPr>
+        <w:t>shaxs</w:t>
+      </w:r>
+      <w:proofErr w:type="spellEnd"/>
+      <w:r>
+        <w:rPr>
+          <w:rFonts w:ascii="Times New Roman" w:hAnsi="Times New Roman" w:cs="Times New Roman"/>
+          <w:sz w:val="24"/>
+          <w:szCs w:val="24"/>
+        </w:rPr>
+        <w:t xml:space="preserve"> </w:t>
+      </w:r>
+      <w:proofErr w:type="spellStart"/>
+      <w:r>
+        <w:rPr>
+          <w:rFonts w:ascii="Times New Roman" w:hAnsi="Times New Roman" w:cs="Times New Roman"/>
+          <w:sz w:val="24"/>
+          <w:szCs w:val="24"/>
+        </w:rPr>
+        <w:t>imzosi</w:t>
+      </w:r>
+      <w:proofErr w:type="spellEnd"/>
+      <w:r>
+        <w:rPr>
+          <w:rFonts w:ascii="Times New Roman" w:hAnsi="Times New Roman" w:cs="Times New Roman"/>
+          <w:sz w:val="24"/>
+          <w:szCs w:val="24"/>
+        </w:rPr>
+        <w:t xml:space="preserve"> ________________________________</w:t>
       </w:r>
     </w:p>
     <w:p>
@@ -1876,6 +4221,36 @@
       <w:contextualSpacing/>
     </w:pPr>
   </w:style>
+  <w:style w:type="paragraph" w:styleId="a4">
+    <w:name w:val="Balloon Text"/>
+    <w:basedOn w:val="a"/>
+    <w:link w:val="a5"/>
+    <w:uiPriority w:val="99"/>
+    <w:semiHidden/>
+    <w:unhideWhenUsed/>
+    <w:rsid w:val="00AC2968"/>
+    <w:pPr>
+      <w:spacing w:after="0" w:line="240" w:lineRule="auto"/>
+    </w:pPr>
+    <w:rPr>
+      <w:rFonts w:ascii="Tahoma" w:hAnsi="Tahoma" w:cs="Tahoma"/>
+      <w:sz w:val="16"/>
+      <w:szCs w:val="16"/>
+    </w:rPr>
+  </w:style>
+  <w:style w:type="character" w:customStyle="1" w:styleId="a5">
+    <w:name w:val="Текст выноски Знак"/>
+    <w:basedOn w:val="a0"/>
+    <w:link w:val="a4"/>
+    <w:uiPriority w:val="99"/>
+    <w:semiHidden/>
+    <w:rsid w:val="00AC2968"/>
+    <w:rPr>
+      <w:rFonts w:ascii="Tahoma" w:hAnsi="Tahoma" w:cs="Tahoma"/>
+      <w:sz w:val="16"/>
+      <w:szCs w:val="16"/>
+    </w:rPr>
+  </w:style>
 </w:styles>
 </file>
 
@@ -2076,6 +4451,36 @@
       <w:ind w:left="720"/>
       <w:contextualSpacing/>
     </w:pPr>
+  </w:style>
+  <w:style w:type="paragraph" w:styleId="a4">
+    <w:name w:val="Balloon Text"/>
+    <w:basedOn w:val="a"/>
+    <w:link w:val="a5"/>
+    <w:uiPriority w:val="99"/>
+    <w:semiHidden/>
+    <w:unhideWhenUsed/>
+    <w:rsid w:val="00AC2968"/>
+    <w:pPr>
+      <w:spacing w:after="0" w:line="240" w:lineRule="auto"/>
+    </w:pPr>
+    <w:rPr>
+      <w:rFonts w:ascii="Tahoma" w:hAnsi="Tahoma" w:cs="Tahoma"/>
+      <w:sz w:val="16"/>
+      <w:szCs w:val="16"/>
+    </w:rPr>
+  </w:style>
+  <w:style w:type="character" w:customStyle="1" w:styleId="a5">
+    <w:name w:val="Текст выноски Знак"/>
+    <w:basedOn w:val="a0"/>
+    <w:link w:val="a4"/>
+    <w:uiPriority w:val="99"/>
+    <w:semiHidden/>
+    <w:rsid w:val="00AC2968"/>
+    <w:rPr>
+      <w:rFonts w:ascii="Tahoma" w:hAnsi="Tahoma" w:cs="Tahoma"/>
+      <w:sz w:val="16"/>
+      <w:szCs w:val="16"/>
+    </w:rPr>
   </w:style>
 </w:styles>
 </file>
@@ -2380,7 +4785,7 @@
 </file>
 
 <file path=customXml/itemProps1.xml><?xml version="1.0" encoding="utf-8"?>
-<ds:datastoreItem xmlns:ds="http://schemas.openxmlformats.org/officeDocument/2006/customXml" ds:itemID="{6436695A-D5D8-49E5-A506-96B86ECE645D}">
+<ds:datastoreItem xmlns:ds="http://schemas.openxmlformats.org/officeDocument/2006/customXml" ds:itemID="{3CFEB578-FAC8-42A1-9248-BC30ECEFE180}">
   <ds:schemaRefs>
     <ds:schemaRef ds:uri="http://schemas.openxmlformats.org/officeDocument/2006/bibliography"/>
   </ds:schemaRefs>

</xml_diff>

<commit_message>
Project ready for first run
</commit_message>
<xml_diff>
--- a/src/telegram-bot/Services/Aggrement Maker Service/template.docx
+++ b/src/telegram-bot/Services/Aggrement Maker Service/template.docx
@@ -3208,7 +3208,7 @@
           <w:noProof/>
           <w:sz w:val="24"/>
           <w:szCs w:val="24"/>
-          <w:lang w:val="en-US"/>
+          <w:lang w:eastAsia="ru-RU"/>
         </w:rPr>
         <mc:AlternateContent>
           <mc:Choice Requires="wps">
@@ -3268,8 +3268,15 @@
                               </w:rPr>
                               <w:t>{{</w:t>
                             </w:r>
+                            <w:r>
+                              <w:rPr>
+                                <w:lang w:val="en-US"/>
+                              </w:rPr>
+                              <w:t xml:space="preserve">IMAGE </w:t>
+                            </w:r>
+                            <w:bookmarkStart w:id="0" w:name="_GoBack"/>
+                            <w:bookmarkEnd w:id="0"/>
                             <w:proofErr w:type="spellStart"/>
-                            <w:proofErr w:type="gramStart"/>
                             <w:r>
                               <w:rPr>
                                 <w:lang w:val="en-US"/>
@@ -3277,7 +3284,6 @@
                               <w:t>qrCode</w:t>
                             </w:r>
                             <w:proofErr w:type="spellEnd"/>
-                            <w:proofErr w:type="gramEnd"/>
                             <w:r>
                               <w:rPr>
                                 <w:lang w:val="en-US"/>
@@ -3323,8 +3329,15 @@
                         </w:rPr>
                         <w:t>{{</w:t>
                       </w:r>
+                      <w:r>
+                        <w:rPr>
+                          <w:lang w:val="en-US"/>
+                        </w:rPr>
+                        <w:t xml:space="preserve">IMAGE </w:t>
+                      </w:r>
+                      <w:bookmarkStart w:id="1" w:name="_GoBack"/>
+                      <w:bookmarkEnd w:id="1"/>
                       <w:proofErr w:type="spellStart"/>
-                      <w:proofErr w:type="gramStart"/>
                       <w:r>
                         <w:rPr>
                           <w:lang w:val="en-US"/>
@@ -3332,7 +3345,6 @@
                         <w:t>qrCode</w:t>
                       </w:r>
                       <w:proofErr w:type="spellEnd"/>
-                      <w:proofErr w:type="gramEnd"/>
                       <w:r>
                         <w:rPr>
                           <w:lang w:val="en-US"/>
@@ -3605,19 +3617,7 @@
           <w:szCs w:val="24"/>
           <w:lang w:val="en-US"/>
         </w:rPr>
-        <w:t>o</w:t>
-      </w:r>
-      <w:bookmarkStart w:id="0" w:name="_GoBack"/>
-      <w:bookmarkEnd w:id="0"/>
-      <w:r>
-        <w:rPr>
-          <w:rFonts w:ascii="Times New Roman" w:hAnsi="Times New Roman" w:cs="Times New Roman"/>
-          <w:i/>
-          <w:sz w:val="24"/>
-          <w:szCs w:val="24"/>
-          <w:lang w:val="en-US"/>
-        </w:rPr>
-        <w:t>y</w:t>
+        <w:t>oy</w:t>
       </w:r>
       <w:proofErr w:type="spellEnd"/>
       <w:r>
@@ -4774,7 +4774,7 @@
   <a:extraClrSchemeLst/>
   <a:extLst>
     <a:ext uri="{05A4C25C-085E-4340-85A3-A5531E510DB2}">
-      <thm15:themeFamily xmlns:thm15="http://schemas.microsoft.com/office/thememl/2012/main" xmlns="" name="Office Theme" id="{62F939B6-93AF-4DB8-9C6B-D6C7DFDC589F}" vid="{4A3C46E8-61CC-4603-A589-7422A47A8E4A}"/>
+      <thm15:themeFamily xmlns="" xmlns:thm15="http://schemas.microsoft.com/office/thememl/2012/main" name="Office Theme" id="{62F939B6-93AF-4DB8-9C6B-D6C7DFDC589F}" vid="{4A3C46E8-61CC-4603-A589-7422A47A8E4A}"/>
     </a:ext>
   </a:extLst>
 </a:theme>
@@ -4785,7 +4785,7 @@
 </file>
 
 <file path=customXml/itemProps1.xml><?xml version="1.0" encoding="utf-8"?>
-<ds:datastoreItem xmlns:ds="http://schemas.openxmlformats.org/officeDocument/2006/customXml" ds:itemID="{3CFEB578-FAC8-42A1-9248-BC30ECEFE180}">
+<ds:datastoreItem xmlns:ds="http://schemas.openxmlformats.org/officeDocument/2006/customXml" ds:itemID="{930EB3CC-F13A-4901-9F6A-913A0782D9EB}">
   <ds:schemaRefs>
     <ds:schemaRef ds:uri="http://schemas.openxmlformats.org/officeDocument/2006/bibliography"/>
   </ds:schemaRefs>

</xml_diff>

<commit_message>
Some changes and buxs fixed
</commit_message>
<xml_diff>
--- a/src/telegram-bot/Services/Aggrement Maker Service/template.docx
+++ b/src/telegram-bot/Services/Aggrement Maker Service/template.docx
@@ -495,70 +495,59 @@
           <w:u w:val="single"/>
           <w:lang w:val="en-US"/>
         </w:rPr>
-        <w:tab/>
-      </w:r>
-      <w:r>
-        <w:rPr>
-          <w:rFonts w:ascii="Times New Roman" w:hAnsi="Times New Roman" w:cs="Times New Roman"/>
-          <w:noProof/>
-          <w:sz w:val="24"/>
-          <w:szCs w:val="24"/>
-          <w:u w:val="single"/>
-          <w:lang w:val="en-US"/>
-        </w:rPr>
-        <w:t>Surxondaryo viloyati</w:t>
-      </w:r>
-      <w:r>
-        <w:rPr>
-          <w:rFonts w:ascii="Times New Roman" w:hAnsi="Times New Roman" w:cs="Times New Roman"/>
-          <w:sz w:val="24"/>
-          <w:szCs w:val="24"/>
-          <w:u w:val="single"/>
-          <w:lang w:val="en-US"/>
-        </w:rPr>
-        <w:t xml:space="preserve"> </w:t>
-      </w:r>
-      <w:r>
-        <w:rPr>
-          <w:rFonts w:ascii="Times New Roman" w:hAnsi="Times New Roman" w:cs="Times New Roman"/>
-          <w:noProof/>
-          <w:sz w:val="24"/>
-          <w:szCs w:val="24"/>
-          <w:u w:val="single"/>
-          <w:lang w:val="en-US"/>
-        </w:rPr>
-        <w:t>Denov tumani</w:t>
-      </w:r>
-      <w:r>
-        <w:rPr>
-          <w:rFonts w:ascii="Times New Roman" w:hAnsi="Times New Roman" w:cs="Times New Roman"/>
-          <w:sz w:val="24"/>
-          <w:szCs w:val="24"/>
-          <w:u w:val="single"/>
-          <w:lang w:val="en-US"/>
-        </w:rPr>
-        <w:t xml:space="preserve"> </w:t>
-      </w:r>
-      <w:r>
-        <w:rPr>
-          <w:rFonts w:ascii="Times New Roman" w:hAnsi="Times New Roman" w:cs="Times New Roman"/>
-          <w:noProof/>
-          <w:sz w:val="24"/>
-          <w:szCs w:val="24"/>
-          <w:u w:val="single"/>
-          <w:lang w:val="en-US"/>
-        </w:rPr>
-        <w:t>Cho'lpon MFY Kengash ko'chasi 11 uy</w:t>
-      </w:r>
-      <w:r>
-        <w:rPr>
-          <w:rFonts w:ascii="Times New Roman" w:hAnsi="Times New Roman" w:cs="Times New Roman"/>
-          <w:sz w:val="24"/>
-          <w:szCs w:val="24"/>
-          <w:u w:val="single"/>
-          <w:lang w:val="en-US"/>
-        </w:rPr>
-        <w:tab/>
+        <w:t xml:space="preserve"> </w:t>
+      </w:r>
+      <w:r>
+        <w:rPr>
+          <w:rFonts w:ascii="Times New Roman" w:hAnsi="Times New Roman" w:cs="Times New Roman"/>
+          <w:sz w:val="24"/>
+          <w:szCs w:val="24"/>
+          <w:u w:val="single"/>
+          <w:lang w:val="en-US"/>
+        </w:rPr>
+        <w:t>{</w:t>
+      </w:r>
+      <w:r>
+        <w:rPr>
+          <w:rFonts w:ascii="Times New Roman" w:hAnsi="Times New Roman" w:cs="Times New Roman"/>
+          <w:sz w:val="24"/>
+          <w:szCs w:val="24"/>
+          <w:u w:val="single"/>
+          <w:lang w:val="en-US"/>
+        </w:rPr>
+        <w:t>{</w:t>
+      </w:r>
+      <w:proofErr w:type="spellStart"/>
+      <w:r>
+        <w:rPr>
+          <w:rFonts w:ascii="Times New Roman" w:hAnsi="Times New Roman" w:cs="Times New Roman"/>
+          <w:sz w:val="24"/>
+          <w:szCs w:val="24"/>
+          <w:u w:val="single"/>
+          <w:lang w:val="en-US"/>
+        </w:rPr>
+        <w:t>data.HemisData.address</w:t>
+      </w:r>
+      <w:proofErr w:type="spellEnd"/>
+      <w:r>
+        <w:rPr>
+          <w:rFonts w:ascii="Times New Roman" w:hAnsi="Times New Roman" w:cs="Times New Roman"/>
+          <w:sz w:val="24"/>
+          <w:szCs w:val="24"/>
+          <w:u w:val="single"/>
+          <w:lang w:val="en-US"/>
+        </w:rPr>
+        <w:t>}</w:t>
+      </w:r>
+      <w:r>
+        <w:rPr>
+          <w:rFonts w:ascii="Times New Roman" w:hAnsi="Times New Roman" w:cs="Times New Roman"/>
+          <w:sz w:val="24"/>
+          <w:szCs w:val="24"/>
+          <w:u w:val="single"/>
+          <w:lang w:val="en-US"/>
+        </w:rPr>
+        <w:t>}</w:t>
       </w:r>
     </w:p>
     <w:p>
@@ -573,8 +562,10 @@
         </w:tabs>
         <w:rPr>
           <w:rFonts w:ascii="Times New Roman" w:hAnsi="Times New Roman" w:cs="Times New Roman"/>
-          <w:sz w:val="24"/>
-          <w:szCs w:val="24"/>
+          <w:noProof/>
+          <w:sz w:val="24"/>
+          <w:szCs w:val="24"/>
+          <w:u w:val="single"/>
           <w:lang w:val="en-US"/>
         </w:rPr>
       </w:pPr>
@@ -643,138 +634,49 @@
           <w:szCs w:val="24"/>
           <w:lang w:val="en-US"/>
         </w:rPr>
-        <w:t xml:space="preserve"> </w:t>
-      </w:r>
-      <w:r>
-        <w:rPr>
-          <w:rFonts w:ascii="Times New Roman" w:hAnsi="Times New Roman" w:cs="Times New Roman"/>
-          <w:sz w:val="24"/>
-          <w:szCs w:val="24"/>
-          <w:u w:val="single"/>
-          <w:lang w:val="en-US"/>
-        </w:rPr>
-        <w:tab/>
-      </w:r>
-      <w:r>
-        <w:rPr>
-          <w:rFonts w:ascii="Times New Roman" w:hAnsi="Times New Roman" w:cs="Times New Roman"/>
-          <w:noProof/>
-          <w:sz w:val="24"/>
-          <w:szCs w:val="24"/>
-          <w:u w:val="single"/>
-          <w:lang w:val="uz-Cyrl-UZ"/>
-        </w:rPr>
-        <w:t>31</w:t>
-      </w:r>
-      <w:r>
-        <w:rPr>
-          <w:rFonts w:ascii="Times New Roman" w:hAnsi="Times New Roman" w:cs="Times New Roman"/>
-          <w:sz w:val="24"/>
-          <w:szCs w:val="24"/>
-          <w:u w:val="single"/>
-          <w:lang w:val="uz-Cyrl-UZ"/>
-        </w:rPr>
-        <w:tab/>
-      </w:r>
-      <w:r>
-        <w:rPr>
-          <w:rFonts w:ascii="Times New Roman" w:hAnsi="Times New Roman" w:cs="Times New Roman"/>
-          <w:sz w:val="24"/>
-          <w:szCs w:val="24"/>
-          <w:lang w:val="en-US"/>
-        </w:rPr>
-        <w:t xml:space="preserve"> / </w:t>
-      </w:r>
-      <w:r>
-        <w:rPr>
-          <w:rFonts w:ascii="Times New Roman" w:hAnsi="Times New Roman" w:cs="Times New Roman"/>
-          <w:sz w:val="24"/>
-          <w:szCs w:val="24"/>
-          <w:u w:val="single"/>
-          <w:lang w:val="en-US"/>
-        </w:rPr>
-        <w:tab/>
-      </w:r>
-      <w:r>
-        <w:rPr>
-          <w:rFonts w:ascii="Times New Roman" w:hAnsi="Times New Roman" w:cs="Times New Roman"/>
-          <w:noProof/>
-          <w:sz w:val="24"/>
-          <w:szCs w:val="24"/>
-          <w:u w:val="single"/>
-          <w:lang w:val="uz-Cyrl-UZ"/>
-        </w:rPr>
-        <w:t>iyul</w:t>
-      </w:r>
-      <w:r>
-        <w:rPr>
-          <w:rFonts w:ascii="Times New Roman" w:hAnsi="Times New Roman" w:cs="Times New Roman"/>
-          <w:sz w:val="24"/>
-          <w:szCs w:val="24"/>
-          <w:u w:val="single"/>
-          <w:lang w:val="uz-Cyrl-UZ"/>
-        </w:rPr>
-        <w:tab/>
-      </w:r>
-      <w:r>
-        <w:rPr>
-          <w:rFonts w:ascii="Times New Roman" w:hAnsi="Times New Roman" w:cs="Times New Roman"/>
-          <w:sz w:val="24"/>
-          <w:szCs w:val="24"/>
-          <w:lang w:val="en-US"/>
-        </w:rPr>
-        <w:t xml:space="preserve"> / </w:t>
-      </w:r>
-      <w:r>
-        <w:rPr>
-          <w:rFonts w:ascii="Times New Roman" w:hAnsi="Times New Roman" w:cs="Times New Roman"/>
-          <w:sz w:val="24"/>
-          <w:szCs w:val="24"/>
-          <w:u w:val="single"/>
-          <w:lang w:val="en-US"/>
-        </w:rPr>
-        <w:tab/>
-      </w:r>
-      <w:r>
-        <w:rPr>
-          <w:rFonts w:ascii="Times New Roman" w:hAnsi="Times New Roman" w:cs="Times New Roman"/>
-          <w:noProof/>
-          <w:sz w:val="24"/>
-          <w:szCs w:val="24"/>
-          <w:u w:val="single"/>
-          <w:lang w:val="uz-Cyrl-UZ"/>
-        </w:rPr>
-        <w:t>1994</w:t>
-      </w:r>
-      <w:r>
-        <w:rPr>
-          <w:rFonts w:ascii="Times New Roman" w:hAnsi="Times New Roman" w:cs="Times New Roman"/>
-          <w:sz w:val="24"/>
-          <w:szCs w:val="24"/>
-          <w:u w:val="single"/>
-          <w:lang w:val="uz-Cyrl-UZ"/>
-        </w:rPr>
-        <w:t xml:space="preserve"> </w:t>
-      </w:r>
-      <w:r>
-        <w:rPr>
-          <w:rFonts w:ascii="Times New Roman" w:hAnsi="Times New Roman" w:cs="Times New Roman"/>
-          <w:sz w:val="24"/>
-          <w:szCs w:val="24"/>
-          <w:u w:val="single"/>
-          <w:lang w:val="en-US"/>
-        </w:rPr>
-        <w:t>y.</w:t>
-      </w:r>
-      <w:r>
-        <w:rPr>
-          <w:rFonts w:ascii="Times New Roman" w:hAnsi="Times New Roman" w:cs="Times New Roman"/>
-          <w:sz w:val="24"/>
-          <w:szCs w:val="24"/>
-          <w:u w:val="single"/>
-          <w:lang w:val="en-US"/>
-        </w:rPr>
-        <w:tab/>
+        <w:t>:</w:t>
+      </w:r>
+      <w:r>
+        <w:rPr>
+          <w:rFonts w:ascii="Times New Roman" w:hAnsi="Times New Roman" w:cs="Times New Roman"/>
+          <w:sz w:val="24"/>
+          <w:szCs w:val="24"/>
+          <w:lang w:val="en-US"/>
+        </w:rPr>
+        <w:t xml:space="preserve"> </w:t>
+      </w:r>
+      <w:r>
+        <w:rPr>
+          <w:rFonts w:ascii="Times New Roman" w:hAnsi="Times New Roman" w:cs="Times New Roman"/>
+          <w:noProof/>
+          <w:sz w:val="24"/>
+          <w:szCs w:val="24"/>
+          <w:u w:val="single"/>
+          <w:lang w:val="en-US"/>
+        </w:rPr>
+        <w:t>{{INS new Date(data.HemisData.birth_date * 1000).</w:t>
+      </w:r>
+      <w:r>
+        <w:rPr>
+          <w:rFonts w:ascii="Times New Roman" w:hAnsi="Times New Roman" w:cs="Times New Roman"/>
+          <w:noProof/>
+          <w:sz w:val="24"/>
+          <w:szCs w:val="24"/>
+          <w:u w:val="single"/>
+          <w:lang w:val="en-US"/>
+        </w:rPr>
+        <w:t>toLocaleDateString</w:t>
+      </w:r>
+      <w:r>
+        <w:rPr>
+          <w:rFonts w:ascii="Times New Roman" w:hAnsi="Times New Roman" w:cs="Times New Roman"/>
+          <w:noProof/>
+          <w:sz w:val="24"/>
+          <w:szCs w:val="24"/>
+          <w:u w:val="single"/>
+          <w:lang w:val="en-US"/>
+        </w:rPr>
+        <w:t>()}}</w:t>
       </w:r>
     </w:p>
     <w:p>
@@ -822,16 +724,6 @@
       <w:r>
         <w:rPr>
           <w:rFonts w:ascii="Times New Roman" w:hAnsi="Times New Roman" w:cs="Times New Roman"/>
-          <w:sz w:val="24"/>
-          <w:szCs w:val="24"/>
-          <w:u w:val="single"/>
-          <w:lang w:val="en-US"/>
-        </w:rPr>
-        <w:tab/>
-      </w:r>
-      <w:r>
-        <w:rPr>
-          <w:rFonts w:ascii="Times New Roman" w:hAnsi="Times New Roman" w:cs="Times New Roman"/>
           <w:noProof/>
           <w:sz w:val="24"/>
           <w:szCs w:val="24"/>
@@ -860,7 +752,40 @@
           <w:u w:val="single"/>
           <w:lang w:val="en-US"/>
         </w:rPr>
-        <w:t>gender}}</w:t>
+        <w:t>HemisData.</w:t>
+      </w:r>
+      <w:r>
+        <w:rPr>
+          <w:rFonts w:ascii="Times New Roman" w:hAnsi="Times New Roman" w:cs="Times New Roman"/>
+          <w:noProof/>
+          <w:sz w:val="24"/>
+          <w:szCs w:val="24"/>
+          <w:u w:val="single"/>
+          <w:lang w:val="en-US"/>
+        </w:rPr>
+        <w:t>gender</w:t>
+      </w:r>
+      <w:r>
+        <w:rPr>
+          <w:rFonts w:ascii="Times New Roman" w:hAnsi="Times New Roman" w:cs="Times New Roman"/>
+          <w:noProof/>
+          <w:sz w:val="24"/>
+          <w:szCs w:val="24"/>
+          <w:u w:val="single"/>
+          <w:lang w:val="en-US"/>
+        </w:rPr>
+        <w:t>.name</w:t>
+      </w:r>
+      <w:r>
+        <w:rPr>
+          <w:rFonts w:ascii="Times New Roman" w:hAnsi="Times New Roman" w:cs="Times New Roman"/>
+          <w:noProof/>
+          <w:sz w:val="24"/>
+          <w:szCs w:val="24"/>
+          <w:u w:val="single"/>
+          <w:lang w:val="en-US"/>
+        </w:rPr>
+        <w:t>}}</w:t>
       </w:r>
       <w:r>
         <w:rPr>
@@ -1188,6 +1113,17 @@
           <w:lang w:val="en-US"/>
         </w:rPr>
         <w:t>data.</w:t>
+      </w:r>
+      <w:r>
+        <w:rPr>
+          <w:rFonts w:ascii="Times New Roman" w:hAnsi="Times New Roman" w:cs="Times New Roman"/>
+          <w:noProof/>
+          <w:sz w:val="24"/>
+          <w:szCs w:val="24"/>
+          <w:u w:val="single"/>
+          <w:lang w:val="en-US"/>
+        </w:rPr>
+        <w:t>HemisData.</w:t>
       </w:r>
       <w:r>
         <w:rPr>
@@ -1548,16 +1484,6 @@
       <w:r>
         <w:rPr>
           <w:rFonts w:ascii="Times New Roman" w:hAnsi="Times New Roman" w:cs="Times New Roman"/>
-          <w:sz w:val="24"/>
-          <w:szCs w:val="24"/>
-          <w:u w:val="single"/>
-          <w:lang w:val="en-US"/>
-        </w:rPr>
-        <w:tab/>
-      </w:r>
-      <w:r>
-        <w:rPr>
-          <w:rFonts w:ascii="Times New Roman" w:hAnsi="Times New Roman" w:cs="Times New Roman"/>
           <w:noProof/>
           <w:sz w:val="24"/>
           <w:szCs w:val="24"/>
@@ -1586,7 +1512,40 @@
           <w:u w:val="single"/>
           <w:lang w:val="en-US"/>
         </w:rPr>
-        <w:t>HemisData.speciality}}</w:t>
+        <w:t>HemisData.special</w:t>
+      </w:r>
+      <w:r>
+        <w:rPr>
+          <w:rFonts w:ascii="Times New Roman" w:hAnsi="Times New Roman" w:cs="Times New Roman"/>
+          <w:noProof/>
+          <w:sz w:val="24"/>
+          <w:szCs w:val="24"/>
+          <w:u w:val="single"/>
+          <w:lang w:val="en-US"/>
+        </w:rPr>
+        <w:t>ty</w:t>
+      </w:r>
+      <w:r>
+        <w:rPr>
+          <w:rFonts w:ascii="Times New Roman" w:hAnsi="Times New Roman" w:cs="Times New Roman"/>
+          <w:noProof/>
+          <w:sz w:val="24"/>
+          <w:szCs w:val="24"/>
+          <w:u w:val="single"/>
+          <w:lang w:val="en-US"/>
+        </w:rPr>
+        <w:t>.name</w:t>
+      </w:r>
+      <w:r>
+        <w:rPr>
+          <w:rFonts w:ascii="Times New Roman" w:hAnsi="Times New Roman" w:cs="Times New Roman"/>
+          <w:noProof/>
+          <w:sz w:val="24"/>
+          <w:szCs w:val="24"/>
+          <w:u w:val="single"/>
+          <w:lang w:val="en-US"/>
+        </w:rPr>
+        <w:t>}}</w:t>
       </w:r>
       <w:r>
         <w:rPr>
@@ -1810,7 +1769,29 @@
           <w:u w:val="single"/>
           <w:lang w:val="en-US"/>
         </w:rPr>
-        <w:t>rent.location.city}}{{</w:t>
+        <w:t>rent.location.city}}</w:t>
+      </w:r>
+      <w:r>
+        <w:rPr>
+          <w:rFonts w:ascii="Times New Roman" w:hAnsi="Times New Roman" w:cs="Times New Roman"/>
+          <w:noProof/>
+          <w:sz w:val="24"/>
+          <w:szCs w:val="24"/>
+          <w:u w:val="single"/>
+          <w:lang w:val="en-US"/>
+        </w:rPr>
+        <w:t xml:space="preserve"> </w:t>
+      </w:r>
+      <w:r>
+        <w:rPr>
+          <w:rFonts w:ascii="Times New Roman" w:hAnsi="Times New Roman" w:cs="Times New Roman"/>
+          <w:noProof/>
+          <w:sz w:val="24"/>
+          <w:szCs w:val="24"/>
+          <w:u w:val="single"/>
+          <w:lang w:val="en-US"/>
+        </w:rPr>
+        <w:t>{{</w:t>
       </w:r>
       <w:r>
         <w:rPr>
@@ -1832,7 +1813,29 @@
           <w:u w:val="single"/>
           <w:lang w:val="en-US"/>
         </w:rPr>
-        <w:t>rent.location.street}}{{</w:t>
+        <w:t>rent.location.street}}</w:t>
+      </w:r>
+      <w:r>
+        <w:rPr>
+          <w:rFonts w:ascii="Times New Roman" w:hAnsi="Times New Roman" w:cs="Times New Roman"/>
+          <w:noProof/>
+          <w:sz w:val="24"/>
+          <w:szCs w:val="24"/>
+          <w:u w:val="single"/>
+          <w:lang w:val="en-US"/>
+        </w:rPr>
+        <w:t xml:space="preserve"> </w:t>
+      </w:r>
+      <w:r>
+        <w:rPr>
+          <w:rFonts w:ascii="Times New Roman" w:hAnsi="Times New Roman" w:cs="Times New Roman"/>
+          <w:noProof/>
+          <w:sz w:val="24"/>
+          <w:szCs w:val="24"/>
+          <w:u w:val="single"/>
+          <w:lang w:val="en-US"/>
+        </w:rPr>
+        <w:t>{{</w:t>
       </w:r>
       <w:r>
         <w:rPr>
@@ -2311,7 +2314,6 @@
         </w:rPr>
         <w:t xml:space="preserve">, </w:t>
       </w:r>
-      <w:proofErr w:type="spellStart"/>
       <w:r>
         <w:rPr>
           <w:rFonts w:ascii="Times New Roman" w:hAnsi="Times New Roman" w:cs="Times New Roman"/>
@@ -2321,7 +2323,15 @@
         </w:rPr>
         <w:t>telegra</w:t>
       </w:r>
-      <w:proofErr w:type="spellEnd"/>
+      <w:r>
+        <w:rPr>
+          <w:rFonts w:ascii="Times New Roman" w:hAnsi="Times New Roman" w:cs="Times New Roman"/>
+          <w:sz w:val="24"/>
+          <w:szCs w:val="24"/>
+          <w:lang w:val="en-US"/>
+        </w:rPr>
+        <w:t>m</w:t>
+      </w:r>
       <w:r>
         <w:rPr>
           <w:rFonts w:ascii="Times New Roman" w:hAnsi="Times New Roman" w:cs="Times New Roman"/>
@@ -3201,741 +3211,543 @@
           <w:szCs w:val="24"/>
           <w:lang w:val="en-US"/>
         </w:rPr>
-      </w:pPr>
-      <w:r>
-        <w:rPr>
-          <w:rFonts w:ascii="Times New Roman" w:hAnsi="Times New Roman" w:cs="Times New Roman"/>
-          <w:noProof/>
-          <w:sz w:val="24"/>
-          <w:szCs w:val="24"/>
-          <w:lang w:eastAsia="ru-RU"/>
-        </w:rPr>
-        <mc:AlternateContent>
-          <mc:Choice Requires="wps">
-            <w:drawing>
-              <wp:anchor distT="0" distB="0" distL="114300" distR="114300" simplePos="0" relativeHeight="251659264" behindDoc="0" locked="0" layoutInCell="1" allowOverlap="1" wp14:anchorId="194E8112" wp14:editId="67B95DB0">
-                <wp:simplePos x="0" y="0"/>
-                <wp:positionH relativeFrom="column">
-                  <wp:posOffset>-226060</wp:posOffset>
-                </wp:positionH>
-                <wp:positionV relativeFrom="paragraph">
-                  <wp:posOffset>15875</wp:posOffset>
-                </wp:positionV>
-                <wp:extent cx="1079500" cy="1079500"/>
-                <wp:effectExtent l="0" t="0" r="25400" b="25400"/>
-                <wp:wrapNone/>
-                <wp:docPr id="307" name="Надпись 2"/>
-                <wp:cNvGraphicFramePr>
-                  <a:graphicFrameLocks xmlns:a="http://schemas.openxmlformats.org/drawingml/2006/main"/>
-                </wp:cNvGraphicFramePr>
-                <a:graphic xmlns:a="http://schemas.openxmlformats.org/drawingml/2006/main">
-                  <a:graphicData uri="http://schemas.microsoft.com/office/word/2010/wordprocessingShape">
-                    <wps:wsp>
-                      <wps:cNvSpPr txBox="1">
-                        <a:spLocks noChangeArrowheads="1"/>
-                      </wps:cNvSpPr>
-                      <wps:spPr bwMode="auto">
-                        <a:xfrm>
-                          <a:off x="0" y="0"/>
-                          <a:ext cx="1079500" cy="1079500"/>
-                        </a:xfrm>
-                        <a:prstGeom prst="rect">
-                          <a:avLst/>
-                        </a:prstGeom>
-                        <a:solidFill>
-                          <a:srgbClr val="FFFFFF"/>
-                        </a:solidFill>
-                        <a:ln w="9525">
-                          <a:solidFill>
-                            <a:srgbClr val="000000"/>
-                          </a:solidFill>
-                          <a:miter lim="800000"/>
-                          <a:headEnd/>
-                          <a:tailEnd/>
-                        </a:ln>
-                      </wps:spPr>
-                      <wps:txbx>
-                        <w:txbxContent>
-                          <w:p>
-                            <w:pPr>
-                              <w:rPr>
-                                <w:lang w:val="en-US"/>
-                              </w:rPr>
-                            </w:pPr>
-                            <w:r>
-                              <w:rPr>
-                                <w:lang w:val="en-US"/>
-                              </w:rPr>
-                              <w:t>{{</w:t>
-                            </w:r>
-                            <w:r>
-                              <w:rPr>
-                                <w:lang w:val="en-US"/>
-                              </w:rPr>
-                              <w:t xml:space="preserve">IMAGE </w:t>
-                            </w:r>
-                            <w:bookmarkStart w:id="0" w:name="_GoBack"/>
-                            <w:bookmarkEnd w:id="0"/>
-                            <w:proofErr w:type="spellStart"/>
-                            <w:r>
-                              <w:rPr>
-                                <w:lang w:val="en-US"/>
-                              </w:rPr>
-                              <w:t>qrCode</w:t>
-                            </w:r>
-                            <w:proofErr w:type="spellEnd"/>
-                            <w:r>
-                              <w:rPr>
-                                <w:lang w:val="en-US"/>
-                              </w:rPr>
-                              <w:t>}}</w:t>
-                            </w:r>
-                          </w:p>
-                        </w:txbxContent>
-                      </wps:txbx>
-                      <wps:bodyPr rot="0" vert="horz" wrap="square" lIns="91440" tIns="45720" rIns="91440" bIns="45720" anchor="t" anchorCtr="0">
-                        <a:noAutofit/>
-                      </wps:bodyPr>
-                    </wps:wsp>
-                  </a:graphicData>
-                </a:graphic>
-                <wp14:sizeRelH relativeFrom="margin">
-                  <wp14:pctWidth>0</wp14:pctWidth>
-                </wp14:sizeRelH>
-                <wp14:sizeRelV relativeFrom="margin">
-                  <wp14:pctHeight>0</wp14:pctHeight>
-                </wp14:sizeRelV>
-              </wp:anchor>
-            </w:drawing>
-          </mc:Choice>
-          <mc:Fallback>
-            <w:pict>
-              <v:shapetype id="_x0000_t202" coordsize="21600,21600" o:spt="202" path="m,l,21600r21600,l21600,xe">
-                <v:stroke joinstyle="miter"/>
-                <v:path gradientshapeok="t" o:connecttype="rect"/>
-              </v:shapetype>
-              <v:shape id="Надпись 2" o:spid="_x0000_s1026" type="#_x0000_t202" style="position:absolute;left:0;text-align:left;margin-left:-17.8pt;margin-top:1.25pt;width:85pt;height:85pt;z-index:251659264;visibility:visible;mso-wrap-style:square;mso-width-percent:0;mso-height-percent:0;mso-wrap-distance-left:9pt;mso-wrap-distance-top:0;mso-wrap-distance-right:9pt;mso-wrap-distance-bottom:0;mso-position-horizontal:absolute;mso-position-horizontal-relative:text;mso-position-vertical:absolute;mso-position-vertical-relative:text;mso-width-percent:0;mso-height-percent:0;mso-width-relative:margin;mso-height-relative:margin;v-text-anchor:top" o:gfxdata="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">
-                <v:textbox>
-                  <w:txbxContent>
-                    <w:p>
-                      <w:pPr>
-                        <w:rPr>
-                          <w:lang w:val="en-US"/>
-                        </w:rPr>
-                      </w:pPr>
-                      <w:r>
-                        <w:rPr>
-                          <w:lang w:val="en-US"/>
-                        </w:rPr>
-                        <w:t>{{</w:t>
-                      </w:r>
-                      <w:r>
-                        <w:rPr>
-                          <w:lang w:val="en-US"/>
-                        </w:rPr>
-                        <w:t xml:space="preserve">IMAGE </w:t>
-                      </w:r>
-                      <w:bookmarkStart w:id="1" w:name="_GoBack"/>
-                      <w:bookmarkEnd w:id="1"/>
-                      <w:proofErr w:type="spellStart"/>
-                      <w:r>
-                        <w:rPr>
-                          <w:lang w:val="en-US"/>
-                        </w:rPr>
-                        <w:t>qrCode</w:t>
-                      </w:r>
-                      <w:proofErr w:type="spellEnd"/>
-                      <w:r>
-                        <w:rPr>
-                          <w:lang w:val="en-US"/>
-                        </w:rPr>
-                        <w:t>}}</w:t>
-                      </w:r>
-                    </w:p>
-                  </w:txbxContent>
-                </v:textbox>
-              </v:shape>
-            </w:pict>
-          </mc:Fallback>
-        </mc:AlternateContent>
-      </w:r>
-    </w:p>
-    <w:p>
-      <w:pPr>
-        <w:tabs>
-          <w:tab w:val="left" w:pos="1418"/>
-          <w:tab w:val="left" w:pos="6521"/>
-          <w:tab w:val="left" w:pos="7371"/>
-          <w:tab w:val="left" w:pos="8505"/>
-        </w:tabs>
-        <w:spacing w:after="0"/>
-        <w:jc w:val="center"/>
-        <w:rPr>
-          <w:rFonts w:ascii="Times New Roman" w:hAnsi="Times New Roman" w:cs="Times New Roman"/>
-          <w:sz w:val="24"/>
-          <w:szCs w:val="24"/>
-          <w:lang w:val="en-US"/>
-        </w:rPr>
-      </w:pPr>
-      <w:r>
-        <w:rPr>
-          <w:rFonts w:ascii="Times New Roman" w:hAnsi="Times New Roman" w:cs="Times New Roman"/>
-          <w:sz w:val="24"/>
-          <w:szCs w:val="24"/>
-          <w:lang w:val="en-US"/>
-        </w:rPr>
-        <w:tab/>
-      </w:r>
-      <w:r>
-        <w:rPr>
-          <w:rFonts w:ascii="Times New Roman" w:hAnsi="Times New Roman" w:cs="Times New Roman"/>
-          <w:sz w:val="24"/>
-          <w:szCs w:val="24"/>
-          <w:u w:val="single"/>
-          <w:lang w:val="en-US"/>
-        </w:rPr>
-        <w:t>{{</w:t>
-      </w:r>
-      <w:proofErr w:type="spellStart"/>
-      <w:r>
-        <w:rPr>
-          <w:rFonts w:ascii="Times New Roman" w:hAnsi="Times New Roman" w:cs="Times New Roman"/>
-          <w:sz w:val="24"/>
-          <w:szCs w:val="24"/>
-          <w:u w:val="single"/>
-          <w:lang w:val="en-US"/>
-        </w:rPr>
-        <w:t>data.</w:t>
-      </w:r>
-      <w:r>
-        <w:rPr>
-          <w:rFonts w:ascii="Times New Roman" w:hAnsi="Times New Roman" w:cs="Times New Roman"/>
-          <w:sz w:val="24"/>
-          <w:szCs w:val="24"/>
-          <w:u w:val="single"/>
-          <w:lang w:val="en-US"/>
-        </w:rPr>
-        <w:t>HemisData.full_name</w:t>
-      </w:r>
-      <w:proofErr w:type="spellEnd"/>
-      <w:r>
-        <w:rPr>
-          <w:rFonts w:ascii="Times New Roman" w:hAnsi="Times New Roman" w:cs="Times New Roman"/>
-          <w:sz w:val="24"/>
-          <w:szCs w:val="24"/>
-          <w:u w:val="single"/>
-          <w:lang w:val="en-US"/>
-        </w:rPr>
-        <w:t>}}</w:t>
-      </w:r>
-      <w:r>
-        <w:rPr>
-          <w:rFonts w:ascii="Times New Roman" w:hAnsi="Times New Roman" w:cs="Times New Roman"/>
-          <w:sz w:val="24"/>
-          <w:szCs w:val="24"/>
-          <w:lang w:val="en-US"/>
-        </w:rPr>
-        <w:t xml:space="preserve">                 </w:t>
-      </w:r>
-      <w:r>
-        <w:rPr>
-          <w:rFonts w:ascii="Times New Roman" w:hAnsi="Times New Roman" w:cs="Times New Roman"/>
-          <w:sz w:val="24"/>
-          <w:szCs w:val="24"/>
-          <w:u w:val="single"/>
-          <w:lang w:val="en-US"/>
-        </w:rPr>
-        <w:t>{{</w:t>
-      </w:r>
-      <w:proofErr w:type="spellStart"/>
-      <w:r>
-        <w:rPr>
-          <w:rFonts w:ascii="Times New Roman" w:hAnsi="Times New Roman" w:cs="Times New Roman"/>
-          <w:sz w:val="24"/>
-          <w:szCs w:val="24"/>
-          <w:u w:val="single"/>
-          <w:lang w:val="en-US"/>
-        </w:rPr>
-        <w:t>date.day</w:t>
-      </w:r>
-      <w:proofErr w:type="spellEnd"/>
-      <w:r>
-        <w:rPr>
-          <w:rFonts w:ascii="Times New Roman" w:hAnsi="Times New Roman" w:cs="Times New Roman"/>
-          <w:sz w:val="24"/>
-          <w:szCs w:val="24"/>
-          <w:u w:val="single"/>
-          <w:lang w:val="en-US"/>
-        </w:rPr>
-        <w:t>}}</w:t>
-      </w:r>
-      <w:r>
-        <w:rPr>
-          <w:rFonts w:ascii="Times New Roman" w:hAnsi="Times New Roman" w:cs="Times New Roman"/>
-          <w:sz w:val="24"/>
-          <w:szCs w:val="24"/>
-          <w:lang w:val="en-US"/>
-        </w:rPr>
-        <w:t xml:space="preserve"> {{</w:t>
-      </w:r>
-      <w:proofErr w:type="spellStart"/>
-      <w:r>
-        <w:rPr>
-          <w:rFonts w:ascii="Times New Roman" w:hAnsi="Times New Roman" w:cs="Times New Roman"/>
-          <w:sz w:val="24"/>
-          <w:szCs w:val="24"/>
-          <w:lang w:val="en-US"/>
-        </w:rPr>
-        <w:t>date.month</w:t>
-      </w:r>
-      <w:proofErr w:type="spellEnd"/>
-      <w:r>
-        <w:rPr>
-          <w:rFonts w:ascii="Times New Roman" w:hAnsi="Times New Roman" w:cs="Times New Roman"/>
-          <w:sz w:val="24"/>
-          <w:szCs w:val="24"/>
-          <w:lang w:val="en-US"/>
-        </w:rPr>
-        <w:t>}}</w:t>
-      </w:r>
-      <w:r>
-        <w:rPr>
-          <w:rFonts w:ascii="Times New Roman" w:hAnsi="Times New Roman" w:cs="Times New Roman"/>
-          <w:sz w:val="24"/>
-          <w:szCs w:val="24"/>
-          <w:lang w:val="en-US"/>
-        </w:rPr>
-        <w:tab/>
-      </w:r>
-      <w:r>
-        <w:rPr>
-          <w:rFonts w:ascii="Times New Roman" w:hAnsi="Times New Roman" w:cs="Times New Roman"/>
-          <w:sz w:val="24"/>
-          <w:szCs w:val="24"/>
-          <w:lang w:val="en-US"/>
-        </w:rPr>
-        <w:t>{{</w:t>
-      </w:r>
-      <w:proofErr w:type="spellStart"/>
-      <w:r>
-        <w:rPr>
-          <w:rFonts w:ascii="Times New Roman" w:hAnsi="Times New Roman" w:cs="Times New Roman"/>
-          <w:sz w:val="24"/>
-          <w:szCs w:val="24"/>
-          <w:lang w:val="en-US"/>
-        </w:rPr>
-        <w:t>date.year</w:t>
-      </w:r>
-      <w:proofErr w:type="spellEnd"/>
-      <w:r>
-        <w:rPr>
-          <w:rFonts w:ascii="Times New Roman" w:hAnsi="Times New Roman" w:cs="Times New Roman"/>
-          <w:sz w:val="24"/>
-          <w:szCs w:val="24"/>
-          <w:lang w:val="en-US"/>
-        </w:rPr>
-        <w:t>}}</w:t>
-      </w:r>
-    </w:p>
-    <w:p>
-      <w:pPr>
-        <w:tabs>
-          <w:tab w:val="left" w:pos="284"/>
-          <w:tab w:val="left" w:pos="3119"/>
-          <w:tab w:val="left" w:pos="6663"/>
-          <w:tab w:val="left" w:pos="7655"/>
-          <w:tab w:val="left" w:pos="8789"/>
-        </w:tabs>
-        <w:spacing w:after="0"/>
-        <w:rPr>
-          <w:rFonts w:ascii="Times New Roman" w:hAnsi="Times New Roman" w:cs="Times New Roman"/>
-          <w:i/>
-          <w:sz w:val="24"/>
-          <w:szCs w:val="24"/>
-          <w:lang w:val="en-US"/>
-        </w:rPr>
-      </w:pPr>
-      <w:r>
-        <w:rPr>
-          <w:rFonts w:ascii="Times New Roman" w:hAnsi="Times New Roman" w:cs="Times New Roman"/>
-          <w:i/>
-          <w:sz w:val="24"/>
-          <w:szCs w:val="24"/>
-          <w:lang w:val="en-US"/>
-        </w:rPr>
-        <w:tab/>
-      </w:r>
-      <w:r>
-        <w:rPr>
-          <w:rFonts w:ascii="Times New Roman" w:hAnsi="Times New Roman" w:cs="Times New Roman"/>
-          <w:i/>
-          <w:sz w:val="24"/>
-          <w:szCs w:val="24"/>
-          <w:lang w:val="en-US"/>
-        </w:rPr>
-        <w:tab/>
-        <w:t>F.I.SH.</w:t>
-      </w:r>
-      <w:r>
-        <w:rPr>
-          <w:rFonts w:ascii="Times New Roman" w:hAnsi="Times New Roman" w:cs="Times New Roman"/>
-          <w:i/>
-          <w:sz w:val="24"/>
-          <w:szCs w:val="24"/>
-          <w:lang w:val="en-US"/>
-        </w:rPr>
-        <w:tab/>
-      </w:r>
-      <w:proofErr w:type="gramStart"/>
-      <w:r>
-        <w:rPr>
-          <w:rFonts w:ascii="Times New Roman" w:hAnsi="Times New Roman" w:cs="Times New Roman"/>
-          <w:i/>
-          <w:sz w:val="24"/>
-          <w:szCs w:val="24"/>
-          <w:lang w:val="en-US"/>
-        </w:rPr>
-        <w:t>kun</w:t>
-      </w:r>
-      <w:proofErr w:type="gramEnd"/>
-      <w:r>
-        <w:rPr>
-          <w:rFonts w:ascii="Times New Roman" w:hAnsi="Times New Roman" w:cs="Times New Roman"/>
-          <w:i/>
-          <w:sz w:val="24"/>
-          <w:szCs w:val="24"/>
-          <w:lang w:val="en-US"/>
-        </w:rPr>
-        <w:tab/>
-      </w:r>
-      <w:proofErr w:type="spellStart"/>
-      <w:r>
-        <w:rPr>
-          <w:rFonts w:ascii="Times New Roman" w:hAnsi="Times New Roman" w:cs="Times New Roman"/>
-          <w:i/>
-          <w:sz w:val="24"/>
-          <w:szCs w:val="24"/>
-          <w:lang w:val="en-US"/>
-        </w:rPr>
-        <w:t>oy</w:t>
-      </w:r>
-      <w:proofErr w:type="spellEnd"/>
-      <w:r>
-        <w:rPr>
-          <w:rFonts w:ascii="Times New Roman" w:hAnsi="Times New Roman" w:cs="Times New Roman"/>
-          <w:i/>
-          <w:sz w:val="24"/>
-          <w:szCs w:val="24"/>
-          <w:lang w:val="en-US"/>
-        </w:rPr>
-        <w:tab/>
-      </w:r>
-      <w:proofErr w:type="spellStart"/>
-      <w:r>
-        <w:rPr>
-          <w:rFonts w:ascii="Times New Roman" w:hAnsi="Times New Roman" w:cs="Times New Roman"/>
-          <w:i/>
-          <w:sz w:val="24"/>
-          <w:szCs w:val="24"/>
-          <w:lang w:val="en-US"/>
-        </w:rPr>
-        <w:t>yil</w:t>
-      </w:r>
-      <w:proofErr w:type="spellEnd"/>
-    </w:p>
-    <w:p>
-      <w:pPr>
-        <w:tabs>
-          <w:tab w:val="left" w:pos="1548"/>
-        </w:tabs>
-        <w:rPr>
-          <w:rFonts w:ascii="Times New Roman" w:hAnsi="Times New Roman" w:cs="Times New Roman"/>
-          <w:sz w:val="24"/>
-          <w:szCs w:val="24"/>
-          <w:lang w:val="en-US"/>
-        </w:rPr>
-      </w:pPr>
-      <w:r>
-        <w:rPr>
-          <w:rFonts w:ascii="Times New Roman" w:hAnsi="Times New Roman" w:cs="Times New Roman"/>
-          <w:sz w:val="24"/>
-          <w:szCs w:val="24"/>
-          <w:lang w:val="en-US"/>
-        </w:rPr>
-        <w:tab/>
-      </w:r>
-    </w:p>
-    <w:p>
-      <w:pPr>
-        <w:tabs>
-          <w:tab w:val="left" w:pos="1548"/>
-        </w:tabs>
-        <w:rPr>
-          <w:rFonts w:ascii="Times New Roman" w:hAnsi="Times New Roman" w:cs="Times New Roman"/>
-          <w:sz w:val="24"/>
-          <w:szCs w:val="24"/>
-          <w:lang w:val="en-US"/>
-        </w:rPr>
-      </w:pPr>
-    </w:p>
-    <w:p>
-      <w:pPr>
-        <w:spacing w:after="240"/>
-        <w:rPr>
-          <w:rFonts w:ascii="Times New Roman" w:hAnsi="Times New Roman" w:cs="Times New Roman"/>
-          <w:sz w:val="24"/>
-          <w:szCs w:val="24"/>
-          <w:lang w:val="en-US"/>
-        </w:rPr>
-      </w:pPr>
-      <w:proofErr w:type="spellStart"/>
-      <w:r>
-        <w:rPr>
-          <w:rFonts w:ascii="Times New Roman" w:hAnsi="Times New Roman" w:cs="Times New Roman"/>
-          <w:sz w:val="24"/>
-          <w:szCs w:val="24"/>
-          <w:lang w:val="en-US"/>
-        </w:rPr>
-        <w:t>Ariza</w:t>
-      </w:r>
-      <w:proofErr w:type="spellEnd"/>
-      <w:r>
-        <w:rPr>
-          <w:rFonts w:ascii="Times New Roman" w:hAnsi="Times New Roman" w:cs="Times New Roman"/>
-          <w:sz w:val="24"/>
-          <w:szCs w:val="24"/>
-          <w:lang w:val="en-US"/>
-        </w:rPr>
-        <w:t xml:space="preserve"> №</w:t>
-      </w:r>
-      <w:r>
-        <w:rPr>
-          <w:rFonts w:ascii="Times New Roman" w:hAnsi="Times New Roman" w:cs="Times New Roman"/>
-          <w:sz w:val="24"/>
-          <w:szCs w:val="24"/>
-          <w:lang w:val="en-US"/>
-        </w:rPr>
-        <w:t xml:space="preserve"> </w:t>
-      </w:r>
-      <w:r>
-        <w:rPr>
-          <w:rFonts w:ascii="Times New Roman" w:hAnsi="Times New Roman" w:cs="Times New Roman"/>
-          <w:sz w:val="24"/>
-          <w:szCs w:val="24"/>
-          <w:u w:val="single"/>
-          <w:lang w:val="en-US"/>
-        </w:rPr>
-        <w:t>{{</w:t>
-      </w:r>
-      <w:proofErr w:type="spellStart"/>
-      <w:r>
-        <w:rPr>
-          <w:rFonts w:ascii="Times New Roman" w:hAnsi="Times New Roman" w:cs="Times New Roman"/>
-          <w:sz w:val="24"/>
-          <w:szCs w:val="24"/>
-          <w:u w:val="single"/>
-          <w:lang w:val="en-US"/>
-        </w:rPr>
-        <w:t>orderNumber</w:t>
-      </w:r>
-      <w:proofErr w:type="spellEnd"/>
-      <w:r>
-        <w:rPr>
-          <w:rFonts w:ascii="Times New Roman" w:hAnsi="Times New Roman" w:cs="Times New Roman"/>
-          <w:sz w:val="24"/>
-          <w:szCs w:val="24"/>
-          <w:u w:val="single"/>
-          <w:lang w:val="en-US"/>
-        </w:rPr>
-        <w:t>}}</w:t>
-      </w:r>
-    </w:p>
-    <w:p>
-      <w:pPr>
-        <w:spacing w:after="240"/>
-        <w:rPr>
-          <w:rFonts w:ascii="Times New Roman" w:hAnsi="Times New Roman" w:cs="Times New Roman"/>
-          <w:sz w:val="24"/>
-          <w:szCs w:val="24"/>
-          <w:lang w:val="en-US"/>
-        </w:rPr>
-      </w:pPr>
-      <w:proofErr w:type="spellStart"/>
-      <w:proofErr w:type="gramStart"/>
-      <w:r>
-        <w:rPr>
-          <w:rFonts w:ascii="Times New Roman" w:hAnsi="Times New Roman" w:cs="Times New Roman"/>
-          <w:sz w:val="24"/>
-          <w:szCs w:val="24"/>
-          <w:lang w:val="en-US"/>
-        </w:rPr>
-        <w:t>Qabul</w:t>
-      </w:r>
-      <w:proofErr w:type="spellEnd"/>
-      <w:r>
-        <w:rPr>
-          <w:rFonts w:ascii="Times New Roman" w:hAnsi="Times New Roman" w:cs="Times New Roman"/>
-          <w:sz w:val="24"/>
-          <w:szCs w:val="24"/>
-          <w:lang w:val="en-US"/>
-        </w:rPr>
-        <w:t xml:space="preserve"> </w:t>
-      </w:r>
-      <w:proofErr w:type="spellStart"/>
-      <w:r>
-        <w:rPr>
-          <w:rFonts w:ascii="Times New Roman" w:hAnsi="Times New Roman" w:cs="Times New Roman"/>
-          <w:sz w:val="24"/>
-          <w:szCs w:val="24"/>
-          <w:lang w:val="en-US"/>
-        </w:rPr>
-        <w:t>qilish</w:t>
-      </w:r>
-      <w:proofErr w:type="spellEnd"/>
-      <w:r>
-        <w:rPr>
-          <w:rFonts w:ascii="Times New Roman" w:hAnsi="Times New Roman" w:cs="Times New Roman"/>
-          <w:sz w:val="24"/>
-          <w:szCs w:val="24"/>
-          <w:lang w:val="en-US"/>
-        </w:rPr>
-        <w:t xml:space="preserve"> </w:t>
-      </w:r>
-      <w:proofErr w:type="spellStart"/>
-      <w:r>
-        <w:rPr>
-          <w:rFonts w:ascii="Times New Roman" w:hAnsi="Times New Roman" w:cs="Times New Roman"/>
-          <w:sz w:val="24"/>
-          <w:szCs w:val="24"/>
-          <w:lang w:val="en-US"/>
-        </w:rPr>
-        <w:t>sanasi</w:t>
-      </w:r>
-      <w:proofErr w:type="spellEnd"/>
-      <w:r>
-        <w:rPr>
-          <w:rFonts w:ascii="Times New Roman" w:hAnsi="Times New Roman" w:cs="Times New Roman"/>
-          <w:sz w:val="24"/>
-          <w:szCs w:val="24"/>
-          <w:lang w:val="en-US"/>
-        </w:rPr>
-        <w:t xml:space="preserve"> “_____” ___________________202 ______y.</w:t>
-      </w:r>
-      <w:proofErr w:type="gramEnd"/>
-    </w:p>
-    <w:p>
-      <w:pPr>
-        <w:spacing w:after="240"/>
-        <w:rPr>
-          <w:rFonts w:ascii="Times New Roman" w:hAnsi="Times New Roman" w:cs="Times New Roman"/>
-          <w:sz w:val="24"/>
-          <w:szCs w:val="24"/>
-          <w:lang w:val="en-US"/>
-        </w:rPr>
-      </w:pPr>
-      <w:proofErr w:type="spellStart"/>
-      <w:r>
-        <w:rPr>
-          <w:rFonts w:ascii="Times New Roman" w:hAnsi="Times New Roman" w:cs="Times New Roman"/>
-          <w:sz w:val="24"/>
-          <w:szCs w:val="24"/>
-          <w:lang w:val="en-US"/>
-        </w:rPr>
-        <w:t>Qabul</w:t>
-      </w:r>
-      <w:proofErr w:type="spellEnd"/>
-      <w:r>
-        <w:rPr>
-          <w:rFonts w:ascii="Times New Roman" w:hAnsi="Times New Roman" w:cs="Times New Roman"/>
-          <w:sz w:val="24"/>
-          <w:szCs w:val="24"/>
-          <w:lang w:val="en-US"/>
-        </w:rPr>
-        <w:t xml:space="preserve"> </w:t>
-      </w:r>
-      <w:proofErr w:type="spellStart"/>
-      <w:r>
-        <w:rPr>
-          <w:rFonts w:ascii="Times New Roman" w:hAnsi="Times New Roman" w:cs="Times New Roman"/>
-          <w:sz w:val="24"/>
-          <w:szCs w:val="24"/>
-          <w:lang w:val="en-US"/>
-        </w:rPr>
-        <w:t>qilgan</w:t>
-      </w:r>
-      <w:proofErr w:type="spellEnd"/>
-      <w:r>
-        <w:rPr>
-          <w:rFonts w:ascii="Times New Roman" w:hAnsi="Times New Roman" w:cs="Times New Roman"/>
-          <w:sz w:val="24"/>
-          <w:szCs w:val="24"/>
-          <w:lang w:val="en-US"/>
-        </w:rPr>
-        <w:t xml:space="preserve"> </w:t>
-      </w:r>
-      <w:proofErr w:type="spellStart"/>
-      <w:r>
-        <w:rPr>
-          <w:rFonts w:ascii="Times New Roman" w:hAnsi="Times New Roman" w:cs="Times New Roman"/>
-          <w:sz w:val="24"/>
-          <w:szCs w:val="24"/>
-          <w:lang w:val="en-US"/>
-        </w:rPr>
-        <w:t>shaxs</w:t>
-      </w:r>
-      <w:proofErr w:type="spellEnd"/>
-      <w:r>
-        <w:rPr>
-          <w:rFonts w:ascii="Times New Roman" w:hAnsi="Times New Roman" w:cs="Times New Roman"/>
-          <w:sz w:val="24"/>
-          <w:szCs w:val="24"/>
-          <w:lang w:val="en-US"/>
-        </w:rPr>
-        <w:t xml:space="preserve"> F.I.</w:t>
-      </w:r>
-      <w:r>
-        <w:rPr>
-          <w:rFonts w:ascii="Times New Roman" w:hAnsi="Times New Roman" w:cs="Times New Roman"/>
-          <w:sz w:val="24"/>
-          <w:szCs w:val="24"/>
-          <w:lang w:val="en-US"/>
-        </w:rPr>
-        <w:t>SH</w:t>
-      </w:r>
-      <w:r>
-        <w:rPr>
-          <w:rFonts w:ascii="Times New Roman" w:hAnsi="Times New Roman" w:cs="Times New Roman"/>
-          <w:sz w:val="24"/>
-          <w:szCs w:val="24"/>
-          <w:lang w:val="en-US"/>
-        </w:rPr>
-        <w:t xml:space="preserve"> _________________________________</w:t>
-      </w:r>
-    </w:p>
-    <w:p>
-      <w:pPr>
-        <w:spacing w:after="240"/>
-        <w:rPr>
-          <w:rFonts w:ascii="Times New Roman" w:hAnsi="Times New Roman" w:cs="Times New Roman"/>
-          <w:sz w:val="24"/>
-          <w:szCs w:val="24"/>
-        </w:rPr>
         <w:sectPr>
-          <w:pgSz w:w="11906" w:h="16838"/>
-          <w:pgMar w:top="1134" w:right="850" w:bottom="1134" w:left="1701" w:header="708" w:footer="708" w:gutter="0"/>
+          <w:type w:val="continuous"/>
+          <w:pgSz w:w="11906" w:h="16838" w:code="9"/>
+          <w:pgMar w:top="1138" w:right="850" w:bottom="1138" w:left="1699" w:header="0" w:footer="0" w:gutter="0"/>
           <w:pgNumType w:start="1"/>
           <w:cols w:space="708"/>
           <w:docGrid w:linePitch="360"/>
         </w:sectPr>
       </w:pPr>
-      <w:proofErr w:type="spellStart"/>
-      <w:r>
-        <w:rPr>
-          <w:rFonts w:ascii="Times New Roman" w:hAnsi="Times New Roman" w:cs="Times New Roman"/>
-          <w:sz w:val="24"/>
-          <w:szCs w:val="24"/>
+    </w:p>
+    <w:p>
+      <w:pPr>
+        <w:spacing w:after="0"/>
+        <w:jc w:val="center"/>
+        <w:rPr>
+          <w:rFonts w:ascii="Times New Roman" w:hAnsi="Times New Roman" w:cs="Times New Roman"/>
+          <w:sz w:val="24"/>
+          <w:szCs w:val="24"/>
+          <w:lang w:val="en-US"/>
+        </w:rPr>
+      </w:pPr>
+      <w:r>
+        <w:rPr>
+          <w:rFonts w:ascii="Times New Roman" w:hAnsi="Times New Roman" w:cs="Times New Roman"/>
+          <w:sz w:val="24"/>
+          <w:szCs w:val="24"/>
+          <w:lang w:val="en-US"/>
         </w:rPr>
         <w:lastRenderedPageBreak/>
+        <w:t xml:space="preserve">{{IMAGE </w:t>
+      </w:r>
+      <w:proofErr w:type="spellStart"/>
+      <w:r>
+        <w:rPr>
+          <w:rFonts w:ascii="Times New Roman" w:hAnsi="Times New Roman" w:cs="Times New Roman"/>
+          <w:sz w:val="24"/>
+          <w:szCs w:val="24"/>
+          <w:lang w:val="en-US"/>
+        </w:rPr>
+        <w:t>qrC</w:t>
+      </w:r>
+      <w:r>
+        <w:rPr>
+          <w:rFonts w:ascii="Times New Roman" w:hAnsi="Times New Roman" w:cs="Times New Roman"/>
+          <w:sz w:val="24"/>
+          <w:szCs w:val="24"/>
+          <w:lang w:val="en-US"/>
+        </w:rPr>
+        <w:t>ode</w:t>
+      </w:r>
+      <w:proofErr w:type="spellEnd"/>
+      <w:r>
+        <w:rPr>
+          <w:rFonts w:ascii="Times New Roman" w:hAnsi="Times New Roman" w:cs="Times New Roman"/>
+          <w:sz w:val="24"/>
+          <w:szCs w:val="24"/>
+          <w:lang w:val="en-US"/>
+        </w:rPr>
+        <w:t>}}</w:t>
+      </w:r>
+    </w:p>
+    <w:p>
+      <w:pPr>
+        <w:spacing w:after="0"/>
+        <w:jc w:val="center"/>
+        <w:rPr>
+          <w:rFonts w:ascii="Times New Roman" w:hAnsi="Times New Roman" w:cs="Times New Roman"/>
+          <w:noProof/>
+          <w:sz w:val="24"/>
+          <w:szCs w:val="24"/>
+          <w:u w:val="single"/>
+          <w:lang w:val="en-US"/>
+        </w:rPr>
+      </w:pPr>
+      <w:r>
+        <w:rPr>
+          <w:rFonts w:ascii="Times New Roman" w:hAnsi="Times New Roman" w:cs="Times New Roman"/>
+          <w:noProof/>
+          <w:sz w:val="24"/>
+          <w:szCs w:val="24"/>
+          <w:u w:val="single"/>
+          <w:lang w:val="en-US"/>
+        </w:rPr>
+        <w:t>{{data.HemisData.full_name}}</w:t>
+      </w:r>
+    </w:p>
+    <w:p>
+      <w:pPr>
+        <w:spacing w:after="0"/>
+        <w:jc w:val="center"/>
+        <w:rPr>
+          <w:rFonts w:ascii="Times New Roman" w:hAnsi="Times New Roman" w:cs="Times New Roman"/>
+          <w:i/>
+          <w:noProof/>
+          <w:sz w:val="24"/>
+          <w:szCs w:val="24"/>
+          <w:lang w:val="en-US"/>
+        </w:rPr>
+      </w:pPr>
+      <w:r>
+        <w:rPr>
+          <w:rFonts w:ascii="Times New Roman" w:hAnsi="Times New Roman" w:cs="Times New Roman"/>
+          <w:i/>
+          <w:noProof/>
+          <w:sz w:val="24"/>
+          <w:szCs w:val="24"/>
+          <w:lang w:val="en-US"/>
+        </w:rPr>
+        <w:lastRenderedPageBreak/>
+        <w:t>F.I.SH</w:t>
+      </w:r>
+    </w:p>
+    <w:p>
+      <w:pPr>
+        <w:spacing w:after="0"/>
+        <w:jc w:val="center"/>
+        <w:rPr>
+          <w:rFonts w:ascii="Times New Roman" w:hAnsi="Times New Roman" w:cs="Times New Roman"/>
+          <w:i/>
+          <w:noProof/>
+          <w:sz w:val="24"/>
+          <w:szCs w:val="24"/>
+          <w:u w:val="single"/>
+          <w:lang w:val="en-US"/>
+        </w:rPr>
+      </w:pPr>
+      <w:bookmarkStart w:id="0" w:name="_GoBack"/>
+      <w:bookmarkEnd w:id="0"/>
+    </w:p>
+    <w:p>
+      <w:pPr>
+        <w:spacing w:after="0"/>
+        <w:jc w:val="center"/>
+        <w:rPr>
+          <w:rFonts w:ascii="Times New Roman" w:hAnsi="Times New Roman" w:cs="Times New Roman"/>
+          <w:i/>
+          <w:noProof/>
+          <w:sz w:val="24"/>
+          <w:szCs w:val="24"/>
+          <w:u w:val="single"/>
+          <w:lang w:val="en-US"/>
+        </w:rPr>
+      </w:pPr>
+    </w:p>
+    <w:p>
+      <w:pPr>
+        <w:spacing w:after="0"/>
+        <w:jc w:val="center"/>
+        <w:rPr>
+          <w:rFonts w:ascii="Times New Roman" w:hAnsi="Times New Roman" w:cs="Times New Roman"/>
+          <w:i/>
+          <w:noProof/>
+          <w:sz w:val="24"/>
+          <w:szCs w:val="24"/>
+          <w:u w:val="single"/>
+          <w:lang w:val="en-US"/>
+        </w:rPr>
+      </w:pPr>
+    </w:p>
+    <w:p>
+      <w:pPr>
+        <w:spacing w:after="0"/>
+        <w:jc w:val="center"/>
+        <w:rPr>
+          <w:rFonts w:ascii="Times New Roman" w:hAnsi="Times New Roman" w:cs="Times New Roman"/>
+          <w:sz w:val="24"/>
+          <w:szCs w:val="24"/>
+          <w:lang w:val="en-US"/>
+        </w:rPr>
+      </w:pPr>
+      <w:r>
+        <w:rPr>
+          <w:rFonts w:ascii="Times New Roman" w:hAnsi="Times New Roman" w:cs="Times New Roman"/>
+          <w:sz w:val="24"/>
+          <w:szCs w:val="24"/>
+          <w:lang w:val="en-US"/>
+        </w:rPr>
+        <w:lastRenderedPageBreak/>
+        <w:t>{{</w:t>
+      </w:r>
+      <w:proofErr w:type="spellStart"/>
+      <w:r>
+        <w:rPr>
+          <w:rFonts w:ascii="Times New Roman" w:hAnsi="Times New Roman" w:cs="Times New Roman"/>
+          <w:sz w:val="24"/>
+          <w:szCs w:val="24"/>
+          <w:lang w:val="en-US"/>
+        </w:rPr>
+        <w:t>date.day</w:t>
+      </w:r>
+      <w:proofErr w:type="spellEnd"/>
+      <w:r>
+        <w:rPr>
+          <w:rFonts w:ascii="Times New Roman" w:hAnsi="Times New Roman" w:cs="Times New Roman"/>
+          <w:sz w:val="24"/>
+          <w:szCs w:val="24"/>
+          <w:lang w:val="en-US"/>
+        </w:rPr>
+        <w:t>}}{{</w:t>
+      </w:r>
+      <w:proofErr w:type="spellStart"/>
+      <w:r>
+        <w:rPr>
+          <w:rFonts w:ascii="Times New Roman" w:hAnsi="Times New Roman" w:cs="Times New Roman"/>
+          <w:sz w:val="24"/>
+          <w:szCs w:val="24"/>
+          <w:lang w:val="en-US"/>
+        </w:rPr>
+        <w:t>date.month</w:t>
+      </w:r>
+      <w:proofErr w:type="spellEnd"/>
+      <w:r>
+        <w:rPr>
+          <w:rFonts w:ascii="Times New Roman" w:hAnsi="Times New Roman" w:cs="Times New Roman"/>
+          <w:sz w:val="24"/>
+          <w:szCs w:val="24"/>
+          <w:lang w:val="en-US"/>
+        </w:rPr>
+        <w:t>}}{{</w:t>
+      </w:r>
+      <w:proofErr w:type="spellStart"/>
+      <w:r>
+        <w:rPr>
+          <w:rFonts w:ascii="Times New Roman" w:hAnsi="Times New Roman" w:cs="Times New Roman"/>
+          <w:sz w:val="24"/>
+          <w:szCs w:val="24"/>
+          <w:lang w:val="en-US"/>
+        </w:rPr>
+        <w:t>date.year</w:t>
+      </w:r>
+      <w:proofErr w:type="spellEnd"/>
+      <w:r>
+        <w:rPr>
+          <w:rFonts w:ascii="Times New Roman" w:hAnsi="Times New Roman" w:cs="Times New Roman"/>
+          <w:sz w:val="24"/>
+          <w:szCs w:val="24"/>
+          <w:lang w:val="en-US"/>
+        </w:rPr>
+        <w:t>}}</w:t>
+      </w:r>
+    </w:p>
+    <w:p>
+      <w:pPr>
+        <w:spacing w:after="0"/>
+        <w:jc w:val="center"/>
+        <w:rPr>
+          <w:rFonts w:ascii="Times New Roman" w:hAnsi="Times New Roman" w:cs="Times New Roman"/>
+          <w:i/>
+          <w:sz w:val="24"/>
+          <w:szCs w:val="24"/>
+          <w:lang w:val="en-US"/>
+        </w:rPr>
+        <w:sectPr>
+          <w:type w:val="continuous"/>
+          <w:pgSz w:w="11906" w:h="16838" w:code="9"/>
+          <w:pgMar w:top="1138" w:right="850" w:bottom="1138" w:left="1699" w:header="0" w:footer="0" w:gutter="0"/>
+          <w:pgNumType w:start="1"/>
+          <w:cols w:num="3" w:space="720" w:equalWidth="0">
+            <w:col w:w="1985" w:space="96"/>
+            <w:col w:w="4498" w:space="2"/>
+            <w:col w:w="2776"/>
+          </w:cols>
+          <w:docGrid w:linePitch="360"/>
+        </w:sectPr>
+      </w:pPr>
+      <w:proofErr w:type="spellStart"/>
+      <w:r>
+        <w:rPr>
+          <w:rFonts w:ascii="Times New Roman" w:hAnsi="Times New Roman" w:cs="Times New Roman"/>
+          <w:i/>
+          <w:sz w:val="24"/>
+          <w:szCs w:val="24"/>
+          <w:lang w:val="en-US"/>
+        </w:rPr>
+        <w:t>kun.oy.yil</w:t>
+      </w:r>
+      <w:proofErr w:type="spellEnd"/>
+    </w:p>
+    <w:p>
+      <w:pPr>
+        <w:spacing w:after="0"/>
+        <w:rPr>
+          <w:rFonts w:ascii="Times New Roman" w:hAnsi="Times New Roman" w:cs="Times New Roman"/>
+          <w:sz w:val="24"/>
+          <w:szCs w:val="24"/>
+          <w:lang w:val="en-US"/>
+        </w:rPr>
+      </w:pPr>
+      <w:proofErr w:type="spellStart"/>
+      <w:r>
+        <w:rPr>
+          <w:rFonts w:ascii="Times New Roman" w:hAnsi="Times New Roman" w:cs="Times New Roman"/>
+          <w:sz w:val="24"/>
+          <w:szCs w:val="24"/>
+          <w:lang w:val="en-US"/>
+        </w:rPr>
+        <w:lastRenderedPageBreak/>
+        <w:t>Ariza</w:t>
+      </w:r>
+      <w:proofErr w:type="spellEnd"/>
+      <w:r>
+        <w:rPr>
+          <w:rFonts w:ascii="Times New Roman" w:hAnsi="Times New Roman" w:cs="Times New Roman"/>
+          <w:sz w:val="24"/>
+          <w:szCs w:val="24"/>
+          <w:lang w:val="en-US"/>
+        </w:rPr>
+        <w:t xml:space="preserve"> №</w:t>
+      </w:r>
+      <w:r>
+        <w:rPr>
+          <w:rFonts w:ascii="Times New Roman" w:hAnsi="Times New Roman" w:cs="Times New Roman"/>
+          <w:sz w:val="24"/>
+          <w:szCs w:val="24"/>
+          <w:lang w:val="en-US"/>
+        </w:rPr>
+        <w:t xml:space="preserve"> </w:t>
+      </w:r>
+      <w:r>
+        <w:rPr>
+          <w:rFonts w:ascii="Times New Roman" w:hAnsi="Times New Roman" w:cs="Times New Roman"/>
+          <w:sz w:val="24"/>
+          <w:szCs w:val="24"/>
+          <w:u w:val="single"/>
+          <w:lang w:val="en-US"/>
+        </w:rPr>
+        <w:t>{{</w:t>
+      </w:r>
+      <w:proofErr w:type="spellStart"/>
+      <w:r>
+        <w:rPr>
+          <w:rFonts w:ascii="Times New Roman" w:hAnsi="Times New Roman" w:cs="Times New Roman"/>
+          <w:sz w:val="24"/>
+          <w:szCs w:val="24"/>
+          <w:u w:val="single"/>
+          <w:lang w:val="en-US"/>
+        </w:rPr>
+        <w:t>orderNumber</w:t>
+      </w:r>
+      <w:proofErr w:type="spellEnd"/>
+      <w:r>
+        <w:rPr>
+          <w:rFonts w:ascii="Times New Roman" w:hAnsi="Times New Roman" w:cs="Times New Roman"/>
+          <w:sz w:val="24"/>
+          <w:szCs w:val="24"/>
+          <w:u w:val="single"/>
+          <w:lang w:val="en-US"/>
+        </w:rPr>
+        <w:t>}}</w:t>
+      </w:r>
+    </w:p>
+    <w:p>
+      <w:pPr>
+        <w:spacing w:after="0"/>
+        <w:rPr>
+          <w:rFonts w:ascii="Times New Roman" w:hAnsi="Times New Roman" w:cs="Times New Roman"/>
+          <w:sz w:val="24"/>
+          <w:szCs w:val="24"/>
+          <w:lang w:val="en-US"/>
+        </w:rPr>
+      </w:pPr>
+      <w:proofErr w:type="spellStart"/>
+      <w:proofErr w:type="gramStart"/>
+      <w:r>
+        <w:rPr>
+          <w:rFonts w:ascii="Times New Roman" w:hAnsi="Times New Roman" w:cs="Times New Roman"/>
+          <w:sz w:val="24"/>
+          <w:szCs w:val="24"/>
+          <w:lang w:val="en-US"/>
+        </w:rPr>
+        <w:t>Qabul</w:t>
+      </w:r>
+      <w:proofErr w:type="spellEnd"/>
+      <w:r>
+        <w:rPr>
+          <w:rFonts w:ascii="Times New Roman" w:hAnsi="Times New Roman" w:cs="Times New Roman"/>
+          <w:sz w:val="24"/>
+          <w:szCs w:val="24"/>
+          <w:lang w:val="en-US"/>
+        </w:rPr>
+        <w:t xml:space="preserve"> </w:t>
+      </w:r>
+      <w:proofErr w:type="spellStart"/>
+      <w:r>
+        <w:rPr>
+          <w:rFonts w:ascii="Times New Roman" w:hAnsi="Times New Roman" w:cs="Times New Roman"/>
+          <w:sz w:val="24"/>
+          <w:szCs w:val="24"/>
+          <w:lang w:val="en-US"/>
+        </w:rPr>
+        <w:t>qilish</w:t>
+      </w:r>
+      <w:proofErr w:type="spellEnd"/>
+      <w:r>
+        <w:rPr>
+          <w:rFonts w:ascii="Times New Roman" w:hAnsi="Times New Roman" w:cs="Times New Roman"/>
+          <w:sz w:val="24"/>
+          <w:szCs w:val="24"/>
+          <w:lang w:val="en-US"/>
+        </w:rPr>
+        <w:t xml:space="preserve"> </w:t>
+      </w:r>
+      <w:proofErr w:type="spellStart"/>
+      <w:r>
+        <w:rPr>
+          <w:rFonts w:ascii="Times New Roman" w:hAnsi="Times New Roman" w:cs="Times New Roman"/>
+          <w:sz w:val="24"/>
+          <w:szCs w:val="24"/>
+          <w:lang w:val="en-US"/>
+        </w:rPr>
+        <w:t>sanasi</w:t>
+      </w:r>
+      <w:proofErr w:type="spellEnd"/>
+      <w:r>
+        <w:rPr>
+          <w:rFonts w:ascii="Times New Roman" w:hAnsi="Times New Roman" w:cs="Times New Roman"/>
+          <w:sz w:val="24"/>
+          <w:szCs w:val="24"/>
+          <w:lang w:val="en-US"/>
+        </w:rPr>
+        <w:t xml:space="preserve"> “_____” ___________________202 ______y.</w:t>
+      </w:r>
+      <w:proofErr w:type="gramEnd"/>
+    </w:p>
+    <w:p>
+      <w:pPr>
+        <w:spacing w:after="0"/>
+        <w:rPr>
+          <w:rFonts w:ascii="Times New Roman" w:hAnsi="Times New Roman" w:cs="Times New Roman"/>
+          <w:sz w:val="24"/>
+          <w:szCs w:val="24"/>
+          <w:lang w:val="en-US"/>
+        </w:rPr>
+      </w:pPr>
+      <w:proofErr w:type="spellStart"/>
+      <w:r>
+        <w:rPr>
+          <w:rFonts w:ascii="Times New Roman" w:hAnsi="Times New Roman" w:cs="Times New Roman"/>
+          <w:sz w:val="24"/>
+          <w:szCs w:val="24"/>
+          <w:lang w:val="en-US"/>
+        </w:rPr>
+        <w:t>Qabul</w:t>
+      </w:r>
+      <w:proofErr w:type="spellEnd"/>
+      <w:r>
+        <w:rPr>
+          <w:rFonts w:ascii="Times New Roman" w:hAnsi="Times New Roman" w:cs="Times New Roman"/>
+          <w:sz w:val="24"/>
+          <w:szCs w:val="24"/>
+          <w:lang w:val="en-US"/>
+        </w:rPr>
+        <w:t xml:space="preserve"> </w:t>
+      </w:r>
+      <w:proofErr w:type="spellStart"/>
+      <w:r>
+        <w:rPr>
+          <w:rFonts w:ascii="Times New Roman" w:hAnsi="Times New Roman" w:cs="Times New Roman"/>
+          <w:sz w:val="24"/>
+          <w:szCs w:val="24"/>
+          <w:lang w:val="en-US"/>
+        </w:rPr>
+        <w:t>qilgan</w:t>
+      </w:r>
+      <w:proofErr w:type="spellEnd"/>
+      <w:r>
+        <w:rPr>
+          <w:rFonts w:ascii="Times New Roman" w:hAnsi="Times New Roman" w:cs="Times New Roman"/>
+          <w:sz w:val="24"/>
+          <w:szCs w:val="24"/>
+          <w:lang w:val="en-US"/>
+        </w:rPr>
+        <w:t xml:space="preserve"> </w:t>
+      </w:r>
+      <w:proofErr w:type="spellStart"/>
+      <w:r>
+        <w:rPr>
+          <w:rFonts w:ascii="Times New Roman" w:hAnsi="Times New Roman" w:cs="Times New Roman"/>
+          <w:sz w:val="24"/>
+          <w:szCs w:val="24"/>
+          <w:lang w:val="en-US"/>
+        </w:rPr>
+        <w:t>shaxs</w:t>
+      </w:r>
+      <w:proofErr w:type="spellEnd"/>
+      <w:r>
+        <w:rPr>
+          <w:rFonts w:ascii="Times New Roman" w:hAnsi="Times New Roman" w:cs="Times New Roman"/>
+          <w:sz w:val="24"/>
+          <w:szCs w:val="24"/>
+          <w:lang w:val="en-US"/>
+        </w:rPr>
+        <w:t xml:space="preserve"> F.I.</w:t>
+      </w:r>
+      <w:r>
+        <w:rPr>
+          <w:rFonts w:ascii="Times New Roman" w:hAnsi="Times New Roman" w:cs="Times New Roman"/>
+          <w:sz w:val="24"/>
+          <w:szCs w:val="24"/>
+          <w:lang w:val="en-US"/>
+        </w:rPr>
+        <w:t>SH</w:t>
+      </w:r>
+      <w:r>
+        <w:rPr>
+          <w:rFonts w:ascii="Times New Roman" w:hAnsi="Times New Roman" w:cs="Times New Roman"/>
+          <w:sz w:val="24"/>
+          <w:szCs w:val="24"/>
+          <w:lang w:val="en-US"/>
+        </w:rPr>
+        <w:t xml:space="preserve"> _________________________________</w:t>
+      </w:r>
+    </w:p>
+    <w:p>
+      <w:pPr>
+        <w:spacing w:after="0"/>
+        <w:rPr>
+          <w:rFonts w:ascii="Times New Roman" w:hAnsi="Times New Roman" w:cs="Times New Roman"/>
+          <w:sz w:val="24"/>
+          <w:szCs w:val="24"/>
+        </w:rPr>
+        <w:sectPr>
+          <w:type w:val="continuous"/>
+          <w:pgSz w:w="11906" w:h="16838" w:code="9"/>
+          <w:pgMar w:top="1138" w:right="850" w:bottom="1138" w:left="1699" w:header="0" w:footer="0" w:gutter="0"/>
+          <w:pgNumType w:start="1"/>
+          <w:cols w:space="708"/>
+          <w:docGrid w:linePitch="360"/>
+        </w:sectPr>
+      </w:pPr>
+      <w:proofErr w:type="spellStart"/>
+      <w:r>
+        <w:rPr>
+          <w:rFonts w:ascii="Times New Roman" w:hAnsi="Times New Roman" w:cs="Times New Roman"/>
+          <w:sz w:val="24"/>
+          <w:szCs w:val="24"/>
+        </w:rPr>
         <w:t>Qabul</w:t>
       </w:r>
       <w:proofErr w:type="spellEnd"/>
@@ -4774,7 +4586,7 @@
   <a:extraClrSchemeLst/>
   <a:extLst>
     <a:ext uri="{05A4C25C-085E-4340-85A3-A5531E510DB2}">
-      <thm15:themeFamily xmlns="" xmlns:thm15="http://schemas.microsoft.com/office/thememl/2012/main" name="Office Theme" id="{62F939B6-93AF-4DB8-9C6B-D6C7DFDC589F}" vid="{4A3C46E8-61CC-4603-A589-7422A47A8E4A}"/>
+      <thm15:themeFamily xmlns:thm15="http://schemas.microsoft.com/office/thememl/2012/main" xmlns="" name="Office Theme" id="{62F939B6-93AF-4DB8-9C6B-D6C7DFDC589F}" vid="{4A3C46E8-61CC-4603-A589-7422A47A8E4A}"/>
     </a:ext>
   </a:extLst>
 </a:theme>
@@ -4785,7 +4597,7 @@
 </file>
 
 <file path=customXml/itemProps1.xml><?xml version="1.0" encoding="utf-8"?>
-<ds:datastoreItem xmlns:ds="http://schemas.openxmlformats.org/officeDocument/2006/customXml" ds:itemID="{930EB3CC-F13A-4901-9F6A-913A0782D9EB}">
+<ds:datastoreItem xmlns:ds="http://schemas.openxmlformats.org/officeDocument/2006/customXml" ds:itemID="{2EF4F5B5-9F2F-41C0-B332-A0EBCED0B7A6}">
   <ds:schemaRefs>
     <ds:schemaRef ds:uri="http://schemas.openxmlformats.org/officeDocument/2006/bibliography"/>
   </ds:schemaRefs>

</xml_diff>

<commit_message>
Some changes in Aggerement maker service
</commit_message>
<xml_diff>
--- a/src/telegram-bot/Services/Aggrement Maker Service/template.docx
+++ b/src/telegram-bot/Services/Aggrement Maker Service/template.docx
@@ -912,16 +912,6 @@
       <w:r>
         <w:rPr>
           <w:rFonts w:ascii="Times New Roman" w:hAnsi="Times New Roman" w:cs="Times New Roman"/>
-          <w:sz w:val="24"/>
-          <w:szCs w:val="24"/>
-          <w:u w:val="single"/>
-          <w:lang w:val="en-US"/>
-        </w:rPr>
-        <w:tab/>
-      </w:r>
-      <w:r>
-        <w:rPr>
-          <w:rFonts w:ascii="Times New Roman" w:hAnsi="Times New Roman" w:cs="Times New Roman"/>
           <w:noProof/>
           <w:sz w:val="24"/>
           <w:szCs w:val="24"/>
@@ -1082,16 +1072,8 @@
         </w:rPr>
         <w:t xml:space="preserve"> </w:t>
       </w:r>
-      <w:r>
-        <w:rPr>
-          <w:rFonts w:ascii="Times New Roman" w:hAnsi="Times New Roman" w:cs="Times New Roman"/>
-          <w:sz w:val="24"/>
-          <w:szCs w:val="24"/>
-          <w:u w:val="single"/>
-          <w:lang w:val="en-US"/>
-        </w:rPr>
-        <w:tab/>
-      </w:r>
+      <w:bookmarkStart w:id="0" w:name="_GoBack"/>
+      <w:bookmarkEnd w:id="0"/>
       <w:r>
         <w:rPr>
           <w:rFonts w:ascii="Times New Roman" w:hAnsi="Times New Roman" w:cs="Times New Roman"/>
@@ -3337,8 +3319,6 @@
           <w:lang w:val="en-US"/>
         </w:rPr>
       </w:pPr>
-      <w:bookmarkStart w:id="0" w:name="_GoBack"/>
-      <w:bookmarkEnd w:id="0"/>
     </w:p>
     <w:p>
       <w:pPr>
@@ -3409,7 +3389,36 @@
           <w:szCs w:val="24"/>
           <w:lang w:val="en-US"/>
         </w:rPr>
-        <w:t>}}{{</w:t>
+        <w:t>}}</w:t>
+      </w:r>
+      <w:proofErr w:type="gramStart"/>
+      <w:r>
+        <w:rPr>
+          <w:rFonts w:ascii="Times New Roman" w:hAnsi="Times New Roman" w:cs="Times New Roman"/>
+          <w:sz w:val="24"/>
+          <w:szCs w:val="24"/>
+          <w:lang w:val="en-US"/>
+        </w:rPr>
+        <w:t>.</w:t>
+      </w:r>
+      <w:r>
+        <w:rPr>
+          <w:rFonts w:ascii="Times New Roman" w:hAnsi="Times New Roman" w:cs="Times New Roman"/>
+          <w:sz w:val="24"/>
+          <w:szCs w:val="24"/>
+          <w:lang w:val="en-US"/>
+        </w:rPr>
+        <w:t>{</w:t>
+      </w:r>
+      <w:proofErr w:type="gramEnd"/>
+      <w:r>
+        <w:rPr>
+          <w:rFonts w:ascii="Times New Roman" w:hAnsi="Times New Roman" w:cs="Times New Roman"/>
+          <w:sz w:val="24"/>
+          <w:szCs w:val="24"/>
+          <w:lang w:val="en-US"/>
+        </w:rPr>
+        <w:t>{</w:t>
       </w:r>
       <w:proofErr w:type="spellStart"/>
       <w:r>
@@ -3429,7 +3438,25 @@
           <w:szCs w:val="24"/>
           <w:lang w:val="en-US"/>
         </w:rPr>
-        <w:t>}}{{</w:t>
+        <w:t>}}</w:t>
+      </w:r>
+      <w:r>
+        <w:rPr>
+          <w:rFonts w:ascii="Times New Roman" w:hAnsi="Times New Roman" w:cs="Times New Roman"/>
+          <w:sz w:val="24"/>
+          <w:szCs w:val="24"/>
+          <w:lang w:val="en-US"/>
+        </w:rPr>
+        <w:t>.</w:t>
+      </w:r>
+      <w:r>
+        <w:rPr>
+          <w:rFonts w:ascii="Times New Roman" w:hAnsi="Times New Roman" w:cs="Times New Roman"/>
+          <w:sz w:val="24"/>
+          <w:szCs w:val="24"/>
+          <w:lang w:val="en-US"/>
+        </w:rPr>
+        <w:t>{{</w:t>
       </w:r>
       <w:proofErr w:type="spellStart"/>
       <w:r>
@@ -4586,7 +4613,7 @@
   <a:extraClrSchemeLst/>
   <a:extLst>
     <a:ext uri="{05A4C25C-085E-4340-85A3-A5531E510DB2}">
-      <thm15:themeFamily xmlns:thm15="http://schemas.microsoft.com/office/thememl/2012/main" xmlns="" name="Office Theme" id="{62F939B6-93AF-4DB8-9C6B-D6C7DFDC589F}" vid="{4A3C46E8-61CC-4603-A589-7422A47A8E4A}"/>
+      <thm15:themeFamily xmlns="" xmlns:thm15="http://schemas.microsoft.com/office/thememl/2012/main" name="Office Theme" id="{62F939B6-93AF-4DB8-9C6B-D6C7DFDC589F}" vid="{4A3C46E8-61CC-4603-A589-7422A47A8E4A}"/>
     </a:ext>
   </a:extLst>
 </a:theme>
@@ -4597,7 +4624,7 @@
 </file>
 
 <file path=customXml/itemProps1.xml><?xml version="1.0" encoding="utf-8"?>
-<ds:datastoreItem xmlns:ds="http://schemas.openxmlformats.org/officeDocument/2006/customXml" ds:itemID="{2EF4F5B5-9F2F-41C0-B332-A0EBCED0B7A6}">
+<ds:datastoreItem xmlns:ds="http://schemas.openxmlformats.org/officeDocument/2006/customXml" ds:itemID="{77FA11B4-D58A-4F04-8985-78F9EDC33746}">
   <ds:schemaRefs>
     <ds:schemaRef ds:uri="http://schemas.openxmlformats.org/officeDocument/2006/bibliography"/>
   </ds:schemaRefs>

</xml_diff>